<commit_message>
empezando el css + pagina principal
</commit_message>
<xml_diff>
--- a/Libro de estilos.docx
+++ b/Libro de estilos.docx
@@ -10,8 +10,78 @@
           <w:docPartUnique/>
         </w:docPartObj>
       </w:sdtPr>
+      <w:sdtEndPr/>
       <w:sdtContent>
         <w:p>
+          <w:r>
+            <w:rPr>
+              <w:noProof/>
+              <w:lang w:eastAsia="es-ES"/>
+            </w:rPr>
+            <w:drawing>
+              <wp:anchor distT="0" distB="0" distL="114300" distR="114300" simplePos="0" relativeHeight="251659264" behindDoc="0" locked="0" layoutInCell="1" allowOverlap="1" wp14:anchorId="1D97F91D" wp14:editId="6A3C9E02">
+                <wp:simplePos x="0" y="0"/>
+                <wp:positionH relativeFrom="margin">
+                  <wp:align>center</wp:align>
+                </wp:positionH>
+                <wp:positionV relativeFrom="paragraph">
+                  <wp:posOffset>3832860</wp:posOffset>
+                </wp:positionV>
+                <wp:extent cx="3206338" cy="3083794"/>
+                <wp:effectExtent l="228600" t="228600" r="222885" b="193040"/>
+                <wp:wrapSquare wrapText="bothSides"/>
+                <wp:docPr id="6" name="Imagen 6"/>
+                <wp:cNvGraphicFramePr>
+                  <a:graphicFrameLocks xmlns:a="http://schemas.openxmlformats.org/drawingml/2006/main" noChangeAspect="1"/>
+                </wp:cNvGraphicFramePr>
+                <a:graphic xmlns:a="http://schemas.openxmlformats.org/drawingml/2006/main">
+                  <a:graphicData uri="http://schemas.openxmlformats.org/drawingml/2006/picture">
+                    <pic:pic xmlns:pic="http://schemas.openxmlformats.org/drawingml/2006/picture">
+                      <pic:nvPicPr>
+                        <pic:cNvPr id="6" name="logoAzul.png"/>
+                        <pic:cNvPicPr/>
+                      </pic:nvPicPr>
+                      <pic:blipFill>
+                        <a:blip r:embed="rId7" cstate="print">
+                          <a:extLst>
+                            <a:ext uri="{28A0092B-C50C-407E-A947-70E740481C1C}">
+                              <a14:useLocalDpi xmlns:a14="http://schemas.microsoft.com/office/drawing/2010/main" val="0"/>
+                            </a:ext>
+                          </a:extLst>
+                        </a:blip>
+                        <a:stretch>
+                          <a:fillRect/>
+                        </a:stretch>
+                      </pic:blipFill>
+                      <pic:spPr>
+                        <a:xfrm>
+                          <a:off x="0" y="0"/>
+                          <a:ext cx="3206338" cy="3083794"/>
+                        </a:xfrm>
+                        <a:prstGeom prst="rect">
+                          <a:avLst/>
+                        </a:prstGeom>
+                        <a:effectLst>
+                          <a:glow rad="228600">
+                            <a:schemeClr val="accent5">
+                              <a:satMod val="175000"/>
+                              <a:alpha val="40000"/>
+                            </a:schemeClr>
+                          </a:glow>
+                        </a:effectLst>
+                      </pic:spPr>
+                    </pic:pic>
+                  </a:graphicData>
+                </a:graphic>
+                <wp14:sizeRelH relativeFrom="margin">
+                  <wp14:pctWidth>0</wp14:pctWidth>
+                </wp14:sizeRelH>
+                <wp14:sizeRelV relativeFrom="margin">
+                  <wp14:pctHeight>0</wp14:pctHeight>
+                </wp14:sizeRelV>
+              </wp:anchor>
+            </w:drawing>
+          </w:r>
           <w:r>
             <w:rPr>
               <w:noProof/>
@@ -20,61 +90,77 @@
             <mc:AlternateContent>
               <mc:Choice Requires="wps">
                 <w:drawing>
-                  <wp:anchor distT="0" distB="0" distL="114300" distR="114300" simplePos="0" relativeHeight="251659264" behindDoc="0" locked="0" layoutInCell="1" allowOverlap="1">
+                  <wp:anchor distT="0" distB="0" distL="114300" distR="114300" simplePos="0" relativeHeight="251660288" behindDoc="0" locked="0" layoutInCell="1" allowOverlap="1" wp14:anchorId="32868FB7" wp14:editId="6F4422EA">
                     <wp:simplePos x="0" y="0"/>
                     <wp:positionH relativeFrom="margin">
                       <wp:align>center</wp:align>
                     </wp:positionH>
                     <wp:positionV relativeFrom="paragraph">
-                      <wp:posOffset>4552950</wp:posOffset>
+                      <wp:posOffset>8387058</wp:posOffset>
                     </wp:positionV>
-                    <wp:extent cx="2181225" cy="1571625"/>
-                    <wp:effectExtent l="0" t="0" r="28575" b="28575"/>
+                    <wp:extent cx="5439104" cy="2049517"/>
+                    <wp:effectExtent l="0" t="0" r="0" b="0"/>
                     <wp:wrapNone/>
-                    <wp:docPr id="2" name="Rectángulo 2"/>
+                    <wp:docPr id="2" name="Cuadro de texto 2"/>
                     <wp:cNvGraphicFramePr/>
                     <a:graphic xmlns:a="http://schemas.openxmlformats.org/drawingml/2006/main">
                       <a:graphicData uri="http://schemas.microsoft.com/office/word/2010/wordprocessingShape">
                         <wps:wsp>
-                          <wps:cNvSpPr/>
+                          <wps:cNvSpPr txBox="1"/>
                           <wps:spPr>
                             <a:xfrm>
                               <a:off x="0" y="0"/>
-                              <a:ext cx="2181225" cy="1571625"/>
+                              <a:ext cx="5439104" cy="2049517"/>
                             </a:xfrm>
                             <a:prstGeom prst="rect">
                               <a:avLst/>
                             </a:prstGeom>
+                            <a:noFill/>
+                            <a:ln w="6350">
+                              <a:noFill/>
+                            </a:ln>
                           </wps:spPr>
-                          <wps:style>
-                            <a:lnRef idx="2">
-                              <a:schemeClr val="accent1">
-                                <a:shade val="50000"/>
-                              </a:schemeClr>
-                            </a:lnRef>
-                            <a:fillRef idx="1">
-                              <a:schemeClr val="accent1"/>
-                            </a:fillRef>
-                            <a:effectRef idx="0">
-                              <a:schemeClr val="accent1"/>
-                            </a:effectRef>
-                            <a:fontRef idx="minor">
-                              <a:schemeClr val="lt1"/>
-                            </a:fontRef>
-                          </wps:style>
                           <wps:txbx>
                             <w:txbxContent>
                               <w:p>
                                 <w:pPr>
                                   <w:jc w:val="center"/>
+                                  <w:rPr>
+                                    <w:rFonts w:ascii="Shrikhand" w:hAnsi="Shrikhand" w:cs="Shrikhand"/>
+                                    <w:color w:val="5B9BD5" w:themeColor="accent1"/>
+                                    <w:sz w:val="96"/>
+                                  </w:rPr>
                                 </w:pPr>
                                 <w:r>
-                                  <w:t>LOGO</w:t>
+                                  <w:rPr>
+                                    <w:rFonts w:ascii="Shrikhand" w:hAnsi="Shrikhand" w:cs="Shrikhand"/>
+                                    <w:color w:val="5B9BD5" w:themeColor="accent1"/>
+                                    <w:sz w:val="96"/>
+                                  </w:rPr>
+                                  <w:t>Life2Fit</w:t>
+                                </w:r>
+                              </w:p>
+                              <w:p>
+                                <w:pPr>
+                                  <w:jc w:val="center"/>
+                                  <w:rPr>
+                                    <w:rFonts w:ascii="Shrikhand" w:hAnsi="Shrikhand" w:cs="Shrikhand"/>
+                                    <w:color w:val="5B9BD5" w:themeColor="accent1"/>
+                                    <w:sz w:val="96"/>
+                                  </w:rPr>
+                                </w:pPr>
+                                <w:r>
+                                  <w:rPr>
+                                    <w:rFonts w:ascii="Shrikhand" w:hAnsi="Shrikhand" w:cs="Shrikhand"/>
+                                    <w:color w:val="5B9BD5" w:themeColor="accent1"/>
+                                    <w:sz w:val="96"/>
+                                  </w:rPr>
+                                  <w:t>Libro de estilos</w:t>
                                 </w:r>
                               </w:p>
                             </w:txbxContent>
                           </wps:txbx>
-                          <wps:bodyPr rot="0" spcFirstLastPara="0" vertOverflow="overflow" horzOverflow="overflow" vert="horz" wrap="square" lIns="91440" tIns="45720" rIns="91440" bIns="45720" numCol="1" spcCol="0" rtlCol="0" fromWordArt="0" anchor="ctr" anchorCtr="0" forceAA="0" compatLnSpc="1">
+                          <wps:bodyPr rot="0" spcFirstLastPara="0" vertOverflow="overflow" horzOverflow="overflow" vert="horz" wrap="square" lIns="91440" tIns="45720" rIns="91440" bIns="45720" numCol="1" spcCol="0" rtlCol="0" fromWordArt="0" anchor="t" anchorCtr="0" forceAA="0" compatLnSpc="1">
                             <a:prstTxWarp prst="textNoShape">
                               <a:avLst/>
                             </a:prstTxWarp>
@@ -83,26 +169,64 @@
                         </wps:wsp>
                       </a:graphicData>
                     </a:graphic>
+                    <wp14:sizeRelH relativeFrom="margin">
+                      <wp14:pctWidth>0</wp14:pctWidth>
+                    </wp14:sizeRelH>
+                    <wp14:sizeRelV relativeFrom="margin">
+                      <wp14:pctHeight>0</wp14:pctHeight>
+                    </wp14:sizeRelV>
                   </wp:anchor>
                 </w:drawing>
               </mc:Choice>
               <mc:Fallback>
                 <w:pict>
-                  <v:rect id="Rectángulo 2" o:spid="_x0000_s1026" style="position:absolute;margin-left:0;margin-top:358.5pt;width:171.75pt;height:123.75pt;z-index:251659264;visibility:visible;mso-wrap-style:square;mso-wrap-distance-left:9pt;mso-wrap-distance-top:0;mso-wrap-distance-right:9pt;mso-wrap-distance-bottom:0;mso-position-horizontal:center;mso-position-horizontal-relative:margin;mso-position-vertical:absolute;mso-position-vertical-relative:text;v-text-anchor:middle" o:gfxdata="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" fillcolor="#5b9bd5 [3204]" strokecolor="#1f4d78 [1604]" strokeweight="1pt">
+                  <v:shapetype w14:anchorId="32868FB7" id="_x0000_t202" coordsize="21600,21600" o:spt="202" path="m,l,21600r21600,l21600,xe">
+                    <v:stroke joinstyle="miter"/>
+                    <v:path gradientshapeok="t" o:connecttype="rect"/>
+                  </v:shapetype>
+                  <v:shape id="Cuadro de texto 2" o:spid="_x0000_s1026" type="#_x0000_t202" style="position:absolute;margin-left:0;margin-top:660.4pt;width:428.3pt;height:161.4pt;z-index:251660288;visibility:visible;mso-wrap-style:square;mso-width-percent:0;mso-height-percent:0;mso-wrap-distance-left:9pt;mso-wrap-distance-top:0;mso-wrap-distance-right:9pt;mso-wrap-distance-bottom:0;mso-position-horizontal:center;mso-position-horizontal-relative:margin;mso-position-vertical:absolute;mso-position-vertical-relative:text;mso-width-percent:0;mso-height-percent:0;mso-width-relative:margin;mso-height-relative:margin;v-text-anchor:top" o:gfxdata="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" filled="f" stroked="f" strokeweight=".5pt">
                     <v:textbox>
                       <w:txbxContent>
                         <w:p>
                           <w:pPr>
                             <w:jc w:val="center"/>
+                            <w:rPr>
+                              <w:rFonts w:ascii="Shrikhand" w:hAnsi="Shrikhand" w:cs="Shrikhand"/>
+                              <w:color w:val="5B9BD5" w:themeColor="accent1"/>
+                              <w:sz w:val="96"/>
+                            </w:rPr>
                           </w:pPr>
                           <w:r>
-                            <w:t>LOGO</w:t>
+                            <w:rPr>
+                              <w:rFonts w:ascii="Shrikhand" w:hAnsi="Shrikhand" w:cs="Shrikhand"/>
+                              <w:color w:val="5B9BD5" w:themeColor="accent1"/>
+                              <w:sz w:val="96"/>
+                            </w:rPr>
+                            <w:t>Life2Fit</w:t>
+                          </w:r>
+                        </w:p>
+                        <w:p>
+                          <w:pPr>
+                            <w:jc w:val="center"/>
+                            <w:rPr>
+                              <w:rFonts w:ascii="Shrikhand" w:hAnsi="Shrikhand" w:cs="Shrikhand"/>
+                              <w:color w:val="5B9BD5" w:themeColor="accent1"/>
+                              <w:sz w:val="96"/>
+                            </w:rPr>
+                          </w:pPr>
+                          <w:r>
+                            <w:rPr>
+                              <w:rFonts w:ascii="Shrikhand" w:hAnsi="Shrikhand" w:cs="Shrikhand"/>
+                              <w:color w:val="5B9BD5" w:themeColor="accent1"/>
+                              <w:sz w:val="96"/>
+                            </w:rPr>
+                            <w:t>Libro de estilos</w:t>
                           </w:r>
                         </w:p>
                       </w:txbxContent>
                     </v:textbox>
                     <w10:wrap anchorx="margin"/>
-                  </v:rect>
+                  </v:shape>
                 </w:pict>
               </mc:Fallback>
             </mc:AlternateContent>
@@ -112,14 +236,44 @@
               <w:noProof/>
               <w:lang w:eastAsia="es-ES"/>
             </w:rPr>
+            <w:pict>
+              <v:shapetype id="_x0000_t75" coordsize="21600,21600" o:spt="75" o:preferrelative="t" path="m@4@5l@4@11@9@11@9@5xe" filled="f" stroked="f">
+                <v:stroke joinstyle="miter"/>
+                <v:formulas>
+                  <v:f eqn="if lineDrawn pixelLineWidth 0"/>
+                  <v:f eqn="sum @0 1 0"/>
+                  <v:f eqn="sum 0 0 @1"/>
+                  <v:f eqn="prod @2 1 2"/>
+                  <v:f eqn="prod @3 21600 pixelWidth"/>
+                  <v:f eqn="prod @3 21600 pixelHeight"/>
+                  <v:f eqn="sum @0 0 1"/>
+                  <v:f eqn="prod @6 1 2"/>
+                  <v:f eqn="prod @7 21600 pixelWidth"/>
+                  <v:f eqn="sum @8 21600 0"/>
+                  <v:f eqn="prod @7 21600 pixelHeight"/>
+                  <v:f eqn="sum @10 21600 0"/>
+                </v:formulas>
+                <v:path o:extrusionok="f" gradientshapeok="t" o:connecttype="rect"/>
+                <o:lock v:ext="edit" aspectratio="t"/>
+              </v:shapetype>
+              <v:shape id="_x0000_i1025" type="#_x0000_t75" style="width:539.25pt;height:518.55pt">
+                <v:imagedata r:id="rId8" o:title="logoAzul"/>
+              </v:shape>
+            </w:pict>
+          </w:r>
+          <w:r>
+            <w:rPr>
+              <w:noProof/>
+              <w:lang w:eastAsia="es-ES"/>
+            </w:rPr>
             <w:drawing>
-              <wp:anchor distT="0" distB="0" distL="114300" distR="114300" simplePos="0" relativeHeight="251658240" behindDoc="0" locked="0" layoutInCell="1" allowOverlap="1" wp14:anchorId="365676FB" wp14:editId="2E1F3FAB">
+              <wp:anchor distT="0" distB="0" distL="114300" distR="114300" simplePos="0" relativeHeight="251658240" behindDoc="0" locked="0" layoutInCell="1" allowOverlap="1" wp14:anchorId="23FC5722" wp14:editId="22A76B07">
                 <wp:simplePos x="0" y="0"/>
                 <wp:positionH relativeFrom="margin">
-                  <wp:posOffset>0</wp:posOffset>
+                  <wp:posOffset>91</wp:posOffset>
                 </wp:positionH>
                 <wp:positionV relativeFrom="paragraph">
-                  <wp:posOffset>0</wp:posOffset>
+                  <wp:posOffset>66</wp:posOffset>
                 </wp:positionV>
                 <wp:extent cx="7886700" cy="12085320"/>
                 <wp:effectExtent l="0" t="0" r="0" b="0"/>
@@ -136,7 +290,7 @@
                         <pic:cNvPicPr/>
                       </pic:nvPicPr>
                       <pic:blipFill rotWithShape="1">
-                        <a:blip r:embed="rId6" cstate="print">
+                        <a:blip r:embed="rId9" cstate="print">
                           <a:extLst>
                             <a:ext uri="{28A0092B-C50C-407E-A947-70E740481C1C}">
                               <a14:useLocalDpi xmlns:a14="http://schemas.microsoft.com/office/drawing/2010/main" val="0"/>
@@ -179,31 +333,841 @@
         <w:p>
           <w:pPr>
             <w:sectPr>
+              <w:headerReference w:type="default" r:id="rId10"/>
               <w:pgSz w:w="11906" w:h="16838" w:code="9"/>
               <w:pgMar w:top="0" w:right="0" w:bottom="0" w:left="0" w:header="0" w:footer="0" w:gutter="0"/>
               <w:pgNumType w:start="0"/>
               <w:cols w:space="708"/>
-              <w:docGrid w:linePitch="360"/>
+              <w:titlePg/>
+              <w:docGrid w:linePitch="381"/>
             </w:sectPr>
           </w:pPr>
         </w:p>
-        <w:p>
-          <w:r>
-            <w:lastRenderedPageBreak/>
-            <w:t>Índice</w:t>
-          </w:r>
-        </w:p>
+        <w:sdt>
+          <w:sdtPr>
+            <w:id w:val="-1688827797"/>
+            <w:docPartObj>
+              <w:docPartGallery w:val="Table of Contents"/>
+              <w:docPartUnique/>
+            </w:docPartObj>
+          </w:sdtPr>
+          <w:sdtEndPr>
+            <w:rPr>
+              <w:rFonts w:ascii="Yanone Kaffeesatz" w:eastAsiaTheme="minorHAnsi" w:hAnsi="Yanone Kaffeesatz" w:cstheme="minorBidi"/>
+              <w:b/>
+              <w:bCs/>
+              <w:color w:val="auto"/>
+              <w:sz w:val="28"/>
+              <w:szCs w:val="22"/>
+            </w:rPr>
+          </w:sdtEndPr>
+          <w:sdtContent>
+            <w:bookmarkStart w:id="0" w:name="_Toc481679931" w:displacedByCustomXml="prev"/>
+            <w:p>
+              <w:pPr>
+                <w:pStyle w:val="Ttulo1"/>
+              </w:pPr>
+              <w:r>
+                <w:t>Índice</w:t>
+              </w:r>
+              <w:bookmarkEnd w:id="0"/>
+            </w:p>
+            <w:p>
+              <w:pPr>
+                <w:pStyle w:val="TDC1"/>
+                <w:tabs>
+                  <w:tab w:val="right" w:leader="dot" w:pos="8494"/>
+                </w:tabs>
+                <w:rPr>
+                  <w:noProof/>
+                </w:rPr>
+              </w:pPr>
+              <w:r>
+                <w:fldChar w:fldCharType="begin"/>
+              </w:r>
+              <w:r>
+                <w:instrText xml:space="preserve"> TOC \o "1-3" \h \z \u </w:instrText>
+              </w:r>
+              <w:r>
+                <w:fldChar w:fldCharType="separate"/>
+              </w:r>
+            </w:p>
+            <w:p>
+              <w:pPr>
+                <w:pStyle w:val="TDC1"/>
+                <w:tabs>
+                  <w:tab w:val="right" w:leader="dot" w:pos="8494"/>
+                </w:tabs>
+                <w:rPr>
+                  <w:noProof/>
+                </w:rPr>
+              </w:pPr>
+              <w:hyperlink w:anchor="_Toc481679932" w:history="1">
+                <w:r>
+                  <w:rPr>
+                    <w:rStyle w:val="Hipervnculo"/>
+                    <w:noProof/>
+                  </w:rPr>
+                  <w:t>Quienes somos. Nuestra filosofía.</w:t>
+                </w:r>
+                <w:r>
+                  <w:rPr>
+                    <w:noProof/>
+                    <w:webHidden/>
+                  </w:rPr>
+                  <w:tab/>
+                </w:r>
+                <w:r>
+                  <w:rPr>
+                    <w:noProof/>
+                    <w:webHidden/>
+                  </w:rPr>
+                  <w:fldChar w:fldCharType="begin"/>
+                </w:r>
+                <w:r>
+                  <w:rPr>
+                    <w:noProof/>
+                    <w:webHidden/>
+                  </w:rPr>
+                  <w:instrText xml:space="preserve"> PAGEREF _Toc481679932 \h </w:instrText>
+                </w:r>
+                <w:r>
+                  <w:rPr>
+                    <w:noProof/>
+                    <w:webHidden/>
+                  </w:rPr>
+                </w:r>
+                <w:r>
+                  <w:rPr>
+                    <w:noProof/>
+                    <w:webHidden/>
+                  </w:rPr>
+                  <w:fldChar w:fldCharType="separate"/>
+                </w:r>
+                <w:r>
+                  <w:rPr>
+                    <w:noProof/>
+                    <w:webHidden/>
+                  </w:rPr>
+                  <w:t>1</w:t>
+                </w:r>
+                <w:r>
+                  <w:rPr>
+                    <w:noProof/>
+                    <w:webHidden/>
+                  </w:rPr>
+                  <w:fldChar w:fldCharType="end"/>
+                </w:r>
+              </w:hyperlink>
+            </w:p>
+            <w:p>
+              <w:pPr>
+                <w:pStyle w:val="TDC1"/>
+                <w:tabs>
+                  <w:tab w:val="right" w:leader="dot" w:pos="8494"/>
+                </w:tabs>
+                <w:rPr>
+                  <w:noProof/>
+                </w:rPr>
+              </w:pPr>
+              <w:hyperlink w:anchor="_Toc481679933" w:history="1">
+                <w:r>
+                  <w:rPr>
+                    <w:rStyle w:val="Hipervnculo"/>
+                    <w:noProof/>
+                  </w:rPr>
+                  <w:t>Nuestro logo y su significado</w:t>
+                </w:r>
+                <w:r>
+                  <w:rPr>
+                    <w:noProof/>
+                    <w:webHidden/>
+                  </w:rPr>
+                  <w:tab/>
+                </w:r>
+                <w:r>
+                  <w:rPr>
+                    <w:noProof/>
+                    <w:webHidden/>
+                  </w:rPr>
+                  <w:fldChar w:fldCharType="begin"/>
+                </w:r>
+                <w:r>
+                  <w:rPr>
+                    <w:noProof/>
+                    <w:webHidden/>
+                  </w:rPr>
+                  <w:instrText xml:space="preserve"> PAGEREF _Toc481679933 \h </w:instrText>
+                </w:r>
+                <w:r>
+                  <w:rPr>
+                    <w:noProof/>
+                    <w:webHidden/>
+                  </w:rPr>
+                </w:r>
+                <w:r>
+                  <w:rPr>
+                    <w:noProof/>
+                    <w:webHidden/>
+                  </w:rPr>
+                  <w:fldChar w:fldCharType="separate"/>
+                </w:r>
+                <w:r>
+                  <w:rPr>
+                    <w:noProof/>
+                    <w:webHidden/>
+                  </w:rPr>
+                  <w:t>1</w:t>
+                </w:r>
+                <w:r>
+                  <w:rPr>
+                    <w:noProof/>
+                    <w:webHidden/>
+                  </w:rPr>
+                  <w:fldChar w:fldCharType="end"/>
+                </w:r>
+              </w:hyperlink>
+            </w:p>
+            <w:p>
+              <w:pPr>
+                <w:pStyle w:val="TDC1"/>
+                <w:tabs>
+                  <w:tab w:val="right" w:leader="dot" w:pos="8494"/>
+                </w:tabs>
+                <w:rPr>
+                  <w:noProof/>
+                </w:rPr>
+              </w:pPr>
+              <w:hyperlink w:anchor="_Toc481679934" w:history="1">
+                <w:r>
+                  <w:rPr>
+                    <w:rStyle w:val="Hipervnculo"/>
+                    <w:noProof/>
+                  </w:rPr>
+                  <w:t>Nuestra Web</w:t>
+                </w:r>
+                <w:r>
+                  <w:rPr>
+                    <w:noProof/>
+                    <w:webHidden/>
+                  </w:rPr>
+                  <w:tab/>
+                </w:r>
+                <w:r>
+                  <w:rPr>
+                    <w:noProof/>
+                    <w:webHidden/>
+                  </w:rPr>
+                  <w:fldChar w:fldCharType="begin"/>
+                </w:r>
+                <w:r>
+                  <w:rPr>
+                    <w:noProof/>
+                    <w:webHidden/>
+                  </w:rPr>
+                  <w:instrText xml:space="preserve"> PAGEREF _Toc481679934 \h </w:instrText>
+                </w:r>
+                <w:r>
+                  <w:rPr>
+                    <w:noProof/>
+                    <w:webHidden/>
+                  </w:rPr>
+                </w:r>
+                <w:r>
+                  <w:rPr>
+                    <w:noProof/>
+                    <w:webHidden/>
+                  </w:rPr>
+                  <w:fldChar w:fldCharType="separate"/>
+                </w:r>
+                <w:r>
+                  <w:rPr>
+                    <w:noProof/>
+                    <w:webHidden/>
+                  </w:rPr>
+                  <w:t>2</w:t>
+                </w:r>
+                <w:r>
+                  <w:rPr>
+                    <w:noProof/>
+                    <w:webHidden/>
+                  </w:rPr>
+                  <w:fldChar w:fldCharType="end"/>
+                </w:r>
+              </w:hyperlink>
+            </w:p>
+            <w:p>
+              <w:pPr>
+                <w:pStyle w:val="TDC2"/>
+                <w:tabs>
+                  <w:tab w:val="right" w:leader="dot" w:pos="8494"/>
+                </w:tabs>
+                <w:rPr>
+                  <w:noProof/>
+                </w:rPr>
+              </w:pPr>
+              <w:hyperlink w:anchor="_Toc481679935" w:history="1">
+                <w:r>
+                  <w:rPr>
+                    <w:rStyle w:val="Hipervnculo"/>
+                    <w:noProof/>
+                  </w:rPr>
+                  <w:t>Historia:</w:t>
+                </w:r>
+                <w:r>
+                  <w:rPr>
+                    <w:noProof/>
+                    <w:webHidden/>
+                  </w:rPr>
+                  <w:tab/>
+                </w:r>
+                <w:r>
+                  <w:rPr>
+                    <w:noProof/>
+                    <w:webHidden/>
+                  </w:rPr>
+                  <w:fldChar w:fldCharType="begin"/>
+                </w:r>
+                <w:r>
+                  <w:rPr>
+                    <w:noProof/>
+                    <w:webHidden/>
+                  </w:rPr>
+                  <w:instrText xml:space="preserve"> PAGEREF _Toc481679935 \h </w:instrText>
+                </w:r>
+                <w:r>
+                  <w:rPr>
+                    <w:noProof/>
+                    <w:webHidden/>
+                  </w:rPr>
+                </w:r>
+                <w:r>
+                  <w:rPr>
+                    <w:noProof/>
+                    <w:webHidden/>
+                  </w:rPr>
+                  <w:fldChar w:fldCharType="separate"/>
+                </w:r>
+                <w:r>
+                  <w:rPr>
+                    <w:noProof/>
+                    <w:webHidden/>
+                  </w:rPr>
+                  <w:t>2</w:t>
+                </w:r>
+                <w:r>
+                  <w:rPr>
+                    <w:noProof/>
+                    <w:webHidden/>
+                  </w:rPr>
+                  <w:fldChar w:fldCharType="end"/>
+                </w:r>
+              </w:hyperlink>
+            </w:p>
+            <w:p>
+              <w:pPr>
+                <w:pStyle w:val="TDC2"/>
+                <w:tabs>
+                  <w:tab w:val="right" w:leader="dot" w:pos="8494"/>
+                </w:tabs>
+                <w:rPr>
+                  <w:noProof/>
+                </w:rPr>
+              </w:pPr>
+              <w:hyperlink w:anchor="_Toc481679936" w:history="1">
+                <w:r>
+                  <w:rPr>
+                    <w:rStyle w:val="Hipervnculo"/>
+                    <w:noProof/>
+                  </w:rPr>
+                  <w:t>Colores:</w:t>
+                </w:r>
+                <w:r>
+                  <w:rPr>
+                    <w:noProof/>
+                    <w:webHidden/>
+                  </w:rPr>
+                  <w:tab/>
+                </w:r>
+                <w:r>
+                  <w:rPr>
+                    <w:noProof/>
+                    <w:webHidden/>
+                  </w:rPr>
+                  <w:fldChar w:fldCharType="begin"/>
+                </w:r>
+                <w:r>
+                  <w:rPr>
+                    <w:noProof/>
+                    <w:webHidden/>
+                  </w:rPr>
+                  <w:instrText xml:space="preserve"> PAGEREF _Toc481679936 \h </w:instrText>
+                </w:r>
+                <w:r>
+                  <w:rPr>
+                    <w:noProof/>
+                    <w:webHidden/>
+                  </w:rPr>
+                </w:r>
+                <w:r>
+                  <w:rPr>
+                    <w:noProof/>
+                    <w:webHidden/>
+                  </w:rPr>
+                  <w:fldChar w:fldCharType="separate"/>
+                </w:r>
+                <w:r>
+                  <w:rPr>
+                    <w:noProof/>
+                    <w:webHidden/>
+                  </w:rPr>
+                  <w:t>2</w:t>
+                </w:r>
+                <w:r>
+                  <w:rPr>
+                    <w:noProof/>
+                    <w:webHidden/>
+                  </w:rPr>
+                  <w:fldChar w:fldCharType="end"/>
+                </w:r>
+              </w:hyperlink>
+            </w:p>
+            <w:p>
+              <w:pPr>
+                <w:pStyle w:val="TDC2"/>
+                <w:tabs>
+                  <w:tab w:val="right" w:leader="dot" w:pos="8494"/>
+                </w:tabs>
+                <w:rPr>
+                  <w:noProof/>
+                </w:rPr>
+              </w:pPr>
+              <w:hyperlink w:anchor="_Toc481679937" w:history="1">
+                <w:r>
+                  <w:rPr>
+                    <w:rStyle w:val="Hipervnculo"/>
+                    <w:noProof/>
+                  </w:rPr>
+                  <w:t>Tipografías</w:t>
+                </w:r>
+                <w:r>
+                  <w:rPr>
+                    <w:noProof/>
+                    <w:webHidden/>
+                  </w:rPr>
+                  <w:tab/>
+                </w:r>
+                <w:r>
+                  <w:rPr>
+                    <w:noProof/>
+                    <w:webHidden/>
+                  </w:rPr>
+                  <w:fldChar w:fldCharType="begin"/>
+                </w:r>
+                <w:r>
+                  <w:rPr>
+                    <w:noProof/>
+                    <w:webHidden/>
+                  </w:rPr>
+                  <w:instrText xml:space="preserve"> PAGEREF _Toc481679937 \h </w:instrText>
+                </w:r>
+                <w:r>
+                  <w:rPr>
+                    <w:noProof/>
+                    <w:webHidden/>
+                  </w:rPr>
+                </w:r>
+                <w:r>
+                  <w:rPr>
+                    <w:noProof/>
+                    <w:webHidden/>
+                  </w:rPr>
+                  <w:fldChar w:fldCharType="separate"/>
+                </w:r>
+                <w:r>
+                  <w:rPr>
+                    <w:noProof/>
+                    <w:webHidden/>
+                  </w:rPr>
+                  <w:t>2</w:t>
+                </w:r>
+                <w:r>
+                  <w:rPr>
+                    <w:noProof/>
+                    <w:webHidden/>
+                  </w:rPr>
+                  <w:fldChar w:fldCharType="end"/>
+                </w:r>
+              </w:hyperlink>
+            </w:p>
+            <w:p>
+              <w:pPr>
+                <w:pStyle w:val="TDC2"/>
+                <w:tabs>
+                  <w:tab w:val="right" w:leader="dot" w:pos="8494"/>
+                </w:tabs>
+                <w:rPr>
+                  <w:noProof/>
+                </w:rPr>
+              </w:pPr>
+              <w:hyperlink w:anchor="_Toc481679938" w:history="1">
+                <w:r>
+                  <w:rPr>
+                    <w:rStyle w:val="Hipervnculo"/>
+                    <w:noProof/>
+                  </w:rPr>
+                  <w:t>Imágenes Generales</w:t>
+                </w:r>
+                <w:r>
+                  <w:rPr>
+                    <w:noProof/>
+                    <w:webHidden/>
+                  </w:rPr>
+                  <w:tab/>
+                </w:r>
+                <w:r>
+                  <w:rPr>
+                    <w:noProof/>
+                    <w:webHidden/>
+                  </w:rPr>
+                  <w:fldChar w:fldCharType="begin"/>
+                </w:r>
+                <w:r>
+                  <w:rPr>
+                    <w:noProof/>
+                    <w:webHidden/>
+                  </w:rPr>
+                  <w:instrText xml:space="preserve"> PAGEREF _Toc481679938 \h </w:instrText>
+                </w:r>
+                <w:r>
+                  <w:rPr>
+                    <w:noProof/>
+                    <w:webHidden/>
+                  </w:rPr>
+                </w:r>
+                <w:r>
+                  <w:rPr>
+                    <w:noProof/>
+                    <w:webHidden/>
+                  </w:rPr>
+                  <w:fldChar w:fldCharType="separate"/>
+                </w:r>
+                <w:r>
+                  <w:rPr>
+                    <w:noProof/>
+                    <w:webHidden/>
+                  </w:rPr>
+                  <w:t>2</w:t>
+                </w:r>
+                <w:r>
+                  <w:rPr>
+                    <w:noProof/>
+                    <w:webHidden/>
+                  </w:rPr>
+                  <w:fldChar w:fldCharType="end"/>
+                </w:r>
+              </w:hyperlink>
+            </w:p>
+            <w:p>
+              <w:pPr>
+                <w:pStyle w:val="TDC1"/>
+                <w:tabs>
+                  <w:tab w:val="right" w:leader="dot" w:pos="8494"/>
+                </w:tabs>
+                <w:rPr>
+                  <w:noProof/>
+                </w:rPr>
+              </w:pPr>
+              <w:hyperlink w:anchor="_Toc481679939" w:history="1">
+                <w:r>
+                  <w:rPr>
+                    <w:rStyle w:val="Hipervnculo"/>
+                    <w:noProof/>
+                  </w:rPr>
+                  <w:t>Redes Sociales</w:t>
+                </w:r>
+                <w:r>
+                  <w:rPr>
+                    <w:noProof/>
+                    <w:webHidden/>
+                  </w:rPr>
+                  <w:tab/>
+                </w:r>
+                <w:r>
+                  <w:rPr>
+                    <w:noProof/>
+                    <w:webHidden/>
+                  </w:rPr>
+                  <w:fldChar w:fldCharType="begin"/>
+                </w:r>
+                <w:r>
+                  <w:rPr>
+                    <w:noProof/>
+                    <w:webHidden/>
+                  </w:rPr>
+                  <w:instrText xml:space="preserve"> PAGEREF _Toc481679939 \h </w:instrText>
+                </w:r>
+                <w:r>
+                  <w:rPr>
+                    <w:noProof/>
+                    <w:webHidden/>
+                  </w:rPr>
+                </w:r>
+                <w:r>
+                  <w:rPr>
+                    <w:noProof/>
+                    <w:webHidden/>
+                  </w:rPr>
+                  <w:fldChar w:fldCharType="separate"/>
+                </w:r>
+                <w:r>
+                  <w:rPr>
+                    <w:noProof/>
+                    <w:webHidden/>
+                  </w:rPr>
+                  <w:t>3</w:t>
+                </w:r>
+                <w:r>
+                  <w:rPr>
+                    <w:noProof/>
+                    <w:webHidden/>
+                  </w:rPr>
+                  <w:fldChar w:fldCharType="end"/>
+                </w:r>
+              </w:hyperlink>
+            </w:p>
+            <w:p>
+              <w:pPr>
+                <w:pStyle w:val="TDC2"/>
+                <w:tabs>
+                  <w:tab w:val="right" w:leader="dot" w:pos="8494"/>
+                </w:tabs>
+                <w:rPr>
+                  <w:noProof/>
+                </w:rPr>
+              </w:pPr>
+              <w:hyperlink w:anchor="_Toc481679940" w:history="1">
+                <w:r>
+                  <w:rPr>
+                    <w:rStyle w:val="Hipervnculo"/>
+                    <w:noProof/>
+                  </w:rPr>
+                  <w:t>Imagen de fondo:</w:t>
+                </w:r>
+                <w:r>
+                  <w:rPr>
+                    <w:noProof/>
+                    <w:webHidden/>
+                  </w:rPr>
+                  <w:tab/>
+                </w:r>
+                <w:r>
+                  <w:rPr>
+                    <w:noProof/>
+                    <w:webHidden/>
+                  </w:rPr>
+                  <w:fldChar w:fldCharType="begin"/>
+                </w:r>
+                <w:r>
+                  <w:rPr>
+                    <w:noProof/>
+                    <w:webHidden/>
+                  </w:rPr>
+                  <w:instrText xml:space="preserve"> PAGEREF _Toc481679940 \h </w:instrText>
+                </w:r>
+                <w:r>
+                  <w:rPr>
+                    <w:noProof/>
+                    <w:webHidden/>
+                  </w:rPr>
+                </w:r>
+                <w:r>
+                  <w:rPr>
+                    <w:noProof/>
+                    <w:webHidden/>
+                  </w:rPr>
+                  <w:fldChar w:fldCharType="separate"/>
+                </w:r>
+                <w:r>
+                  <w:rPr>
+                    <w:noProof/>
+                    <w:webHidden/>
+                  </w:rPr>
+                  <w:t>3</w:t>
+                </w:r>
+                <w:r>
+                  <w:rPr>
+                    <w:noProof/>
+                    <w:webHidden/>
+                  </w:rPr>
+                  <w:fldChar w:fldCharType="end"/>
+                </w:r>
+              </w:hyperlink>
+            </w:p>
+            <w:p>
+              <w:pPr>
+                <w:pStyle w:val="TDC2"/>
+                <w:tabs>
+                  <w:tab w:val="right" w:leader="dot" w:pos="8494"/>
+                </w:tabs>
+                <w:rPr>
+                  <w:noProof/>
+                </w:rPr>
+              </w:pPr>
+              <w:hyperlink w:anchor="_Toc481679941" w:history="1">
+                <w:r>
+                  <w:rPr>
+                    <w:rStyle w:val="Hipervnculo"/>
+                    <w:noProof/>
+                  </w:rPr>
+                  <w:t>Email de contacto:</w:t>
+                </w:r>
+                <w:r>
+                  <w:rPr>
+                    <w:noProof/>
+                    <w:webHidden/>
+                  </w:rPr>
+                  <w:tab/>
+                </w:r>
+                <w:r>
+                  <w:rPr>
+                    <w:noProof/>
+                    <w:webHidden/>
+                  </w:rPr>
+                  <w:fldChar w:fldCharType="begin"/>
+                </w:r>
+                <w:r>
+                  <w:rPr>
+                    <w:noProof/>
+                    <w:webHidden/>
+                  </w:rPr>
+                  <w:instrText xml:space="preserve"> PAGEREF _Toc481679941 \h </w:instrText>
+                </w:r>
+                <w:r>
+                  <w:rPr>
+                    <w:noProof/>
+                    <w:webHidden/>
+                  </w:rPr>
+                </w:r>
+                <w:r>
+                  <w:rPr>
+                    <w:noProof/>
+                    <w:webHidden/>
+                  </w:rPr>
+                  <w:fldChar w:fldCharType="separate"/>
+                </w:r>
+                <w:r>
+                  <w:rPr>
+                    <w:noProof/>
+                    <w:webHidden/>
+                  </w:rPr>
+                  <w:t>3</w:t>
+                </w:r>
+                <w:r>
+                  <w:rPr>
+                    <w:noProof/>
+                    <w:webHidden/>
+                  </w:rPr>
+                  <w:fldChar w:fldCharType="end"/>
+                </w:r>
+              </w:hyperlink>
+            </w:p>
+            <w:p>
+              <w:pPr>
+                <w:pStyle w:val="TDC2"/>
+                <w:tabs>
+                  <w:tab w:val="right" w:leader="dot" w:pos="8494"/>
+                </w:tabs>
+                <w:rPr>
+                  <w:noProof/>
+                </w:rPr>
+              </w:pPr>
+              <w:hyperlink w:anchor="_Toc481679942" w:history="1">
+                <w:r>
+                  <w:rPr>
+                    <w:rStyle w:val="Hipervnculo"/>
+                    <w:noProof/>
+                  </w:rPr>
+                  <w:t>Respuestas:</w:t>
+                </w:r>
+                <w:r>
+                  <w:rPr>
+                    <w:noProof/>
+                    <w:webHidden/>
+                  </w:rPr>
+                  <w:tab/>
+                </w:r>
+                <w:r>
+                  <w:rPr>
+                    <w:noProof/>
+                    <w:webHidden/>
+                  </w:rPr>
+                  <w:fldChar w:fldCharType="begin"/>
+                </w:r>
+                <w:r>
+                  <w:rPr>
+                    <w:noProof/>
+                    <w:webHidden/>
+                  </w:rPr>
+                  <w:instrText xml:space="preserve"> PAGEREF _Toc481679942 \h </w:instrText>
+                </w:r>
+                <w:r>
+                  <w:rPr>
+                    <w:noProof/>
+                    <w:webHidden/>
+                  </w:rPr>
+                </w:r>
+                <w:r>
+                  <w:rPr>
+                    <w:noProof/>
+                    <w:webHidden/>
+                  </w:rPr>
+                  <w:fldChar w:fldCharType="separate"/>
+                </w:r>
+                <w:r>
+                  <w:rPr>
+                    <w:noProof/>
+                    <w:webHidden/>
+                  </w:rPr>
+                  <w:t>3</w:t>
+                </w:r>
+                <w:r>
+                  <w:rPr>
+                    <w:noProof/>
+                    <w:webHidden/>
+                  </w:rPr>
+                  <w:fldChar w:fldCharType="end"/>
+                </w:r>
+              </w:hyperlink>
+            </w:p>
+            <w:p>
+              <w:r>
+                <w:rPr>
+                  <w:b/>
+                  <w:bCs/>
+                </w:rPr>
+                <w:fldChar w:fldCharType="end"/>
+              </w:r>
+            </w:p>
+          </w:sdtContent>
+        </w:sdt>
         <w:p>
           <w:r>
             <w:br w:type="page"/>
           </w:r>
         </w:p>
         <w:p>
+          <w:pPr>
+            <w:pStyle w:val="Ttulo1"/>
+          </w:pPr>
+          <w:bookmarkStart w:id="1" w:name="_Toc481679932"/>
           <w:r>
             <w:lastRenderedPageBreak/>
             <w:t>Quienes somos. Nuestra filosofía.</w:t>
           </w:r>
+          <w:bookmarkEnd w:id="1"/>
         </w:p>
+        <w:p/>
         <w:p>
           <w:pPr>
             <w:rPr>
@@ -216,9 +1180,14 @@
         </w:p>
         <w:p/>
         <w:p>
+          <w:pPr>
+            <w:pStyle w:val="Ttulo1"/>
+          </w:pPr>
+          <w:bookmarkStart w:id="2" w:name="_Toc481679933"/>
           <w:r>
             <w:t>Nuestro logo y su significado</w:t>
           </w:r>
+          <w:bookmarkEnd w:id="2"/>
         </w:p>
         <w:p/>
         <w:p>
@@ -238,14 +1207,14 @@
         </w:p>
         <w:p>
           <w:pPr>
-            <w:tabs>
-              <w:tab w:val="left" w:pos="5947"/>
-            </w:tabs>
+            <w:pStyle w:val="Ttulo1"/>
           </w:pPr>
+          <w:bookmarkStart w:id="3" w:name="_Toc481679934"/>
           <w:r>
             <w:lastRenderedPageBreak/>
             <w:t>Nuestra Web</w:t>
           </w:r>
+          <w:bookmarkEnd w:id="3"/>
         </w:p>
         <w:p>
           <w:pPr>
@@ -256,13 +1225,13 @@
         </w:p>
         <w:p>
           <w:pPr>
-            <w:tabs>
-              <w:tab w:val="left" w:pos="5947"/>
-            </w:tabs>
+            <w:pStyle w:val="Ttulo2"/>
           </w:pPr>
+          <w:bookmarkStart w:id="4" w:name="_Toc481679935"/>
           <w:r>
             <w:t>Historia:</w:t>
           </w:r>
+          <w:bookmarkEnd w:id="4"/>
         </w:p>
         <w:p>
           <w:pPr>
@@ -273,13 +1242,16 @@
         </w:p>
         <w:p>
           <w:pPr>
-            <w:tabs>
-              <w:tab w:val="left" w:pos="5947"/>
-            </w:tabs>
+            <w:pStyle w:val="Ttulo2"/>
           </w:pPr>
+          <w:bookmarkStart w:id="5" w:name="_Toc481679936"/>
           <w:r>
             <w:t>Colores</w:t>
           </w:r>
+          <w:r>
+            <w:t>:</w:t>
+          </w:r>
+          <w:bookmarkEnd w:id="5"/>
         </w:p>
         <w:p>
           <w:pPr>
@@ -290,13 +1262,15 @@
         </w:p>
         <w:p>
           <w:pPr>
-            <w:tabs>
-              <w:tab w:val="left" w:pos="5947"/>
-            </w:tabs>
+            <w:pStyle w:val="Ttulo2"/>
           </w:pPr>
+          <w:bookmarkStart w:id="6" w:name="_Toc481679937"/>
           <w:r>
             <w:t>Tipografías</w:t>
           </w:r>
+          <w:bookmarkStart w:id="7" w:name="_GoBack"/>
+          <w:bookmarkEnd w:id="6"/>
+          <w:bookmarkEnd w:id="7"/>
         </w:p>
         <w:p>
           <w:pPr>
@@ -307,13 +1281,13 @@
         </w:p>
         <w:p>
           <w:pPr>
-            <w:tabs>
-              <w:tab w:val="left" w:pos="5947"/>
-            </w:tabs>
+            <w:pStyle w:val="Ttulo2"/>
           </w:pPr>
+          <w:bookmarkStart w:id="8" w:name="_Toc481679938"/>
           <w:r>
             <w:t>Imágenes Generales</w:t>
           </w:r>
+          <w:bookmarkEnd w:id="8"/>
         </w:p>
         <w:p>
           <w:pPr>
@@ -339,14 +1313,14 @@
         </w:p>
         <w:p>
           <w:pPr>
-            <w:tabs>
-              <w:tab w:val="left" w:pos="5947"/>
-            </w:tabs>
+            <w:pStyle w:val="Ttulo1"/>
           </w:pPr>
+          <w:bookmarkStart w:id="9" w:name="_Toc481679939"/>
           <w:r>
             <w:lastRenderedPageBreak/>
             <w:t>Redes Sociales</w:t>
           </w:r>
+          <w:bookmarkEnd w:id="9"/>
         </w:p>
         <w:p>
           <w:pPr>
@@ -357,33 +1331,33 @@
         </w:p>
         <w:p>
           <w:pPr>
-            <w:tabs>
-              <w:tab w:val="left" w:pos="5947"/>
-            </w:tabs>
+            <w:pStyle w:val="Ttulo2"/>
           </w:pPr>
+          <w:bookmarkStart w:id="10" w:name="_Toc481679940"/>
           <w:r>
             <w:t>Imagen de fondo:</w:t>
           </w:r>
+          <w:bookmarkEnd w:id="10"/>
         </w:p>
         <w:p>
           <w:pPr>
-            <w:tabs>
-              <w:tab w:val="left" w:pos="5947"/>
-            </w:tabs>
+            <w:pStyle w:val="Ttulo2"/>
           </w:pPr>
+          <w:bookmarkStart w:id="11" w:name="_Toc481679941"/>
           <w:r>
             <w:t>Email de contacto:</w:t>
           </w:r>
+          <w:bookmarkEnd w:id="11"/>
         </w:p>
         <w:p>
           <w:pPr>
-            <w:tabs>
-              <w:tab w:val="left" w:pos="5947"/>
-            </w:tabs>
+            <w:pStyle w:val="Ttulo2"/>
           </w:pPr>
+          <w:bookmarkStart w:id="12" w:name="_Toc481679942"/>
           <w:r>
             <w:t>Respuestas:</w:t>
           </w:r>
+          <w:bookmarkEnd w:id="12"/>
         </w:p>
         <w:p>
           <w:pPr>
@@ -402,13 +1376,6 @@
         <w:p/>
       </w:sdtContent>
     </w:sdt>
-    <w:p>
-      <w:r>
-        <w:br w:type="page"/>
-      </w:r>
-      <w:bookmarkStart w:id="0" w:name="_GoBack"/>
-      <w:bookmarkEnd w:id="0"/>
-    </w:p>
     <w:p/>
     <w:sectPr>
       <w:pgSz w:w="11906" w:h="16838" w:code="9"/>
@@ -471,6 +1438,143 @@
 </w:footnotes>
 </file>
 
+<file path=word/header1.xml><?xml version="1.0" encoding="utf-8"?>
+<w:hdr xmlns:wpc="http://schemas.microsoft.com/office/word/2010/wordprocessingCanvas" xmlns:cx="http://schemas.microsoft.com/office/drawing/2014/chartex" xmlns:mc="http://schemas.openxmlformats.org/markup-compatibility/2006" xmlns:o="urn:schemas-microsoft-com:office:office" xmlns:r="http://schemas.openxmlformats.org/officeDocument/2006/relationships" xmlns:m="http://schemas.openxmlformats.org/officeDocument/2006/math" xmlns:v="urn:schemas-microsoft-com:vml" xmlns:wp14="http://schemas.microsoft.com/office/word/2010/wordprocessingDrawing" xmlns:wp="http://schemas.openxmlformats.org/drawingml/2006/wordprocessingDrawing" xmlns:w10="urn:schemas-microsoft-com:office:word" xmlns:w="http://schemas.openxmlformats.org/wordprocessingml/2006/main" xmlns:w14="http://schemas.microsoft.com/office/word/2010/wordml" xmlns:w15="http://schemas.microsoft.com/office/word/2012/wordml" xmlns:w16se="http://schemas.microsoft.com/office/word/2015/wordml/symex" xmlns:wpg="http://schemas.microsoft.com/office/word/2010/wordprocessingGroup" xmlns:wpi="http://schemas.microsoft.com/office/word/2010/wordprocessingInk" xmlns:wne="http://schemas.microsoft.com/office/word/2006/wordml" xmlns:wps="http://schemas.microsoft.com/office/word/2010/wordprocessingShape" mc:Ignorable="w14 w15 w16se wp14">
+  <w:p>
+    <w:pPr>
+      <w:pStyle w:val="Encabezado"/>
+    </w:pPr>
+    <w:r>
+      <w:rPr>
+        <w:noProof/>
+        <w:lang w:eastAsia="es-ES"/>
+      </w:rPr>
+      <w:drawing>
+        <wp:anchor distT="0" distB="0" distL="114300" distR="114300" simplePos="0" relativeHeight="251660288" behindDoc="0" locked="0" layoutInCell="1" allowOverlap="1" wp14:anchorId="5D0DAA70" wp14:editId="70507A07">
+          <wp:simplePos x="0" y="0"/>
+          <wp:positionH relativeFrom="column">
+            <wp:posOffset>5719905</wp:posOffset>
+          </wp:positionH>
+          <wp:positionV relativeFrom="paragraph">
+            <wp:posOffset>106558</wp:posOffset>
+          </wp:positionV>
+          <wp:extent cx="544749" cy="523930"/>
+          <wp:effectExtent l="0" t="0" r="8255" b="0"/>
+          <wp:wrapSquare wrapText="bothSides"/>
+          <wp:docPr id="3" name="Imagen 3"/>
+          <wp:cNvGraphicFramePr>
+            <a:graphicFrameLocks xmlns:a="http://schemas.openxmlformats.org/drawingml/2006/main" noChangeAspect="1"/>
+          </wp:cNvGraphicFramePr>
+          <a:graphic xmlns:a="http://schemas.openxmlformats.org/drawingml/2006/main">
+            <a:graphicData uri="http://schemas.openxmlformats.org/drawingml/2006/picture">
+              <pic:pic xmlns:pic="http://schemas.openxmlformats.org/drawingml/2006/picture">
+                <pic:nvPicPr>
+                  <pic:cNvPr id="3" name="logoAzul.png"/>
+                  <pic:cNvPicPr/>
+                </pic:nvPicPr>
+                <pic:blipFill>
+                  <a:blip r:embed="rId1" cstate="print">
+                    <a:extLst>
+                      <a:ext uri="{28A0092B-C50C-407E-A947-70E740481C1C}">
+                        <a14:useLocalDpi xmlns:a14="http://schemas.microsoft.com/office/drawing/2010/main" val="0"/>
+                      </a:ext>
+                    </a:extLst>
+                  </a:blip>
+                  <a:stretch>
+                    <a:fillRect/>
+                  </a:stretch>
+                </pic:blipFill>
+                <pic:spPr>
+                  <a:xfrm>
+                    <a:off x="0" y="0"/>
+                    <a:ext cx="544749" cy="523930"/>
+                  </a:xfrm>
+                  <a:prstGeom prst="rect">
+                    <a:avLst/>
+                  </a:prstGeom>
+                </pic:spPr>
+              </pic:pic>
+            </a:graphicData>
+          </a:graphic>
+          <wp14:sizeRelH relativeFrom="margin">
+            <wp14:pctWidth>0</wp14:pctWidth>
+          </wp14:sizeRelH>
+          <wp14:sizeRelV relativeFrom="margin">
+            <wp14:pctHeight>0</wp14:pctHeight>
+          </wp14:sizeRelV>
+        </wp:anchor>
+      </w:drawing>
+    </w:r>
+    <w:r>
+      <w:rPr>
+        <w:noProof/>
+        <w:lang w:eastAsia="es-ES"/>
+      </w:rPr>
+      <w:drawing>
+        <wp:anchor distT="0" distB="0" distL="114300" distR="114300" simplePos="0" relativeHeight="251659264" behindDoc="0" locked="0" layoutInCell="1" allowOverlap="1" wp14:anchorId="5A665B99" wp14:editId="23D4DC91">
+          <wp:simplePos x="0" y="0"/>
+          <wp:positionH relativeFrom="margin">
+            <wp:posOffset>-844104</wp:posOffset>
+          </wp:positionH>
+          <wp:positionV relativeFrom="paragraph">
+            <wp:posOffset>124446</wp:posOffset>
+          </wp:positionV>
+          <wp:extent cx="2909570" cy="552450"/>
+          <wp:effectExtent l="0" t="0" r="0" b="0"/>
+          <wp:wrapSquare wrapText="bothSides"/>
+          <wp:docPr id="4" name="0 Imagen"/>
+          <wp:cNvGraphicFramePr>
+            <a:graphicFrameLocks xmlns:a="http://schemas.openxmlformats.org/drawingml/2006/main" noChangeAspect="1"/>
+          </wp:cNvGraphicFramePr>
+          <a:graphic xmlns:a="http://schemas.openxmlformats.org/drawingml/2006/main">
+            <a:graphicData uri="http://schemas.openxmlformats.org/drawingml/2006/picture">
+              <pic:pic xmlns:pic="http://schemas.openxmlformats.org/drawingml/2006/picture">
+                <pic:nvPicPr>
+                  <pic:cNvPr id="0" name="logo_bellvitge_fje.png"/>
+                  <pic:cNvPicPr/>
+                </pic:nvPicPr>
+                <pic:blipFill>
+                  <a:blip r:embed="rId2">
+                    <a:extLst>
+                      <a:ext uri="{28A0092B-C50C-407E-A947-70E740481C1C}">
+                        <a14:useLocalDpi xmlns:a14="http://schemas.microsoft.com/office/drawing/2010/main" val="0"/>
+                      </a:ext>
+                    </a:extLst>
+                  </a:blip>
+                  <a:stretch>
+                    <a:fillRect/>
+                  </a:stretch>
+                </pic:blipFill>
+                <pic:spPr>
+                  <a:xfrm>
+                    <a:off x="0" y="0"/>
+                    <a:ext cx="2909570" cy="552450"/>
+                  </a:xfrm>
+                  <a:prstGeom prst="rect">
+                    <a:avLst/>
+                  </a:prstGeom>
+                </pic:spPr>
+              </pic:pic>
+            </a:graphicData>
+          </a:graphic>
+          <wp14:sizeRelH relativeFrom="page">
+            <wp14:pctWidth>0</wp14:pctWidth>
+          </wp14:sizeRelH>
+          <wp14:sizeRelV relativeFrom="page">
+            <wp14:pctHeight>0</wp14:pctHeight>
+          </wp14:sizeRelV>
+        </wp:anchor>
+      </w:drawing>
+    </w:r>
+  </w:p>
+  <w:p>
+    <w:pPr>
+      <w:pStyle w:val="Encabezado"/>
+    </w:pPr>
+  </w:p>
+</w:hdr>
+</file>
+
 <file path=word/styles.xml><?xml version="1.0" encoding="utf-8"?>
 <w:styles xmlns:mc="http://schemas.openxmlformats.org/markup-compatibility/2006" xmlns:r="http://schemas.openxmlformats.org/officeDocument/2006/relationships" xmlns:w="http://schemas.openxmlformats.org/wordprocessingml/2006/main" xmlns:w14="http://schemas.microsoft.com/office/word/2010/wordml" xmlns:w15="http://schemas.microsoft.com/office/word/2012/wordml" xmlns:w16se="http://schemas.microsoft.com/office/word/2015/wordml/symex" mc:Ignorable="w14 w15 w16se">
   <w:docDefaults>
@@ -480,6 +1584,707 @@
         <w:sz w:val="22"/>
         <w:szCs w:val="22"/>
         <w:lang w:val="es-ES" w:eastAsia="en-US" w:bidi="ar-SA"/>
+      </w:rPr>
+    </w:rPrDefault>
+    <w:pPrDefault>
+      <w:pPr>
+        <w:spacing w:after="160" w:line="259" w:lineRule="auto"/>
+      </w:pPr>
+    </w:pPrDefault>
+  </w:docDefaults>
+  <w:latentStyles w:defLockedState="0" w:defUIPriority="99" w:defSemiHidden="0" w:defUnhideWhenUsed="0" w:defQFormat="0" w:count="371">
+    <w:lsdException w:name="Normal" w:uiPriority="0" w:qFormat="1"/>
+    <w:lsdException w:name="heading 1" w:uiPriority="9" w:qFormat="1"/>
+    <w:lsdException w:name="heading 2" w:semiHidden="1" w:uiPriority="9" w:unhideWhenUsed="1" w:qFormat="1"/>
+    <w:lsdException w:name="heading 3" w:semiHidden="1" w:uiPriority="9" w:unhideWhenUsed="1" w:qFormat="1"/>
+    <w:lsdException w:name="heading 4" w:semiHidden="1" w:uiPriority="9" w:unhideWhenUsed="1" w:qFormat="1"/>
+    <w:lsdException w:name="heading 5" w:semiHidden="1" w:uiPriority="9" w:unhideWhenUsed="1" w:qFormat="1"/>
+    <w:lsdException w:name="heading 6" w:semiHidden="1" w:uiPriority="9" w:unhideWhenUsed="1" w:qFormat="1"/>
+    <w:lsdException w:name="heading 7" w:semiHidden="1" w:uiPriority="9" w:unhideWhenUsed="1" w:qFormat="1"/>
+    <w:lsdException w:name="heading 8" w:semiHidden="1" w:uiPriority="9" w:unhideWhenUsed="1" w:qFormat="1"/>
+    <w:lsdException w:name="heading 9" w:semiHidden="1" w:uiPriority="9" w:unhideWhenUsed="1" w:qFormat="1"/>
+    <w:lsdException w:name="index 1" w:semiHidden="1" w:unhideWhenUsed="1"/>
+    <w:lsdException w:name="index 2" w:semiHidden="1" w:unhideWhenUsed="1"/>
+    <w:lsdException w:name="index 3" w:semiHidden="1" w:unhideWhenUsed="1"/>
+    <w:lsdException w:name="index 4" w:semiHidden="1" w:unhideWhenUsed="1"/>
+    <w:lsdException w:name="index 5" w:semiHidden="1" w:unhideWhenUsed="1"/>
+    <w:lsdException w:name="index 6" w:semiHidden="1" w:unhideWhenUsed="1"/>
+    <w:lsdException w:name="index 7" w:semiHidden="1" w:unhideWhenUsed="1"/>
+    <w:lsdException w:name="index 8" w:semiHidden="1" w:unhideWhenUsed="1"/>
+    <w:lsdException w:name="index 9" w:semiHidden="1" w:unhideWhenUsed="1"/>
+    <w:lsdException w:name="toc 1" w:semiHidden="1" w:uiPriority="39" w:unhideWhenUsed="1"/>
+    <w:lsdException w:name="toc 2" w:semiHidden="1" w:uiPriority="39" w:unhideWhenUsed="1"/>
+    <w:lsdException w:name="toc 3" w:semiHidden="1" w:uiPriority="39" w:unhideWhenUsed="1"/>
+    <w:lsdException w:name="toc 4" w:semiHidden="1" w:uiPriority="39" w:unhideWhenUsed="1"/>
+    <w:lsdException w:name="toc 5" w:semiHidden="1" w:uiPriority="39" w:unhideWhenUsed="1"/>
+    <w:lsdException w:name="toc 6" w:semiHidden="1" w:uiPriority="39" w:unhideWhenUsed="1"/>
+    <w:lsdException w:name="toc 7" w:semiHidden="1" w:uiPriority="39" w:unhideWhenUsed="1"/>
+    <w:lsdException w:name="toc 8" w:semiHidden="1" w:uiPriority="39" w:unhideWhenUsed="1"/>
+    <w:lsdException w:name="toc 9" w:semiHidden="1" w:uiPriority="39" w:unhideWhenUsed="1"/>
+    <w:lsdException w:name="Normal Indent" w:semiHidden="1" w:unhideWhenUsed="1"/>
+    <w:lsdException w:name="footnote text" w:semiHidden="1" w:unhideWhenUsed="1"/>
+    <w:lsdException w:name="annotation text" w:semiHidden="1" w:unhideWhenUsed="1"/>
+    <w:lsdException w:name="header" w:semiHidden="1" w:unhideWhenUsed="1"/>
+    <w:lsdException w:name="footer" w:semiHidden="1" w:unhideWhenUsed="1"/>
+    <w:lsdException w:name="index heading" w:semiHidden="1" w:unhideWhenUsed="1"/>
+    <w:lsdException w:name="caption" w:semiHidden="1" w:uiPriority="35" w:unhideWhenUsed="1" w:qFormat="1"/>
+    <w:lsdException w:name="table of figures" w:semiHidden="1" w:unhideWhenUsed="1"/>
+    <w:lsdException w:name="envelope address" w:semiHidden="1" w:unhideWhenUsed="1"/>
+    <w:lsdException w:name="envelope return" w:semiHidden="1" w:unhideWhenUsed="1"/>
+    <w:lsdException w:name="footnote reference" w:semiHidden="1" w:unhideWhenUsed="1"/>
+    <w:lsdException w:name="annotation reference" w:semiHidden="1" w:unhideWhenUsed="1"/>
+    <w:lsdException w:name="line number" w:semiHidden="1" w:unhideWhenUsed="1"/>
+    <w:lsdException w:name="page number" w:semiHidden="1" w:unhideWhenUsed="1"/>
+    <w:lsdException w:name="endnote reference" w:semiHidden="1" w:unhideWhenUsed="1"/>
+    <w:lsdException w:name="endnote text" w:semiHidden="1" w:unhideWhenUsed="1"/>
+    <w:lsdException w:name="table of authorities" w:semiHidden="1" w:unhideWhenUsed="1"/>
+    <w:lsdException w:name="macro" w:semiHidden="1" w:unhideWhenUsed="1"/>
+    <w:lsdException w:name="toa heading" w:semiHidden="1" w:unhideWhenUsed="1"/>
+    <w:lsdException w:name="List" w:semiHidden="1" w:unhideWhenUsed="1"/>
+    <w:lsdException w:name="List Bullet" w:semiHidden="1" w:unhideWhenUsed="1"/>
+    <w:lsdException w:name="List Number" w:semiHidden="1" w:unhideWhenUsed="1"/>
+    <w:lsdException w:name="List 2" w:semiHidden="1" w:unhideWhenUsed="1"/>
+    <w:lsdException w:name="List 3" w:semiHidden="1" w:unhideWhenUsed="1"/>
+    <w:lsdException w:name="List 4" w:semiHidden="1" w:unhideWhenUsed="1"/>
+    <w:lsdException w:name="List 5" w:semiHidden="1" w:unhideWhenUsed="1"/>
+    <w:lsdException w:name="List Bullet 2" w:semiHidden="1" w:unhideWhenUsed="1"/>
+    <w:lsdException w:name="List Bullet 3" w:semiHidden="1" w:unhideWhenUsed="1"/>
+    <w:lsdException w:name="List Bullet 4" w:semiHidden="1" w:unhideWhenUsed="1"/>
+    <w:lsdException w:name="List Bullet 5" w:semiHidden="1" w:unhideWhenUsed="1"/>
+    <w:lsdException w:name="List Number 2" w:semiHidden="1" w:unhideWhenUsed="1"/>
+    <w:lsdException w:name="List Number 3" w:semiHidden="1" w:unhideWhenUsed="1"/>
+    <w:lsdException w:name="List Number 4" w:semiHidden="1" w:unhideWhenUsed="1"/>
+    <w:lsdException w:name="List Number 5" w:semiHidden="1" w:unhideWhenUsed="1"/>
+    <w:lsdException w:name="Title" w:uiPriority="10" w:qFormat="1"/>
+    <w:lsdException w:name="Closing" w:semiHidden="1" w:unhideWhenUsed="1"/>
+    <w:lsdException w:name="Signature" w:semiHidden="1" w:unhideWhenUsed="1"/>
+    <w:lsdException w:name="Default Paragraph Font" w:semiHidden="1" w:uiPriority="1" w:unhideWhenUsed="1"/>
+    <w:lsdException w:name="Body Text" w:semiHidden="1" w:unhideWhenUsed="1"/>
+    <w:lsdException w:name="Body Text Indent" w:semiHidden="1" w:unhideWhenUsed="1"/>
+    <w:lsdException w:name="List Continue" w:semiHidden="1" w:unhideWhenUsed="1"/>
+    <w:lsdException w:name="List Continue 2" w:semiHidden="1" w:unhideWhenUsed="1"/>
+    <w:lsdException w:name="List Continue 3" w:semiHidden="1" w:unhideWhenUsed="1"/>
+    <w:lsdException w:name="List Continue 4" w:semiHidden="1" w:unhideWhenUsed="1"/>
+    <w:lsdException w:name="List Continue 5" w:semiHidden="1" w:unhideWhenUsed="1"/>
+    <w:lsdException w:name="Message Header" w:semiHidden="1" w:unhideWhenUsed="1"/>
+    <w:lsdException w:name="Subtitle" w:uiPriority="11" w:qFormat="1"/>
+    <w:lsdException w:name="Salutation" w:semiHidden="1" w:unhideWhenUsed="1"/>
+    <w:lsdException w:name="Date" w:semiHidden="1" w:unhideWhenUsed="1"/>
+    <w:lsdException w:name="Body Text First Indent" w:semiHidden="1" w:unhideWhenUsed="1"/>
+    <w:lsdException w:name="Body Text First Indent 2" w:semiHidden="1" w:unhideWhenUsed="1"/>
+    <w:lsdException w:name="Note Heading" w:semiHidden="1" w:unhideWhenUsed="1"/>
+    <w:lsdException w:name="Body Text 2" w:semiHidden="1" w:unhideWhenUsed="1"/>
+    <w:lsdException w:name="Body Text 3" w:semiHidden="1" w:unhideWhenUsed="1"/>
+    <w:lsdException w:name="Body Text Indent 2" w:semiHidden="1" w:unhideWhenUsed="1"/>
+    <w:lsdException w:name="Body Text Indent 3" w:semiHidden="1" w:unhideWhenUsed="1"/>
+    <w:lsdException w:name="Block Text" w:semiHidden="1" w:unhideWhenUsed="1"/>
+    <w:lsdException w:name="Hyperlink" w:semiHidden="1" w:unhideWhenUsed="1"/>
+    <w:lsdException w:name="FollowedHyperlink" w:semiHidden="1" w:unhideWhenUsed="1"/>
+    <w:lsdException w:name="Strong" w:uiPriority="22" w:qFormat="1"/>
+    <w:lsdException w:name="Emphasis" w:uiPriority="20" w:qFormat="1"/>
+    <w:lsdException w:name="Document Map" w:semiHidden="1" w:unhideWhenUsed="1"/>
+    <w:lsdException w:name="Plain Text" w:semiHidden="1" w:unhideWhenUsed="1"/>
+    <w:lsdException w:name="E-mail Signature" w:semiHidden="1" w:unhideWhenUsed="1"/>
+    <w:lsdException w:name="HTML Top of Form" w:semiHidden="1" w:unhideWhenUsed="1"/>
+    <w:lsdException w:name="HTML Bottom of Form" w:semiHidden="1" w:unhideWhenUsed="1"/>
+    <w:lsdException w:name="Normal (Web)" w:semiHidden="1" w:unhideWhenUsed="1"/>
+    <w:lsdException w:name="HTML Acronym" w:semiHidden="1" w:unhideWhenUsed="1"/>
+    <w:lsdException w:name="HTML Address" w:semiHidden="1" w:unhideWhenUsed="1"/>
+    <w:lsdException w:name="HTML Cite" w:semiHidden="1" w:unhideWhenUsed="1"/>
+    <w:lsdException w:name="HTML Code" w:semiHidden="1" w:unhideWhenUsed="1"/>
+    <w:lsdException w:name="HTML Definition" w:semiHidden="1" w:unhideWhenUsed="1"/>
+    <w:lsdException w:name="HTML Keyboard" w:semiHidden="1" w:unhideWhenUsed="1"/>
+    <w:lsdException w:name="HTML Preformatted" w:semiHidden="1" w:unhideWhenUsed="1"/>
+    <w:lsdException w:name="HTML Sample" w:semiHidden="1" w:unhideWhenUsed="1"/>
+    <w:lsdException w:name="HTML Typewriter" w:semiHidden="1" w:unhideWhenUsed="1"/>
+    <w:lsdException w:name="HTML Variable" w:semiHidden="1" w:unhideWhenUsed="1"/>
+    <w:lsdException w:name="Normal Table" w:semiHidden="1" w:unhideWhenUsed="1"/>
+    <w:lsdException w:name="annotation subject" w:semiHidden="1" w:unhideWhenUsed="1"/>
+    <w:lsdException w:name="No List" w:semiHidden="1" w:unhideWhenUsed="1"/>
+    <w:lsdException w:name="Outline List 1" w:semiHidden="1" w:unhideWhenUsed="1"/>
+    <w:lsdException w:name="Outline List 2" w:semiHidden="1" w:unhideWhenUsed="1"/>
+    <w:lsdException w:name="Outline List 3" w:semiHidden="1" w:unhideWhenUsed="1"/>
+    <w:lsdException w:name="Table Simple 1" w:semiHidden="1" w:unhideWhenUsed="1"/>
+    <w:lsdException w:name="Table Simple 2" w:semiHidden="1" w:unhideWhenUsed="1"/>
+    <w:lsdException w:name="Table Simple 3" w:semiHidden="1" w:unhideWhenUsed="1"/>
+    <w:lsdException w:name="Table Classic 1" w:semiHidden="1" w:unhideWhenUsed="1"/>
+    <w:lsdException w:name="Table Classic 2" w:semiHidden="1" w:unhideWhenUsed="1"/>
+    <w:lsdException w:name="Table Classic 3" w:semiHidden="1" w:unhideWhenUsed="1"/>
+    <w:lsdException w:name="Table Classic 4" w:semiHidden="1" w:unhideWhenUsed="1"/>
+    <w:lsdException w:name="Table Colorful 1" w:semiHidden="1" w:unhideWhenUsed="1"/>
+    <w:lsdException w:name="Table Colorful 2" w:semiHidden="1" w:unhideWhenUsed="1"/>
+    <w:lsdException w:name="Table Colorful 3" w:semiHidden="1" w:unhideWhenUsed="1"/>
+    <w:lsdException w:name="Table Columns 1" w:semiHidden="1" w:unhideWhenUsed="1"/>
+    <w:lsdException w:name="Table Columns 2" w:semiHidden="1" w:unhideWhenUsed="1"/>
+    <w:lsdException w:name="Table Columns 3" w:semiHidden="1" w:unhideWhenUsed="1"/>
+    <w:lsdException w:name="Table Columns 4" w:semiHidden="1" w:unhideWhenUsed="1"/>
+    <w:lsdException w:name="Table Columns 5" w:semiHidden="1" w:unhideWhenUsed="1"/>
+    <w:lsdException w:name="Table Grid 1" w:semiHidden="1" w:unhideWhenUsed="1"/>
+    <w:lsdException w:name="Table Grid 2" w:semiHidden="1" w:unhideWhenUsed="1"/>
+    <w:lsdException w:name="Table Grid 3" w:semiHidden="1" w:unhideWhenUsed="1"/>
+    <w:lsdException w:name="Table Grid 4" w:semiHidden="1" w:unhideWhenUsed="1"/>
+    <w:lsdException w:name="Table Grid 5" w:semiHidden="1" w:unhideWhenUsed="1"/>
+    <w:lsdException w:name="Table Grid 6" w:semiHidden="1" w:unhideWhenUsed="1"/>
+    <w:lsdException w:name="Table Grid 7" w:semiHidden="1" w:unhideWhenUsed="1"/>
+    <w:lsdException w:name="Table Grid 8" w:semiHidden="1" w:unhideWhenUsed="1"/>
+    <w:lsdException w:name="Table List 1" w:semiHidden="1" w:unhideWhenUsed="1"/>
+    <w:lsdException w:name="Table List 2" w:semiHidden="1" w:unhideWhenUsed="1"/>
+    <w:lsdException w:name="Table List 3" w:semiHidden="1" w:unhideWhenUsed="1"/>
+    <w:lsdException w:name="Table List 4" w:semiHidden="1" w:unhideWhenUsed="1"/>
+    <w:lsdException w:name="Table List 5" w:semiHidden="1" w:unhideWhenUsed="1"/>
+    <w:lsdException w:name="Table List 6" w:semiHidden="1" w:unhideWhenUsed="1"/>
+    <w:lsdException w:name="Table List 7" w:semiHidden="1" w:unhideWhenUsed="1"/>
+    <w:lsdException w:name="Table List 8" w:semiHidden="1" w:unhideWhenUsed="1"/>
+    <w:lsdException w:name="Table 3D effects 1" w:semiHidden="1" w:unhideWhenUsed="1"/>
+    <w:lsdException w:name="Table 3D effects 2" w:semiHidden="1" w:unhideWhenUsed="1"/>
+    <w:lsdException w:name="Table 3D effects 3" w:semiHidden="1" w:unhideWhenUsed="1"/>
+    <w:lsdException w:name="Table Contemporary" w:semiHidden="1" w:unhideWhenUsed="1"/>
+    <w:lsdException w:name="Table Elegant" w:semiHidden="1" w:unhideWhenUsed="1"/>
+    <w:lsdException w:name="Table Professional" w:semiHidden="1" w:unhideWhenUsed="1"/>
+    <w:lsdException w:name="Table Subtle 1" w:semiHidden="1" w:unhideWhenUsed="1"/>
+    <w:lsdException w:name="Table Subtle 2" w:semiHidden="1" w:unhideWhenUsed="1"/>
+    <w:lsdException w:name="Table Web 1" w:semiHidden="1" w:unhideWhenUsed="1"/>
+    <w:lsdException w:name="Table Web 2" w:semiHidden="1" w:unhideWhenUsed="1"/>
+    <w:lsdException w:name="Table Web 3" w:semiHidden="1" w:unhideWhenUsed="1"/>
+    <w:lsdException w:name="Balloon Text" w:semiHidden="1" w:unhideWhenUsed="1"/>
+    <w:lsdException w:name="Table Grid" w:uiPriority="39"/>
+    <w:lsdException w:name="Table Theme" w:semiHidden="1" w:unhideWhenUsed="1"/>
+    <w:lsdException w:name="Placeholder Text" w:semiHidden="1"/>
+    <w:lsdException w:name="No Spacing" w:uiPriority="1" w:qFormat="1"/>
+    <w:lsdException w:name="Light Shading" w:uiPriority="60"/>
+    <w:lsdException w:name="Light List" w:uiPriority="61"/>
+    <w:lsdException w:name="Light Grid" w:uiPriority="62"/>
+    <w:lsdException w:name="Medium Shading 1" w:uiPriority="63"/>
+    <w:lsdException w:name="Medium Shading 2" w:uiPriority="64"/>
+    <w:lsdException w:name="Medium List 1" w:uiPriority="65"/>
+    <w:lsdException w:name="Medium List 2" w:uiPriority="66"/>
+    <w:lsdException w:name="Medium Grid 1" w:uiPriority="67"/>
+    <w:lsdException w:name="Medium Grid 2" w:uiPriority="68"/>
+    <w:lsdException w:name="Medium Grid 3" w:uiPriority="69"/>
+    <w:lsdException w:name="Dark List" w:uiPriority="70"/>
+    <w:lsdException w:name="Colorful Shading" w:uiPriority="71"/>
+    <w:lsdException w:name="Colorful List" w:uiPriority="72"/>
+    <w:lsdException w:name="Colorful Grid" w:uiPriority="73"/>
+    <w:lsdException w:name="Light Shading Accent 1" w:uiPriority="60"/>
+    <w:lsdException w:name="Light List Accent 1" w:uiPriority="61"/>
+    <w:lsdException w:name="Light Grid Accent 1" w:uiPriority="62"/>
+    <w:lsdException w:name="Medium Shading 1 Accent 1" w:uiPriority="63"/>
+    <w:lsdException w:name="Medium Shading 2 Accent 1" w:uiPriority="64"/>
+    <w:lsdException w:name="Medium List 1 Accent 1" w:uiPriority="65"/>
+    <w:lsdException w:name="Revision" w:semiHidden="1"/>
+    <w:lsdException w:name="List Paragraph" w:uiPriority="34" w:qFormat="1"/>
+    <w:lsdException w:name="Quote" w:uiPriority="29" w:qFormat="1"/>
+    <w:lsdException w:name="Intense Quote" w:uiPriority="30" w:qFormat="1"/>
+    <w:lsdException w:name="Medium List 2 Accent 1" w:uiPriority="66"/>
+    <w:lsdException w:name="Medium Grid 1 Accent 1" w:uiPriority="67"/>
+    <w:lsdException w:name="Medium Grid 2 Accent 1" w:uiPriority="68"/>
+    <w:lsdException w:name="Medium Grid 3 Accent 1" w:uiPriority="69"/>
+    <w:lsdException w:name="Dark List Accent 1" w:uiPriority="70"/>
+    <w:lsdException w:name="Colorful Shading Accent 1" w:uiPriority="71"/>
+    <w:lsdException w:name="Colorful List Accent 1" w:uiPriority="72"/>
+    <w:lsdException w:name="Colorful Grid Accent 1" w:uiPriority="73"/>
+    <w:lsdException w:name="Light Shading Accent 2" w:uiPriority="60"/>
+    <w:lsdException w:name="Light List Accent 2" w:uiPriority="61"/>
+    <w:lsdException w:name="Light Grid Accent 2" w:uiPriority="62"/>
+    <w:lsdException w:name="Medium Shading 1 Accent 2" w:uiPriority="63"/>
+    <w:lsdException w:name="Medium Shading 2 Accent 2" w:uiPriority="64"/>
+    <w:lsdException w:name="Medium List 1 Accent 2" w:uiPriority="65"/>
+    <w:lsdException w:name="Medium List 2 Accent 2" w:uiPriority="66"/>
+    <w:lsdException w:name="Medium Grid 1 Accent 2" w:uiPriority="67"/>
+    <w:lsdException w:name="Medium Grid 2 Accent 2" w:uiPriority="68"/>
+    <w:lsdException w:name="Medium Grid 3 Accent 2" w:uiPriority="69"/>
+    <w:lsdException w:name="Dark List Accent 2" w:uiPriority="70"/>
+    <w:lsdException w:name="Colorful Shading Accent 2" w:uiPriority="71"/>
+    <w:lsdException w:name="Colorful List Accent 2" w:uiPriority="72"/>
+    <w:lsdException w:name="Colorful Grid Accent 2" w:uiPriority="73"/>
+    <w:lsdException w:name="Light Shading Accent 3" w:uiPriority="60"/>
+    <w:lsdException w:name="Light List Accent 3" w:uiPriority="61"/>
+    <w:lsdException w:name="Light Grid Accent 3" w:uiPriority="62"/>
+    <w:lsdException w:name="Medium Shading 1 Accent 3" w:uiPriority="63"/>
+    <w:lsdException w:name="Medium Shading 2 Accent 3" w:uiPriority="64"/>
+    <w:lsdException w:name="Medium List 1 Accent 3" w:uiPriority="65"/>
+    <w:lsdException w:name="Medium List 2 Accent 3" w:uiPriority="66"/>
+    <w:lsdException w:name="Medium Grid 1 Accent 3" w:uiPriority="67"/>
+    <w:lsdException w:name="Medium Grid 2 Accent 3" w:uiPriority="68"/>
+    <w:lsdException w:name="Medium Grid 3 Accent 3" w:uiPriority="69"/>
+    <w:lsdException w:name="Dark List Accent 3" w:uiPriority="70"/>
+    <w:lsdException w:name="Colorful Shading Accent 3" w:uiPriority="71"/>
+    <w:lsdException w:name="Colorful List Accent 3" w:uiPriority="72"/>
+    <w:lsdException w:name="Colorful Grid Accent 3" w:uiPriority="73"/>
+    <w:lsdException w:name="Light Shading Accent 4" w:uiPriority="60"/>
+    <w:lsdException w:name="Light List Accent 4" w:uiPriority="61"/>
+    <w:lsdException w:name="Light Grid Accent 4" w:uiPriority="62"/>
+    <w:lsdException w:name="Medium Shading 1 Accent 4" w:uiPriority="63"/>
+    <w:lsdException w:name="Medium Shading 2 Accent 4" w:uiPriority="64"/>
+    <w:lsdException w:name="Medium List 1 Accent 4" w:uiPriority="65"/>
+    <w:lsdException w:name="Medium List 2 Accent 4" w:uiPriority="66"/>
+    <w:lsdException w:name="Medium Grid 1 Accent 4" w:uiPriority="67"/>
+    <w:lsdException w:name="Medium Grid 2 Accent 4" w:uiPriority="68"/>
+    <w:lsdException w:name="Medium Grid 3 Accent 4" w:uiPriority="69"/>
+    <w:lsdException w:name="Dark List Accent 4" w:uiPriority="70"/>
+    <w:lsdException w:name="Colorful Shading Accent 4" w:uiPriority="71"/>
+    <w:lsdException w:name="Colorful List Accent 4" w:uiPriority="72"/>
+    <w:lsdException w:name="Colorful Grid Accent 4" w:uiPriority="73"/>
+    <w:lsdException w:name="Light Shading Accent 5" w:uiPriority="60"/>
+    <w:lsdException w:name="Light List Accent 5" w:uiPriority="61"/>
+    <w:lsdException w:name="Light Grid Accent 5" w:uiPriority="62"/>
+    <w:lsdException w:name="Medium Shading 1 Accent 5" w:uiPriority="63"/>
+    <w:lsdException w:name="Medium Shading 2 Accent 5" w:uiPriority="64"/>
+    <w:lsdException w:name="Medium List 1 Accent 5" w:uiPriority="65"/>
+    <w:lsdException w:name="Medium List 2 Accent 5" w:uiPriority="66"/>
+    <w:lsdException w:name="Medium Grid 1 Accent 5" w:uiPriority="67"/>
+    <w:lsdException w:name="Medium Grid 2 Accent 5" w:uiPriority="68"/>
+    <w:lsdException w:name="Medium Grid 3 Accent 5" w:uiPriority="69"/>
+    <w:lsdException w:name="Dark List Accent 5" w:uiPriority="70"/>
+    <w:lsdException w:name="Colorful Shading Accent 5" w:uiPriority="71"/>
+    <w:lsdException w:name="Colorful List Accent 5" w:uiPriority="72"/>
+    <w:lsdException w:name="Colorful Grid Accent 5" w:uiPriority="73"/>
+    <w:lsdException w:name="Light Shading Accent 6" w:uiPriority="60"/>
+    <w:lsdException w:name="Light List Accent 6" w:uiPriority="61"/>
+    <w:lsdException w:name="Light Grid Accent 6" w:uiPriority="62"/>
+    <w:lsdException w:name="Medium Shading 1 Accent 6" w:uiPriority="63"/>
+    <w:lsdException w:name="Medium Shading 2 Accent 6" w:uiPriority="64"/>
+    <w:lsdException w:name="Medium List 1 Accent 6" w:uiPriority="65"/>
+    <w:lsdException w:name="Medium List 2 Accent 6" w:uiPriority="66"/>
+    <w:lsdException w:name="Medium Grid 1 Accent 6" w:uiPriority="67"/>
+    <w:lsdException w:name="Medium Grid 2 Accent 6" w:uiPriority="68"/>
+    <w:lsdException w:name="Medium Grid 3 Accent 6" w:uiPriority="69"/>
+    <w:lsdException w:name="Dark List Accent 6" w:uiPriority="70"/>
+    <w:lsdException w:name="Colorful Shading Accent 6" w:uiPriority="71"/>
+    <w:lsdException w:name="Colorful List Accent 6" w:uiPriority="72"/>
+    <w:lsdException w:name="Colorful Grid Accent 6" w:uiPriority="73"/>
+    <w:lsdException w:name="Subtle Emphasis" w:uiPriority="19" w:qFormat="1"/>
+    <w:lsdException w:name="Intense Emphasis" w:uiPriority="21" w:qFormat="1"/>
+    <w:lsdException w:name="Subtle Reference" w:uiPriority="31" w:qFormat="1"/>
+    <w:lsdException w:name="Intense Reference" w:uiPriority="32" w:qFormat="1"/>
+    <w:lsdException w:name="Book Title" w:uiPriority="33" w:qFormat="1"/>
+    <w:lsdException w:name="Bibliography" w:semiHidden="1" w:uiPriority="37" w:unhideWhenUsed="1"/>
+    <w:lsdException w:name="TOC Heading" w:semiHidden="1" w:uiPriority="39" w:unhideWhenUsed="1" w:qFormat="1"/>
+    <w:lsdException w:name="Plain Table 1" w:uiPriority="41"/>
+    <w:lsdException w:name="Plain Table 2" w:uiPriority="42"/>
+    <w:lsdException w:name="Plain Table 3" w:uiPriority="43"/>
+    <w:lsdException w:name="Plain Table 4" w:uiPriority="44"/>
+    <w:lsdException w:name="Plain Table 5" w:uiPriority="45"/>
+    <w:lsdException w:name="Grid Table Light" w:uiPriority="40"/>
+    <w:lsdException w:name="Grid Table 1 Light" w:uiPriority="46"/>
+    <w:lsdException w:name="Grid Table 2" w:uiPriority="47"/>
+    <w:lsdException w:name="Grid Table 3" w:uiPriority="48"/>
+    <w:lsdException w:name="Grid Table 4" w:uiPriority="49"/>
+    <w:lsdException w:name="Grid Table 5 Dark" w:uiPriority="50"/>
+    <w:lsdException w:name="Grid Table 6 Colorful" w:uiPriority="51"/>
+    <w:lsdException w:name="Grid Table 7 Colorful" w:uiPriority="52"/>
+    <w:lsdException w:name="Grid Table 1 Light Accent 1" w:uiPriority="46"/>
+    <w:lsdException w:name="Grid Table 2 Accent 1" w:uiPriority="47"/>
+    <w:lsdException w:name="Grid Table 3 Accent 1" w:uiPriority="48"/>
+    <w:lsdException w:name="Grid Table 4 Accent 1" w:uiPriority="49"/>
+    <w:lsdException w:name="Grid Table 5 Dark Accent 1" w:uiPriority="50"/>
+    <w:lsdException w:name="Grid Table 6 Colorful Accent 1" w:uiPriority="51"/>
+    <w:lsdException w:name="Grid Table 7 Colorful Accent 1" w:uiPriority="52"/>
+    <w:lsdException w:name="Grid Table 1 Light Accent 2" w:uiPriority="46"/>
+    <w:lsdException w:name="Grid Table 2 Accent 2" w:uiPriority="47"/>
+    <w:lsdException w:name="Grid Table 3 Accent 2" w:uiPriority="48"/>
+    <w:lsdException w:name="Grid Table 4 Accent 2" w:uiPriority="49"/>
+    <w:lsdException w:name="Grid Table 5 Dark Accent 2" w:uiPriority="50"/>
+    <w:lsdException w:name="Grid Table 6 Colorful Accent 2" w:uiPriority="51"/>
+    <w:lsdException w:name="Grid Table 7 Colorful Accent 2" w:uiPriority="52"/>
+    <w:lsdException w:name="Grid Table 1 Light Accent 3" w:uiPriority="46"/>
+    <w:lsdException w:name="Grid Table 2 Accent 3" w:uiPriority="47"/>
+    <w:lsdException w:name="Grid Table 3 Accent 3" w:uiPriority="48"/>
+    <w:lsdException w:name="Grid Table 4 Accent 3" w:uiPriority="49"/>
+    <w:lsdException w:name="Grid Table 5 Dark Accent 3" w:uiPriority="50"/>
+    <w:lsdException w:name="Grid Table 6 Colorful Accent 3" w:uiPriority="51"/>
+    <w:lsdException w:name="Grid Table 7 Colorful Accent 3" w:uiPriority="52"/>
+    <w:lsdException w:name="Grid Table 1 Light Accent 4" w:uiPriority="46"/>
+    <w:lsdException w:name="Grid Table 2 Accent 4" w:uiPriority="47"/>
+    <w:lsdException w:name="Grid Table 3 Accent 4" w:uiPriority="48"/>
+    <w:lsdException w:name="Grid Table 4 Accent 4" w:uiPriority="49"/>
+    <w:lsdException w:name="Grid Table 5 Dark Accent 4" w:uiPriority="50"/>
+    <w:lsdException w:name="Grid Table 6 Colorful Accent 4" w:uiPriority="51"/>
+    <w:lsdException w:name="Grid Table 7 Colorful Accent 4" w:uiPriority="52"/>
+    <w:lsdException w:name="Grid Table 1 Light Accent 5" w:uiPriority="46"/>
+    <w:lsdException w:name="Grid Table 2 Accent 5" w:uiPriority="47"/>
+    <w:lsdException w:name="Grid Table 3 Accent 5" w:uiPriority="48"/>
+    <w:lsdException w:name="Grid Table 4 Accent 5" w:uiPriority="49"/>
+    <w:lsdException w:name="Grid Table 5 Dark Accent 5" w:uiPriority="50"/>
+    <w:lsdException w:name="Grid Table 6 Colorful Accent 5" w:uiPriority="51"/>
+    <w:lsdException w:name="Grid Table 7 Colorful Accent 5" w:uiPriority="52"/>
+    <w:lsdException w:name="Grid Table 1 Light Accent 6" w:uiPriority="46"/>
+    <w:lsdException w:name="Grid Table 2 Accent 6" w:uiPriority="47"/>
+    <w:lsdException w:name="Grid Table 3 Accent 6" w:uiPriority="48"/>
+    <w:lsdException w:name="Grid Table 4 Accent 6" w:uiPriority="49"/>
+    <w:lsdException w:name="Grid Table 5 Dark Accent 6" w:uiPriority="50"/>
+    <w:lsdException w:name="Grid Table 6 Colorful Accent 6" w:uiPriority="51"/>
+    <w:lsdException w:name="Grid Table 7 Colorful Accent 6" w:uiPriority="52"/>
+    <w:lsdException w:name="List Table 1 Light" w:uiPriority="46"/>
+    <w:lsdException w:name="List Table 2" w:uiPriority="47"/>
+    <w:lsdException w:name="List Table 3" w:uiPriority="48"/>
+    <w:lsdException w:name="List Table 4" w:uiPriority="49"/>
+    <w:lsdException w:name="List Table 5 Dark" w:uiPriority="50"/>
+    <w:lsdException w:name="List Table 6 Colorful" w:uiPriority="51"/>
+    <w:lsdException w:name="List Table 7 Colorful" w:uiPriority="52"/>
+    <w:lsdException w:name="List Table 1 Light Accent 1" w:uiPriority="46"/>
+    <w:lsdException w:name="List Table 2 Accent 1" w:uiPriority="47"/>
+    <w:lsdException w:name="List Table 3 Accent 1" w:uiPriority="48"/>
+    <w:lsdException w:name="List Table 4 Accent 1" w:uiPriority="49"/>
+    <w:lsdException w:name="List Table 5 Dark Accent 1" w:uiPriority="50"/>
+    <w:lsdException w:name="List Table 6 Colorful Accent 1" w:uiPriority="51"/>
+    <w:lsdException w:name="List Table 7 Colorful Accent 1" w:uiPriority="52"/>
+    <w:lsdException w:name="List Table 1 Light Accent 2" w:uiPriority="46"/>
+    <w:lsdException w:name="List Table 2 Accent 2" w:uiPriority="47"/>
+    <w:lsdException w:name="List Table 3 Accent 2" w:uiPriority="48"/>
+    <w:lsdException w:name="List Table 4 Accent 2" w:uiPriority="49"/>
+    <w:lsdException w:name="List Table 5 Dark Accent 2" w:uiPriority="50"/>
+    <w:lsdException w:name="List Table 6 Colorful Accent 2" w:uiPriority="51"/>
+    <w:lsdException w:name="List Table 7 Colorful Accent 2" w:uiPriority="52"/>
+    <w:lsdException w:name="List Table 1 Light Accent 3" w:uiPriority="46"/>
+    <w:lsdException w:name="List Table 2 Accent 3" w:uiPriority="47"/>
+    <w:lsdException w:name="List Table 3 Accent 3" w:uiPriority="48"/>
+    <w:lsdException w:name="List Table 4 Accent 3" w:uiPriority="49"/>
+    <w:lsdException w:name="List Table 5 Dark Accent 3" w:uiPriority="50"/>
+    <w:lsdException w:name="List Table 6 Colorful Accent 3" w:uiPriority="51"/>
+    <w:lsdException w:name="List Table 7 Colorful Accent 3" w:uiPriority="52"/>
+    <w:lsdException w:name="List Table 1 Light Accent 4" w:uiPriority="46"/>
+    <w:lsdException w:name="List Table 2 Accent 4" w:uiPriority="47"/>
+    <w:lsdException w:name="List Table 3 Accent 4" w:uiPriority="48"/>
+    <w:lsdException w:name="List Table 4 Accent 4" w:uiPriority="49"/>
+    <w:lsdException w:name="List Table 5 Dark Accent 4" w:uiPriority="50"/>
+    <w:lsdException w:name="List Table 6 Colorful Accent 4" w:uiPriority="51"/>
+    <w:lsdException w:name="List Table 7 Colorful Accent 4" w:uiPriority="52"/>
+    <w:lsdException w:name="List Table 1 Light Accent 5" w:uiPriority="46"/>
+    <w:lsdException w:name="List Table 2 Accent 5" w:uiPriority="47"/>
+    <w:lsdException w:name="List Table 3 Accent 5" w:uiPriority="48"/>
+    <w:lsdException w:name="List Table 4 Accent 5" w:uiPriority="49"/>
+    <w:lsdException w:name="List Table 5 Dark Accent 5" w:uiPriority="50"/>
+    <w:lsdException w:name="List Table 6 Colorful Accent 5" w:uiPriority="51"/>
+    <w:lsdException w:name="List Table 7 Colorful Accent 5" w:uiPriority="52"/>
+    <w:lsdException w:name="List Table 1 Light Accent 6" w:uiPriority="46"/>
+    <w:lsdException w:name="List Table 2 Accent 6" w:uiPriority="47"/>
+    <w:lsdException w:name="List Table 3 Accent 6" w:uiPriority="48"/>
+    <w:lsdException w:name="List Table 4 Accent 6" w:uiPriority="49"/>
+    <w:lsdException w:name="List Table 5 Dark Accent 6" w:uiPriority="50"/>
+    <w:lsdException w:name="List Table 6 Colorful Accent 6" w:uiPriority="51"/>
+    <w:lsdException w:name="List Table 7 Colorful Accent 6" w:uiPriority="52"/>
+  </w:latentStyles>
+  <w:style w:type="paragraph" w:default="1" w:styleId="Normal">
+    <w:name w:val="Normal"/>
+    <w:qFormat/>
+    <w:rsid w:val="00B40966"/>
+    <w:rPr>
+      <w:rFonts w:ascii="Yanone Kaffeesatz" w:hAnsi="Yanone Kaffeesatz"/>
+      <w:sz w:val="28"/>
+    </w:rPr>
+  </w:style>
+  <w:style w:type="paragraph" w:styleId="Ttulo1">
+    <w:name w:val="heading 1"/>
+    <w:basedOn w:val="Normal"/>
+    <w:next w:val="Normal"/>
+    <w:link w:val="Ttulo1Car"/>
+    <w:uiPriority w:val="9"/>
+    <w:qFormat/>
+    <w:rsid w:val="00B40966"/>
+    <w:pPr>
+      <w:keepNext/>
+      <w:keepLines/>
+      <w:spacing w:before="240" w:after="0"/>
+      <w:outlineLvl w:val="0"/>
+    </w:pPr>
+    <w:rPr>
+      <w:rFonts w:ascii="Shrikhand" w:eastAsiaTheme="majorEastAsia" w:hAnsi="Shrikhand" w:cstheme="majorBidi"/>
+      <w:color w:val="2E74B5" w:themeColor="accent1" w:themeShade="BF"/>
+      <w:sz w:val="32"/>
+      <w:szCs w:val="32"/>
+    </w:rPr>
+  </w:style>
+  <w:style w:type="paragraph" w:styleId="Ttulo2">
+    <w:name w:val="heading 2"/>
+    <w:basedOn w:val="Normal"/>
+    <w:next w:val="Normal"/>
+    <w:link w:val="Ttulo2Car"/>
+    <w:uiPriority w:val="9"/>
+    <w:unhideWhenUsed/>
+    <w:qFormat/>
+    <w:rsid w:val="001D1C6C"/>
+    <w:pPr>
+      <w:keepNext/>
+      <w:keepLines/>
+      <w:spacing w:before="40" w:after="0"/>
+      <w:outlineLvl w:val="1"/>
+    </w:pPr>
+    <w:rPr>
+      <w:rFonts w:ascii="Shrikhand" w:eastAsiaTheme="majorEastAsia" w:hAnsi="Shrikhand" w:cstheme="majorBidi"/>
+      <w:color w:val="9CC2E5" w:themeColor="accent1" w:themeTint="99"/>
+      <w:sz w:val="26"/>
+      <w:szCs w:val="26"/>
+    </w:rPr>
+  </w:style>
+  <w:style w:type="character" w:default="1" w:styleId="Fuentedeprrafopredeter">
+    <w:name w:val="Default Paragraph Font"/>
+    <w:uiPriority w:val="1"/>
+    <w:semiHidden/>
+    <w:unhideWhenUsed/>
+  </w:style>
+  <w:style w:type="table" w:default="1" w:styleId="Tablanormal">
+    <w:name w:val="Normal Table"/>
+    <w:uiPriority w:val="99"/>
+    <w:semiHidden/>
+    <w:unhideWhenUsed/>
+    <w:tblPr>
+      <w:tblInd w:w="0" w:type="dxa"/>
+      <w:tblCellMar>
+        <w:top w:w="0" w:type="dxa"/>
+        <w:left w:w="108" w:type="dxa"/>
+        <w:bottom w:w="0" w:type="dxa"/>
+        <w:right w:w="108" w:type="dxa"/>
+      </w:tblCellMar>
+    </w:tblPr>
+  </w:style>
+  <w:style w:type="numbering" w:default="1" w:styleId="Sinlista">
+    <w:name w:val="No List"/>
+    <w:uiPriority w:val="99"/>
+    <w:semiHidden/>
+    <w:unhideWhenUsed/>
+  </w:style>
+  <w:style w:type="paragraph" w:styleId="Sinespaciado">
+    <w:name w:val="No Spacing"/>
+    <w:link w:val="SinespaciadoCar"/>
+    <w:uiPriority w:val="1"/>
+    <w:qFormat/>
+    <w:rsid w:val="001E06C7"/>
+    <w:pPr>
+      <w:spacing w:after="0" w:line="240" w:lineRule="auto"/>
+    </w:pPr>
+    <w:rPr>
+      <w:rFonts w:eastAsiaTheme="minorEastAsia"/>
+      <w:lang w:eastAsia="es-ES"/>
+    </w:rPr>
+  </w:style>
+  <w:style w:type="character" w:customStyle="1" w:styleId="SinespaciadoCar">
+    <w:name w:val="Sin espaciado Car"/>
+    <w:basedOn w:val="Fuentedeprrafopredeter"/>
+    <w:link w:val="Sinespaciado"/>
+    <w:uiPriority w:val="1"/>
+    <w:rsid w:val="001E06C7"/>
+    <w:rPr>
+      <w:rFonts w:eastAsiaTheme="minorEastAsia"/>
+      <w:lang w:eastAsia="es-ES"/>
+    </w:rPr>
+  </w:style>
+  <w:style w:type="paragraph" w:styleId="Encabezado">
+    <w:name w:val="header"/>
+    <w:basedOn w:val="Normal"/>
+    <w:link w:val="EncabezadoCar"/>
+    <w:uiPriority w:val="99"/>
+    <w:unhideWhenUsed/>
+    <w:rsid w:val="001E06C7"/>
+    <w:pPr>
+      <w:tabs>
+        <w:tab w:val="center" w:pos="4252"/>
+        <w:tab w:val="right" w:pos="8504"/>
+      </w:tabs>
+      <w:spacing w:after="0" w:line="240" w:lineRule="auto"/>
+    </w:pPr>
+  </w:style>
+  <w:style w:type="character" w:customStyle="1" w:styleId="EncabezadoCar">
+    <w:name w:val="Encabezado Car"/>
+    <w:basedOn w:val="Fuentedeprrafopredeter"/>
+    <w:link w:val="Encabezado"/>
+    <w:uiPriority w:val="99"/>
+    <w:rsid w:val="001E06C7"/>
+  </w:style>
+  <w:style w:type="paragraph" w:styleId="Piedepgina">
+    <w:name w:val="footer"/>
+    <w:basedOn w:val="Normal"/>
+    <w:link w:val="PiedepginaCar"/>
+    <w:uiPriority w:val="99"/>
+    <w:unhideWhenUsed/>
+    <w:rsid w:val="001E06C7"/>
+    <w:pPr>
+      <w:tabs>
+        <w:tab w:val="center" w:pos="4252"/>
+        <w:tab w:val="right" w:pos="8504"/>
+      </w:tabs>
+      <w:spacing w:after="0" w:line="240" w:lineRule="auto"/>
+    </w:pPr>
+  </w:style>
+  <w:style w:type="character" w:customStyle="1" w:styleId="PiedepginaCar">
+    <w:name w:val="Pie de página Car"/>
+    <w:basedOn w:val="Fuentedeprrafopredeter"/>
+    <w:link w:val="Piedepgina"/>
+    <w:uiPriority w:val="99"/>
+    <w:rsid w:val="001E06C7"/>
+  </w:style>
+  <w:style w:type="character" w:customStyle="1" w:styleId="Ttulo1Car">
+    <w:name w:val="Título 1 Car"/>
+    <w:basedOn w:val="Fuentedeprrafopredeter"/>
+    <w:link w:val="Ttulo1"/>
+    <w:uiPriority w:val="9"/>
+    <w:rsid w:val="00B40966"/>
+    <w:rPr>
+      <w:rFonts w:ascii="Shrikhand" w:eastAsiaTheme="majorEastAsia" w:hAnsi="Shrikhand" w:cstheme="majorBidi"/>
+      <w:color w:val="2E74B5" w:themeColor="accent1" w:themeShade="BF"/>
+      <w:sz w:val="32"/>
+      <w:szCs w:val="32"/>
+    </w:rPr>
+  </w:style>
+  <w:style w:type="character" w:customStyle="1" w:styleId="Ttulo2Car">
+    <w:name w:val="Título 2 Car"/>
+    <w:basedOn w:val="Fuentedeprrafopredeter"/>
+    <w:link w:val="Ttulo2"/>
+    <w:uiPriority w:val="9"/>
+    <w:rsid w:val="001D1C6C"/>
+    <w:rPr>
+      <w:rFonts w:ascii="Shrikhand" w:eastAsiaTheme="majorEastAsia" w:hAnsi="Shrikhand" w:cstheme="majorBidi"/>
+      <w:color w:val="9CC2E5" w:themeColor="accent1" w:themeTint="99"/>
+      <w:sz w:val="26"/>
+      <w:szCs w:val="26"/>
+    </w:rPr>
+  </w:style>
+  <w:style w:type="paragraph" w:styleId="TtuloTDC">
+    <w:name w:val="TOC Heading"/>
+    <w:basedOn w:val="Ttulo1"/>
+    <w:next w:val="Normal"/>
+    <w:uiPriority w:val="39"/>
+    <w:unhideWhenUsed/>
+    <w:qFormat/>
+    <w:rsid w:val="00AA52B0"/>
+    <w:pPr>
+      <w:outlineLvl w:val="9"/>
+    </w:pPr>
+    <w:rPr>
+      <w:rFonts w:asciiTheme="majorHAnsi" w:hAnsiTheme="majorHAnsi"/>
+      <w:lang w:eastAsia="es-ES"/>
+    </w:rPr>
+  </w:style>
+  <w:style w:type="paragraph" w:styleId="TDC1">
+    <w:name w:val="toc 1"/>
+    <w:basedOn w:val="Normal"/>
+    <w:next w:val="Normal"/>
+    <w:autoRedefine/>
+    <w:uiPriority w:val="39"/>
+    <w:unhideWhenUsed/>
+    <w:rsid w:val="00AA52B0"/>
+    <w:pPr>
+      <w:spacing w:after="100"/>
+    </w:pPr>
+  </w:style>
+  <w:style w:type="paragraph" w:styleId="TDC2">
+    <w:name w:val="toc 2"/>
+    <w:basedOn w:val="Normal"/>
+    <w:next w:val="Normal"/>
+    <w:autoRedefine/>
+    <w:uiPriority w:val="39"/>
+    <w:unhideWhenUsed/>
+    <w:rsid w:val="00AA52B0"/>
+    <w:pPr>
+      <w:spacing w:after="100"/>
+      <w:ind w:left="280"/>
+    </w:pPr>
+  </w:style>
+  <w:style w:type="character" w:styleId="Hipervnculo">
+    <w:name w:val="Hyperlink"/>
+    <w:basedOn w:val="Fuentedeprrafopredeter"/>
+    <w:uiPriority w:val="99"/>
+    <w:unhideWhenUsed/>
+    <w:rsid w:val="00AA52B0"/>
+    <w:rPr>
+      <w:color w:val="0563C1" w:themeColor="hyperlink"/>
+      <w:u w:val="single"/>
+    </w:rPr>
+  </w:style>
+</w:styles>
+</file>
+
+<file path=word/glossary/document.xml><?xml version="1.0" encoding="utf-8"?>
+<w:glossaryDocument xmlns:wpc="http://schemas.microsoft.com/office/word/2010/wordprocessingCanvas" xmlns:cx="http://schemas.microsoft.com/office/drawing/2014/chartex" xmlns:mc="http://schemas.openxmlformats.org/markup-compatibility/2006" xmlns:o="urn:schemas-microsoft-com:office:office" xmlns:r="http://schemas.openxmlformats.org/officeDocument/2006/relationships" xmlns:m="http://schemas.openxmlformats.org/officeDocument/2006/math" xmlns:v="urn:schemas-microsoft-com:vml" xmlns:wp14="http://schemas.microsoft.com/office/word/2010/wordprocessingDrawing" xmlns:wp="http://schemas.openxmlformats.org/drawingml/2006/wordprocessingDrawing" xmlns:w10="urn:schemas-microsoft-com:office:word" xmlns:w="http://schemas.openxmlformats.org/wordprocessingml/2006/main" xmlns:w14="http://schemas.microsoft.com/office/word/2010/wordml" xmlns:w15="http://schemas.microsoft.com/office/word/2012/wordml" xmlns:w16se="http://schemas.microsoft.com/office/word/2015/wordml/symex" xmlns:wpg="http://schemas.microsoft.com/office/word/2010/wordprocessingGroup" xmlns:wpi="http://schemas.microsoft.com/office/word/2010/wordprocessingInk" xmlns:wne="http://schemas.microsoft.com/office/word/2006/wordml" xmlns:wps="http://schemas.microsoft.com/office/word/2010/wordprocessingShape" mc:Ignorable="w14 w15 w16se wp14"/>
+</file>
+
+<file path=word/glossary/fontTable.xml><?xml version="1.0" encoding="utf-8"?>
+<w:fonts xmlns:mc="http://schemas.openxmlformats.org/markup-compatibility/2006" xmlns:r="http://schemas.openxmlformats.org/officeDocument/2006/relationships" xmlns:w="http://schemas.openxmlformats.org/wordprocessingml/2006/main" xmlns:w14="http://schemas.microsoft.com/office/word/2010/wordml" xmlns:w15="http://schemas.microsoft.com/office/word/2012/wordml" xmlns:w16se="http://schemas.microsoft.com/office/word/2015/wordml/symex" mc:Ignorable="w14 w15 w16se">
+  <w:font w:name="Calibri">
+    <w:panose1 w:val="020F0502020204030204"/>
+    <w:charset w:val="00"/>
+    <w:family w:val="swiss"/>
+    <w:pitch w:val="variable"/>
+    <w:sig w:usb0="E00002FF" w:usb1="4000ACFF" w:usb2="00000001" w:usb3="00000000" w:csb0="0000019F" w:csb1="00000000"/>
+  </w:font>
+  <w:font w:name="Times New Roman">
+    <w:panose1 w:val="02020603050405020304"/>
+    <w:charset w:val="00"/>
+    <w:family w:val="roman"/>
+    <w:pitch w:val="variable"/>
+    <w:sig w:usb0="E0002AFF" w:usb1="C0007843" w:usb2="00000009" w:usb3="00000000" w:csb0="000001FF" w:csb1="00000000"/>
+  </w:font>
+  <w:font w:name="Yanone Kaffeesatz">
+    <w:charset w:val="00"/>
+    <w:family w:val="auto"/>
+    <w:pitch w:val="variable"/>
+    <w:sig w:usb0="20000207" w:usb1="00000000" w:usb2="00000000" w:usb3="00000000" w:csb0="00000197" w:csb1="00000000"/>
+  </w:font>
+  <w:font w:name="Shrikhand">
+    <w:charset w:val="00"/>
+    <w:family w:val="auto"/>
+    <w:pitch w:val="variable"/>
+    <w:sig w:usb0="00040007" w:usb1="00000000" w:usb2="00000000" w:usb3="00000000" w:csb0="00000093" w:csb1="00000000"/>
+  </w:font>
+  <w:font w:name="Calibri Light">
+    <w:panose1 w:val="020F0302020204030204"/>
+    <w:charset w:val="00"/>
+    <w:family w:val="swiss"/>
+    <w:pitch w:val="variable"/>
+    <w:sig w:usb0="A00002EF" w:usb1="4000207B" w:usb2="00000000" w:usb3="00000000" w:csb0="0000019F" w:csb1="00000000"/>
+  </w:font>
+</w:fonts>
+</file>
+
+<file path=word/glossary/settings.xml><?xml version="1.0" encoding="utf-8"?>
+<w:settings xmlns:mc="http://schemas.openxmlformats.org/markup-compatibility/2006" xmlns:o="urn:schemas-microsoft-com:office:office" xmlns:r="http://schemas.openxmlformats.org/officeDocument/2006/relationships" xmlns:m="http://schemas.openxmlformats.org/officeDocument/2006/math" xmlns:v="urn:schemas-microsoft-com:vml" xmlns:w10="urn:schemas-microsoft-com:office:word" xmlns:w="http://schemas.openxmlformats.org/wordprocessingml/2006/main" xmlns:w14="http://schemas.microsoft.com/office/word/2010/wordml" xmlns:w15="http://schemas.microsoft.com/office/word/2012/wordml" xmlns:w16se="http://schemas.microsoft.com/office/word/2015/wordml/symex" xmlns:sl="http://schemas.openxmlformats.org/schemaLibrary/2006/main" mc:Ignorable="w14 w15 w16se">
+  <w:view w:val="normal"/>
+  <w:defaultTabStop w:val="708"/>
+  <w:hyphenationZone w:val="425"/>
+  <w:characterSpacingControl w:val="doNotCompress"/>
+  <w:compat>
+    <w:useFELayout/>
+    <w:compatSetting w:name="compatibilityMode" w:uri="http://schemas.microsoft.com/office/word" w:val="15"/>
+    <w:compatSetting w:name="overrideTableStyleFontSizeAndJustification" w:uri="http://schemas.microsoft.com/office/word" w:val="1"/>
+    <w:compatSetting w:name="enableOpenTypeFeatures" w:uri="http://schemas.microsoft.com/office/word" w:val="1"/>
+    <w:compatSetting w:name="doNotFlipMirrorIndents" w:uri="http://schemas.microsoft.com/office/word" w:val="1"/>
+    <w:compatSetting w:name="differentiateMultirowTableHeaders" w:uri="http://schemas.microsoft.com/office/word" w:val="1"/>
+  </w:compat>
+  <w:rsids>
+    <w:rsidRoot w:val="009F0058"/>
+    <w:rsid w:val="007854FC"/>
+    <w:rsid w:val="009F0058"/>
+  </w:rsids>
+  <m:mathPr>
+    <m:mathFont m:val="Cambria Math"/>
+    <m:brkBin m:val="before"/>
+    <m:brkBinSub m:val="--"/>
+    <m:smallFrac m:val="0"/>
+    <m:dispDef/>
+    <m:lMargin m:val="0"/>
+    <m:rMargin m:val="0"/>
+    <m:defJc m:val="centerGroup"/>
+    <m:wrapIndent m:val="1440"/>
+    <m:intLim m:val="subSup"/>
+    <m:naryLim m:val="undOvr"/>
+  </m:mathPr>
+  <w:themeFontLang w:val="es-ES"/>
+  <w:clrSchemeMapping w:bg1="light1" w:t1="dark1" w:bg2="light2" w:t2="dark2" w:accent1="accent1" w:accent2="accent2" w:accent3="accent3" w:accent4="accent4" w:accent5="accent5" w:accent6="accent6" w:hyperlink="hyperlink" w:followedHyperlink="followedHyperlink"/>
+  <w:decimalSymbol w:val=","/>
+  <w:listSeparator w:val=";"/>
+  <w15:chartTrackingRefBased/>
+</w:settings>
+</file>
+
+<file path=word/glossary/styles.xml><?xml version="1.0" encoding="utf-8"?>
+<w:styles xmlns:mc="http://schemas.openxmlformats.org/markup-compatibility/2006" xmlns:r="http://schemas.openxmlformats.org/officeDocument/2006/relationships" xmlns:w="http://schemas.openxmlformats.org/wordprocessingml/2006/main" xmlns:w14="http://schemas.microsoft.com/office/word/2010/wordml" xmlns:w15="http://schemas.microsoft.com/office/word/2012/wordml" xmlns:w16se="http://schemas.microsoft.com/office/word/2015/wordml/symex" mc:Ignorable="w14 w15 w16se">
+  <w:docDefaults>
+    <w:rPrDefault>
+      <w:rPr>
+        <w:rFonts w:asciiTheme="minorHAnsi" w:eastAsiaTheme="minorEastAsia" w:hAnsiTheme="minorHAnsi" w:cstheme="minorBidi"/>
+        <w:sz w:val="22"/>
+        <w:szCs w:val="22"/>
+        <w:lang w:val="es-ES" w:eastAsia="es-ES" w:bidi="ar-SA"/>
       </w:rPr>
     </w:rPrDefault>
     <w:pPrDefault>
@@ -892,76 +2697,36 @@
     <w:semiHidden/>
     <w:unhideWhenUsed/>
   </w:style>
-  <w:style w:type="paragraph" w:styleId="Sinespaciado">
-    <w:name w:val="No Spacing"/>
-    <w:link w:val="SinespaciadoCar"/>
-    <w:uiPriority w:val="1"/>
-    <w:qFormat/>
-    <w:rsid w:val="001E06C7"/>
-    <w:pPr>
-      <w:spacing w:after="0" w:line="240" w:lineRule="auto"/>
-    </w:pPr>
+  <w:style w:type="paragraph" w:customStyle="1" w:styleId="E5D7298E74424E7C878F0CB1379E8263">
+    <w:name w:val="E5D7298E74424E7C878F0CB1379E8263"/>
+    <w:rsid w:val="009F0058"/>
+  </w:style>
+  <w:style w:type="character" w:customStyle="1" w:styleId="Textodemarcadordeposicin">
+    <w:name w:val="Texto de marcador de posición"/>
+    <w:basedOn w:val="Fuentedeprrafopredeter"/>
+    <w:uiPriority w:val="99"/>
+    <w:semiHidden/>
+    <w:rsid w:val="009F0058"/>
     <w:rPr>
-      <w:rFonts w:eastAsiaTheme="minorEastAsia"/>
-      <w:lang w:eastAsia="es-ES"/>
+      <w:color w:val="808080"/>
     </w:rPr>
   </w:style>
-  <w:style w:type="character" w:customStyle="1" w:styleId="SinespaciadoCar">
-    <w:name w:val="Sin espaciado Car"/>
-    <w:basedOn w:val="Fuentedeprrafopredeter"/>
-    <w:link w:val="Sinespaciado"/>
-    <w:uiPriority w:val="1"/>
-    <w:rsid w:val="001E06C7"/>
-    <w:rPr>
-      <w:rFonts w:eastAsiaTheme="minorEastAsia"/>
-      <w:lang w:eastAsia="es-ES"/>
-    </w:rPr>
+  <w:style w:type="paragraph" w:customStyle="1" w:styleId="142B56B6341B46148849A52F2E49F336">
+    <w:name w:val="142B56B6341B46148849A52F2E49F336"/>
+    <w:rsid w:val="009F0058"/>
   </w:style>
-  <w:style w:type="paragraph" w:styleId="Encabezado">
-    <w:name w:val="header"/>
-    <w:basedOn w:val="Normal"/>
-    <w:link w:val="EncabezadoCar"/>
-    <w:uiPriority w:val="99"/>
-    <w:unhideWhenUsed/>
-    <w:rsid w:val="001E06C7"/>
-    <w:pPr>
-      <w:tabs>
-        <w:tab w:val="center" w:pos="4252"/>
-        <w:tab w:val="right" w:pos="8504"/>
-      </w:tabs>
-      <w:spacing w:after="0" w:line="240" w:lineRule="auto"/>
-    </w:pPr>
-  </w:style>
-  <w:style w:type="character" w:customStyle="1" w:styleId="EncabezadoCar">
-    <w:name w:val="Encabezado Car"/>
-    <w:basedOn w:val="Fuentedeprrafopredeter"/>
-    <w:link w:val="Encabezado"/>
-    <w:uiPriority w:val="99"/>
-    <w:rsid w:val="001E06C7"/>
-  </w:style>
-  <w:style w:type="paragraph" w:styleId="Piedepgina">
-    <w:name w:val="footer"/>
-    <w:basedOn w:val="Normal"/>
-    <w:link w:val="PiedepginaCar"/>
-    <w:uiPriority w:val="99"/>
-    <w:unhideWhenUsed/>
-    <w:rsid w:val="001E06C7"/>
-    <w:pPr>
-      <w:tabs>
-        <w:tab w:val="center" w:pos="4252"/>
-        <w:tab w:val="right" w:pos="8504"/>
-      </w:tabs>
-      <w:spacing w:after="0" w:line="240" w:lineRule="auto"/>
-    </w:pPr>
-  </w:style>
-  <w:style w:type="character" w:customStyle="1" w:styleId="PiedepginaCar">
-    <w:name w:val="Pie de página Car"/>
-    <w:basedOn w:val="Fuentedeprrafopredeter"/>
-    <w:link w:val="Piedepgina"/>
-    <w:uiPriority w:val="99"/>
-    <w:rsid w:val="001E06C7"/>
+  <w:style w:type="paragraph" w:customStyle="1" w:styleId="3ED85BA8357145C7941CDB3DB8B3011B">
+    <w:name w:val="3ED85BA8357145C7941CDB3DB8B3011B"/>
+    <w:rsid w:val="009F0058"/>
   </w:style>
 </w:styles>
+</file>
+
+<file path=word/glossary/webSettings.xml><?xml version="1.0" encoding="utf-8"?>
+<w:webSettings xmlns:mc="http://schemas.openxmlformats.org/markup-compatibility/2006" xmlns:r="http://schemas.openxmlformats.org/officeDocument/2006/relationships" xmlns:w="http://schemas.openxmlformats.org/wordprocessingml/2006/main" xmlns:w14="http://schemas.microsoft.com/office/word/2010/wordml" xmlns:w15="http://schemas.microsoft.com/office/word/2012/wordml" xmlns:w16se="http://schemas.microsoft.com/office/word/2015/wordml/symex" mc:Ignorable="w14 w15 w16se">
+  <w:optimizeForBrowser/>
+  <w:allowPNG/>
+</w:webSettings>
 </file>
 
 <file path=word/theme/theme1.xml><?xml version="1.0" encoding="utf-8"?>
@@ -1223,4 +2988,16 @@
     </a:ext>
   </a:extLst>
 </a:theme>
+</file>
+
+<file path=customXml/item1.xml><?xml version="1.0" encoding="utf-8"?>
+<b:Sources xmlns:b="http://schemas.openxmlformats.org/officeDocument/2006/bibliography" xmlns="http://schemas.openxmlformats.org/officeDocument/2006/bibliography" SelectedStyle="\APASixthEditionOfficeOnline.xsl" StyleName="APA" Version="6"/>
+</file>
+
+<file path=customXml/itemProps1.xml><?xml version="1.0" encoding="utf-8"?>
+<ds:datastoreItem xmlns:ds="http://schemas.openxmlformats.org/officeDocument/2006/customXml" ds:itemID="{1D0738EE-7E7F-44F1-99DE-92176803FE38}">
+  <ds:schemaRefs>
+    <ds:schemaRef ds:uri="http://schemas.openxmlformats.org/officeDocument/2006/bibliography"/>
+  </ds:schemaRefs>
+</ds:datastoreItem>
 </file>
</xml_diff>

<commit_message>
actualizo libro estilos y rutina diaria
</commit_message>
<xml_diff>
--- a/Libro de estilos.docx
+++ b/Libro de estilos.docx
@@ -4,6 +4,9 @@
   <w:body>
     <w:sdt>
       <w:sdtPr>
+        <w:rPr>
+          <w:rFonts w:ascii="Arial" w:hAnsi="Arial" w:cs="Arial"/>
+        </w:rPr>
         <w:id w:val="-1317326660"/>
         <w:docPartObj>
           <w:docPartGallery w:val="Cover Pages"/>
@@ -13,13 +16,19 @@
       <w:sdtEndPr/>
       <w:sdtContent>
         <w:p>
-          <w:r>
-            <w:rPr>
+          <w:pPr>
+            <w:rPr>
+              <w:rFonts w:ascii="Arial" w:hAnsi="Arial" w:cs="Arial"/>
+            </w:rPr>
+          </w:pPr>
+          <w:r>
+            <w:rPr>
+              <w:rFonts w:ascii="Arial" w:hAnsi="Arial" w:cs="Arial"/>
               <w:noProof/>
-              <w:lang w:eastAsia="es-ES"/>
+              <w:lang w:val="ca-ES" w:eastAsia="ca-ES"/>
             </w:rPr>
             <w:drawing>
-              <wp:anchor distT="0" distB="0" distL="114300" distR="114300" simplePos="0" relativeHeight="251659264" behindDoc="0" locked="0" layoutInCell="1" allowOverlap="1" wp14:anchorId="1D97F91D" wp14:editId="6A3C9E02">
+              <wp:anchor distT="0" distB="0" distL="114300" distR="114300" simplePos="0" relativeHeight="251659264" behindDoc="0" locked="0" layoutInCell="1" allowOverlap="1" wp14:anchorId="76AD9D6C" wp14:editId="7D7D3A02">
                 <wp:simplePos x="0" y="0"/>
                 <wp:positionH relativeFrom="margin">
                   <wp:align>center</wp:align>
@@ -84,13 +93,14 @@
           </w:r>
           <w:r>
             <w:rPr>
+              <w:rFonts w:ascii="Arial" w:hAnsi="Arial" w:cs="Arial"/>
               <w:noProof/>
-              <w:lang w:eastAsia="es-ES"/>
+              <w:lang w:val="ca-ES" w:eastAsia="ca-ES"/>
             </w:rPr>
             <mc:AlternateContent>
               <mc:Choice Requires="wps">
                 <w:drawing>
-                  <wp:anchor distT="0" distB="0" distL="114300" distR="114300" simplePos="0" relativeHeight="251660288" behindDoc="0" locked="0" layoutInCell="1" allowOverlap="1" wp14:anchorId="32868FB7" wp14:editId="6F4422EA">
+                  <wp:anchor distT="0" distB="0" distL="114300" distR="114300" simplePos="0" relativeHeight="251660288" behindDoc="0" locked="0" layoutInCell="1" allowOverlap="1" wp14:anchorId="48274FA5" wp14:editId="27273C98">
                     <wp:simplePos x="0" y="0"/>
                     <wp:positionH relativeFrom="margin">
                       <wp:align>center</wp:align>
@@ -127,15 +137,53 @@
                                   <w:jc w:val="center"/>
                                   <w:rPr>
                                     <w:rFonts w:ascii="Shrikhand" w:hAnsi="Shrikhand" w:cs="Shrikhand"/>
-                                    <w:color w:val="5B9BD5" w:themeColor="accent1"/>
+                                    <w:b/>
+                                    <w:outline/>
+                                    <w:color w:val="4472C4" w:themeColor="accent5"/>
                                     <w:sz w:val="96"/>
+                                    <w14:shadow w14:blurRad="38100" w14:dist="22860" w14:dir="5400000" w14:sx="100000" w14:sy="100000" w14:kx="0" w14:ky="0" w14:algn="tl">
+                                      <w14:srgbClr w14:val="000000">
+                                        <w14:alpha w14:val="70000"/>
+                                      </w14:srgbClr>
+                                    </w14:shadow>
+                                    <w14:textOutline w14:w="10160" w14:cap="flat" w14:cmpd="sng" w14:algn="ctr">
+                                      <w14:solidFill>
+                                        <w14:schemeClr w14:val="accent5"/>
+                                      </w14:solidFill>
+                                      <w14:prstDash w14:val="solid"/>
+                                      <w14:round/>
+                                    </w14:textOutline>
+                                    <w14:textFill>
+                                      <w14:solidFill>
+                                        <w14:srgbClr w14:val="FFFFFF"/>
+                                      </w14:solidFill>
+                                    </w14:textFill>
                                   </w:rPr>
                                 </w:pPr>
                                 <w:r>
                                   <w:rPr>
                                     <w:rFonts w:ascii="Shrikhand" w:hAnsi="Shrikhand" w:cs="Shrikhand"/>
-                                    <w:color w:val="5B9BD5" w:themeColor="accent1"/>
+                                    <w:b/>
+                                    <w:outline/>
+                                    <w:color w:val="4472C4" w:themeColor="accent5"/>
                                     <w:sz w:val="96"/>
+                                    <w14:shadow w14:blurRad="38100" w14:dist="22860" w14:dir="5400000" w14:sx="100000" w14:sy="100000" w14:kx="0" w14:ky="0" w14:algn="tl">
+                                      <w14:srgbClr w14:val="000000">
+                                        <w14:alpha w14:val="70000"/>
+                                      </w14:srgbClr>
+                                    </w14:shadow>
+                                    <w14:textOutline w14:w="10160" w14:cap="flat" w14:cmpd="sng" w14:algn="ctr">
+                                      <w14:solidFill>
+                                        <w14:schemeClr w14:val="accent5"/>
+                                      </w14:solidFill>
+                                      <w14:prstDash w14:val="solid"/>
+                                      <w14:round/>
+                                    </w14:textOutline>
+                                    <w14:textFill>
+                                      <w14:solidFill>
+                                        <w14:srgbClr w14:val="FFFFFF"/>
+                                      </w14:solidFill>
+                                    </w14:textFill>
                                   </w:rPr>
                                   <w:t>Life2Fit</w:t>
                                 </w:r>
@@ -145,15 +193,53 @@
                                   <w:jc w:val="center"/>
                                   <w:rPr>
                                     <w:rFonts w:ascii="Shrikhand" w:hAnsi="Shrikhand" w:cs="Shrikhand"/>
-                                    <w:color w:val="5B9BD5" w:themeColor="accent1"/>
+                                    <w:b/>
+                                    <w:outline/>
+                                    <w:color w:val="4472C4" w:themeColor="accent5"/>
                                     <w:sz w:val="96"/>
+                                    <w14:shadow w14:blurRad="38100" w14:dist="22860" w14:dir="5400000" w14:sx="100000" w14:sy="100000" w14:kx="0" w14:ky="0" w14:algn="tl">
+                                      <w14:srgbClr w14:val="000000">
+                                        <w14:alpha w14:val="70000"/>
+                                      </w14:srgbClr>
+                                    </w14:shadow>
+                                    <w14:textOutline w14:w="10160" w14:cap="flat" w14:cmpd="sng" w14:algn="ctr">
+                                      <w14:solidFill>
+                                        <w14:schemeClr w14:val="accent5"/>
+                                      </w14:solidFill>
+                                      <w14:prstDash w14:val="solid"/>
+                                      <w14:round/>
+                                    </w14:textOutline>
+                                    <w14:textFill>
+                                      <w14:solidFill>
+                                        <w14:srgbClr w14:val="FFFFFF"/>
+                                      </w14:solidFill>
+                                    </w14:textFill>
                                   </w:rPr>
                                 </w:pPr>
                                 <w:r>
                                   <w:rPr>
                                     <w:rFonts w:ascii="Shrikhand" w:hAnsi="Shrikhand" w:cs="Shrikhand"/>
-                                    <w:color w:val="5B9BD5" w:themeColor="accent1"/>
+                                    <w:b/>
+                                    <w:outline/>
+                                    <w:color w:val="4472C4" w:themeColor="accent5"/>
                                     <w:sz w:val="96"/>
+                                    <w14:shadow w14:blurRad="38100" w14:dist="22860" w14:dir="5400000" w14:sx="100000" w14:sy="100000" w14:kx="0" w14:ky="0" w14:algn="tl">
+                                      <w14:srgbClr w14:val="000000">
+                                        <w14:alpha w14:val="70000"/>
+                                      </w14:srgbClr>
+                                    </w14:shadow>
+                                    <w14:textOutline w14:w="10160" w14:cap="flat" w14:cmpd="sng" w14:algn="ctr">
+                                      <w14:solidFill>
+                                        <w14:schemeClr w14:val="accent5"/>
+                                      </w14:solidFill>
+                                      <w14:prstDash w14:val="solid"/>
+                                      <w14:round/>
+                                    </w14:textOutline>
+                                    <w14:textFill>
+                                      <w14:solidFill>
+                                        <w14:srgbClr w14:val="FFFFFF"/>
+                                      </w14:solidFill>
+                                    </w14:textFill>
                                   </w:rPr>
                                   <w:t>Libro de estilos</w:t>
                                 </w:r>
@@ -180,7 +266,7 @@
               </mc:Choice>
               <mc:Fallback>
                 <w:pict>
-                  <v:shapetype w14:anchorId="32868FB7" id="_x0000_t202" coordsize="21600,21600" o:spt="202" path="m,l,21600r21600,l21600,xe">
+                  <v:shapetype w14:anchorId="48274FA5" id="_x0000_t202" coordsize="21600,21600" o:spt="202" path="m,l,21600r21600,l21600,xe">
                     <v:stroke joinstyle="miter"/>
                     <v:path gradientshapeok="t" o:connecttype="rect"/>
                   </v:shapetype>
@@ -192,15 +278,53 @@
                             <w:jc w:val="center"/>
                             <w:rPr>
                               <w:rFonts w:ascii="Shrikhand" w:hAnsi="Shrikhand" w:cs="Shrikhand"/>
-                              <w:color w:val="5B9BD5" w:themeColor="accent1"/>
+                              <w:b/>
+                              <w:outline/>
+                              <w:color w:val="4472C4" w:themeColor="accent5"/>
                               <w:sz w:val="96"/>
+                              <w14:shadow w14:blurRad="38100" w14:dist="22860" w14:dir="5400000" w14:sx="100000" w14:sy="100000" w14:kx="0" w14:ky="0" w14:algn="tl">
+                                <w14:srgbClr w14:val="000000">
+                                  <w14:alpha w14:val="70000"/>
+                                </w14:srgbClr>
+                              </w14:shadow>
+                              <w14:textOutline w14:w="10160" w14:cap="flat" w14:cmpd="sng" w14:algn="ctr">
+                                <w14:solidFill>
+                                  <w14:schemeClr w14:val="accent5"/>
+                                </w14:solidFill>
+                                <w14:prstDash w14:val="solid"/>
+                                <w14:round/>
+                              </w14:textOutline>
+                              <w14:textFill>
+                                <w14:solidFill>
+                                  <w14:srgbClr w14:val="FFFFFF"/>
+                                </w14:solidFill>
+                              </w14:textFill>
                             </w:rPr>
                           </w:pPr>
                           <w:r>
                             <w:rPr>
                               <w:rFonts w:ascii="Shrikhand" w:hAnsi="Shrikhand" w:cs="Shrikhand"/>
-                              <w:color w:val="5B9BD5" w:themeColor="accent1"/>
+                              <w:b/>
+                              <w:outline/>
+                              <w:color w:val="4472C4" w:themeColor="accent5"/>
                               <w:sz w:val="96"/>
+                              <w14:shadow w14:blurRad="38100" w14:dist="22860" w14:dir="5400000" w14:sx="100000" w14:sy="100000" w14:kx="0" w14:ky="0" w14:algn="tl">
+                                <w14:srgbClr w14:val="000000">
+                                  <w14:alpha w14:val="70000"/>
+                                </w14:srgbClr>
+                              </w14:shadow>
+                              <w14:textOutline w14:w="10160" w14:cap="flat" w14:cmpd="sng" w14:algn="ctr">
+                                <w14:solidFill>
+                                  <w14:schemeClr w14:val="accent5"/>
+                                </w14:solidFill>
+                                <w14:prstDash w14:val="solid"/>
+                                <w14:round/>
+                              </w14:textOutline>
+                              <w14:textFill>
+                                <w14:solidFill>
+                                  <w14:srgbClr w14:val="FFFFFF"/>
+                                </w14:solidFill>
+                              </w14:textFill>
                             </w:rPr>
                             <w:t>Life2Fit</w:t>
                           </w:r>
@@ -210,15 +334,53 @@
                             <w:jc w:val="center"/>
                             <w:rPr>
                               <w:rFonts w:ascii="Shrikhand" w:hAnsi="Shrikhand" w:cs="Shrikhand"/>
-                              <w:color w:val="5B9BD5" w:themeColor="accent1"/>
+                              <w:b/>
+                              <w:outline/>
+                              <w:color w:val="4472C4" w:themeColor="accent5"/>
                               <w:sz w:val="96"/>
+                              <w14:shadow w14:blurRad="38100" w14:dist="22860" w14:dir="5400000" w14:sx="100000" w14:sy="100000" w14:kx="0" w14:ky="0" w14:algn="tl">
+                                <w14:srgbClr w14:val="000000">
+                                  <w14:alpha w14:val="70000"/>
+                                </w14:srgbClr>
+                              </w14:shadow>
+                              <w14:textOutline w14:w="10160" w14:cap="flat" w14:cmpd="sng" w14:algn="ctr">
+                                <w14:solidFill>
+                                  <w14:schemeClr w14:val="accent5"/>
+                                </w14:solidFill>
+                                <w14:prstDash w14:val="solid"/>
+                                <w14:round/>
+                              </w14:textOutline>
+                              <w14:textFill>
+                                <w14:solidFill>
+                                  <w14:srgbClr w14:val="FFFFFF"/>
+                                </w14:solidFill>
+                              </w14:textFill>
                             </w:rPr>
                           </w:pPr>
                           <w:r>
                             <w:rPr>
                               <w:rFonts w:ascii="Shrikhand" w:hAnsi="Shrikhand" w:cs="Shrikhand"/>
-                              <w:color w:val="5B9BD5" w:themeColor="accent1"/>
+                              <w:b/>
+                              <w:outline/>
+                              <w:color w:val="4472C4" w:themeColor="accent5"/>
                               <w:sz w:val="96"/>
+                              <w14:shadow w14:blurRad="38100" w14:dist="22860" w14:dir="5400000" w14:sx="100000" w14:sy="100000" w14:kx="0" w14:ky="0" w14:algn="tl">
+                                <w14:srgbClr w14:val="000000">
+                                  <w14:alpha w14:val="70000"/>
+                                </w14:srgbClr>
+                              </w14:shadow>
+                              <w14:textOutline w14:w="10160" w14:cap="flat" w14:cmpd="sng" w14:algn="ctr">
+                                <w14:solidFill>
+                                  <w14:schemeClr w14:val="accent5"/>
+                                </w14:solidFill>
+                                <w14:prstDash w14:val="solid"/>
+                                <w14:round/>
+                              </w14:textOutline>
+                              <w14:textFill>
+                                <w14:solidFill>
+                                  <w14:srgbClr w14:val="FFFFFF"/>
+                                </w14:solidFill>
+                              </w14:textFill>
                             </w:rPr>
                             <w:t>Libro de estilos</w:t>
                           </w:r>
@@ -233,6 +395,7 @@
           </w:r>
           <w:r>
             <w:rPr>
+              <w:rFonts w:ascii="Arial" w:hAnsi="Arial" w:cs="Arial"/>
               <w:noProof/>
               <w:lang w:eastAsia="es-ES"/>
             </w:rPr>
@@ -256,18 +419,19 @@
                 <v:path o:extrusionok="f" gradientshapeok="t" o:connecttype="rect"/>
                 <o:lock v:ext="edit" aspectratio="t"/>
               </v:shapetype>
-              <v:shape id="_x0000_i1025" type="#_x0000_t75" style="width:539.3pt;height:518.55pt">
+              <v:shape id="_x0000_i1043" type="#_x0000_t75" style="width:539.2pt;height:518.85pt">
                 <v:imagedata r:id="rId8" o:title="logoAzul"/>
               </v:shape>
             </w:pict>
           </w:r>
           <w:r>
             <w:rPr>
+              <w:rFonts w:ascii="Arial" w:hAnsi="Arial" w:cs="Arial"/>
               <w:noProof/>
-              <w:lang w:eastAsia="es-ES"/>
+              <w:lang w:val="ca-ES" w:eastAsia="ca-ES"/>
             </w:rPr>
             <w:drawing>
-              <wp:anchor distT="0" distB="0" distL="114300" distR="114300" simplePos="0" relativeHeight="251658240" behindDoc="0" locked="0" layoutInCell="1" allowOverlap="1" wp14:anchorId="23FC5722" wp14:editId="22A76B07">
+              <wp:anchor distT="0" distB="0" distL="114300" distR="114300" simplePos="0" relativeHeight="251658240" behindDoc="0" locked="0" layoutInCell="1" allowOverlap="1" wp14:anchorId="274C49EB" wp14:editId="34BC86C7">
                 <wp:simplePos x="0" y="0"/>
                 <wp:positionH relativeFrom="margin">
                   <wp:posOffset>91</wp:posOffset>
@@ -332,6 +496,9 @@
         </w:p>
         <w:p>
           <w:pPr>
+            <w:rPr>
+              <w:rFonts w:ascii="Arial" w:hAnsi="Arial" w:cs="Arial"/>
+            </w:rPr>
             <w:sectPr>
               <w:headerReference w:type="default" r:id="rId10"/>
               <w:pgSz w:w="11906" w:h="16838" w:code="9"/>
@@ -343,10 +510,11 @@
             </w:sectPr>
           </w:pPr>
         </w:p>
+        <w:bookmarkStart w:id="0" w:name="_Toc483498923" w:displacedByCustomXml="next"/>
         <w:sdt>
           <w:sdtPr>
             <w:rPr>
-              <w:rFonts w:ascii="Yanone Kaffeesatz" w:eastAsiaTheme="minorHAnsi" w:hAnsi="Yanone Kaffeesatz" w:cstheme="minorBidi"/>
+              <w:rFonts w:ascii="Arial" w:eastAsiaTheme="minorHAnsi" w:hAnsi="Arial" w:cs="Arial"/>
               <w:color w:val="auto"/>
               <w:sz w:val="28"/>
               <w:szCs w:val="22"/>
@@ -364,15 +532,22 @@
             </w:rPr>
           </w:sdtEndPr>
           <w:sdtContent>
-            <w:bookmarkStart w:id="0" w:name="_Toc481679931" w:displacedByCustomXml="prev"/>
+            <w:bookmarkStart w:id="1" w:name="_Toc481679931" w:displacedByCustomXml="prev"/>
             <w:p>
               <w:pPr>
                 <w:pStyle w:val="Ttulo1"/>
+                <w:rPr>
+                  <w:rFonts w:ascii="Arial" w:hAnsi="Arial" w:cs="Arial"/>
+                </w:rPr>
               </w:pPr>
               <w:r>
+                <w:rPr>
+                  <w:rFonts w:ascii="Arial" w:hAnsi="Arial" w:cs="Arial"/>
+                </w:rPr>
                 <w:t>Índice</w:t>
               </w:r>
               <w:bookmarkEnd w:id="0"/>
+              <w:bookmarkEnd w:id="1"/>
             </w:p>
             <w:p>
               <w:pPr>
@@ -381,36 +556,38 @@
                   <w:tab w:val="right" w:leader="dot" w:pos="8494"/>
                 </w:tabs>
                 <w:rPr>
+                  <w:rFonts w:asciiTheme="minorHAnsi" w:eastAsiaTheme="minorEastAsia" w:hAnsiTheme="minorHAnsi"/>
                   <w:noProof/>
+                  <w:sz w:val="22"/>
+                  <w:lang w:val="ca-ES" w:eastAsia="ca-ES"/>
                 </w:rPr>
               </w:pPr>
               <w:r>
+                <w:rPr>
+                  <w:rFonts w:ascii="Arial" w:hAnsi="Arial" w:cs="Arial"/>
+                </w:rPr>
                 <w:fldChar w:fldCharType="begin"/>
               </w:r>
               <w:r>
+                <w:rPr>
+                  <w:rFonts w:ascii="Arial" w:hAnsi="Arial" w:cs="Arial"/>
+                </w:rPr>
                 <w:instrText xml:space="preserve"> TOC \o "1-3" \h \z \u </w:instrText>
               </w:r>
               <w:r>
+                <w:rPr>
+                  <w:rFonts w:ascii="Arial" w:hAnsi="Arial" w:cs="Arial"/>
+                </w:rPr>
                 <w:fldChar w:fldCharType="separate"/>
               </w:r>
-            </w:p>
-            <w:p>
-              <w:pPr>
-                <w:pStyle w:val="TDC1"/>
-                <w:tabs>
-                  <w:tab w:val="right" w:leader="dot" w:pos="8494"/>
-                </w:tabs>
-                <w:rPr>
-                  <w:noProof/>
-                </w:rPr>
-              </w:pPr>
-              <w:hyperlink w:anchor="_Toc481679932" w:history="1">
+              <w:hyperlink w:anchor="_Toc483498923" w:history="1">
                 <w:r>
                   <w:rPr>
                     <w:rStyle w:val="Hipervnculo"/>
-                    <w:noProof/>
-                  </w:rPr>
-                  <w:t>Quienes somos. Nuestra filosofía.</w:t>
+                    <w:rFonts w:ascii="Arial" w:hAnsi="Arial" w:cs="Arial"/>
+                    <w:noProof/>
+                  </w:rPr>
+                  <w:t>Índice</w:t>
                 </w:r>
                 <w:r>
                   <w:rPr>
@@ -431,7 +608,7 @@
                     <w:noProof/>
                     <w:webHidden/>
                   </w:rPr>
-                  <w:instrText xml:space="preserve"> PAGEREF _Toc481679932 \h </w:instrText>
+                  <w:instrText xml:space="preserve"> PAGEREF _Toc483498923 \h </w:instrText>
                 </w:r>
                 <w:r>
                   <w:rPr>
@@ -451,7 +628,7 @@
                     <w:noProof/>
                     <w:webHidden/>
                   </w:rPr>
-                  <w:t>1</w:t>
+                  <w:t>0</w:t>
                 </w:r>
                 <w:r>
                   <w:rPr>
@@ -469,16 +646,36 @@
                   <w:tab w:val="right" w:leader="dot" w:pos="8494"/>
                 </w:tabs>
                 <w:rPr>
+                  <w:rFonts w:asciiTheme="minorHAnsi" w:eastAsiaTheme="minorEastAsia" w:hAnsiTheme="minorHAnsi"/>
                   <w:noProof/>
+                  <w:sz w:val="22"/>
+                  <w:lang w:val="ca-ES" w:eastAsia="ca-ES"/>
                 </w:rPr>
               </w:pPr>
-              <w:hyperlink w:anchor="_Toc481679933" w:history="1">
+              <w:hyperlink w:anchor="_Toc483498924" w:history="1">
                 <w:r>
                   <w:rPr>
                     <w:rStyle w:val="Hipervnculo"/>
-                    <w:noProof/>
-                  </w:rPr>
-                  <w:t>Nuestro logo y su significado</w:t>
+                    <w:rFonts w:ascii="Arial" w:hAnsi="Arial" w:cs="Arial"/>
+                    <w:noProof/>
+                  </w:rPr>
+                  <w:t>Quienes somo</w:t>
+                </w:r>
+                <w:r>
+                  <w:rPr>
+                    <w:rStyle w:val="Hipervnculo"/>
+                    <w:rFonts w:ascii="Arial" w:hAnsi="Arial" w:cs="Arial"/>
+                    <w:noProof/>
+                  </w:rPr>
+                  <w:t>s</w:t>
+                </w:r>
+                <w:r>
+                  <w:rPr>
+                    <w:rStyle w:val="Hipervnculo"/>
+                    <w:rFonts w:ascii="Arial" w:hAnsi="Arial" w:cs="Arial"/>
+                    <w:noProof/>
+                  </w:rPr>
+                  <w:t>. Nuestra filosofía.</w:t>
                 </w:r>
                 <w:r>
                   <w:rPr>
@@ -499,7 +696,7 @@
                     <w:noProof/>
                     <w:webHidden/>
                   </w:rPr>
-                  <w:instrText xml:space="preserve"> PAGEREF _Toc481679933 \h </w:instrText>
+                  <w:instrText xml:space="preserve"> PAGEREF _Toc483498924 \h </w:instrText>
                 </w:r>
                 <w:r>
                   <w:rPr>
@@ -537,13 +734,233 @@
                   <w:tab w:val="right" w:leader="dot" w:pos="8494"/>
                 </w:tabs>
                 <w:rPr>
+                  <w:rFonts w:asciiTheme="minorHAnsi" w:eastAsiaTheme="minorEastAsia" w:hAnsiTheme="minorHAnsi"/>
                   <w:noProof/>
+                  <w:sz w:val="22"/>
+                  <w:lang w:val="ca-ES" w:eastAsia="ca-ES"/>
                 </w:rPr>
               </w:pPr>
-              <w:hyperlink w:anchor="_Toc481679934" w:history="1">
+              <w:hyperlink w:anchor="_Toc483498925" w:history="1">
                 <w:r>
                   <w:rPr>
                     <w:rStyle w:val="Hipervnculo"/>
+                    <w:rFonts w:ascii="Arial" w:hAnsi="Arial" w:cs="Arial"/>
+                    <w:noProof/>
+                  </w:rPr>
+                  <w:t>Nuestro logo y su significado</w:t>
+                </w:r>
+                <w:r>
+                  <w:rPr>
+                    <w:noProof/>
+                    <w:webHidden/>
+                  </w:rPr>
+                  <w:tab/>
+                </w:r>
+                <w:r>
+                  <w:rPr>
+                    <w:noProof/>
+                    <w:webHidden/>
+                  </w:rPr>
+                  <w:fldChar w:fldCharType="begin"/>
+                </w:r>
+                <w:r>
+                  <w:rPr>
+                    <w:noProof/>
+                    <w:webHidden/>
+                  </w:rPr>
+                  <w:instrText xml:space="preserve"> PAGEREF _Toc483498925 \h </w:instrText>
+                </w:r>
+                <w:r>
+                  <w:rPr>
+                    <w:noProof/>
+                    <w:webHidden/>
+                  </w:rPr>
+                </w:r>
+                <w:r>
+                  <w:rPr>
+                    <w:noProof/>
+                    <w:webHidden/>
+                  </w:rPr>
+                  <w:fldChar w:fldCharType="separate"/>
+                </w:r>
+                <w:r>
+                  <w:rPr>
+                    <w:noProof/>
+                    <w:webHidden/>
+                  </w:rPr>
+                  <w:t>1</w:t>
+                </w:r>
+                <w:r>
+                  <w:rPr>
+                    <w:noProof/>
+                    <w:webHidden/>
+                  </w:rPr>
+                  <w:fldChar w:fldCharType="end"/>
+                </w:r>
+              </w:hyperlink>
+            </w:p>
+            <w:p>
+              <w:pPr>
+                <w:pStyle w:val="TDC1"/>
+                <w:tabs>
+                  <w:tab w:val="right" w:leader="dot" w:pos="8494"/>
+                </w:tabs>
+                <w:rPr>
+                  <w:rFonts w:asciiTheme="minorHAnsi" w:eastAsiaTheme="minorEastAsia" w:hAnsiTheme="minorHAnsi"/>
+                  <w:noProof/>
+                  <w:sz w:val="22"/>
+                  <w:lang w:val="ca-ES" w:eastAsia="ca-ES"/>
+                </w:rPr>
+              </w:pPr>
+              <w:hyperlink w:anchor="_Toc483498926" w:history="1">
+                <w:r>
+                  <w:rPr>
+                    <w:rStyle w:val="Hipervnculo"/>
+                    <w:rFonts w:ascii="Arial" w:hAnsi="Arial" w:cs="Arial"/>
+                    <w:noProof/>
+                  </w:rPr>
+                  <w:t>Colores de los logos:</w:t>
+                </w:r>
+                <w:r>
+                  <w:rPr>
+                    <w:noProof/>
+                    <w:webHidden/>
+                  </w:rPr>
+                  <w:tab/>
+                </w:r>
+                <w:r>
+                  <w:rPr>
+                    <w:noProof/>
+                    <w:webHidden/>
+                  </w:rPr>
+                  <w:fldChar w:fldCharType="begin"/>
+                </w:r>
+                <w:r>
+                  <w:rPr>
+                    <w:noProof/>
+                    <w:webHidden/>
+                  </w:rPr>
+                  <w:instrText xml:space="preserve"> PAGEREF _Toc483498926 \h </w:instrText>
+                </w:r>
+                <w:r>
+                  <w:rPr>
+                    <w:noProof/>
+                    <w:webHidden/>
+                  </w:rPr>
+                </w:r>
+                <w:r>
+                  <w:rPr>
+                    <w:noProof/>
+                    <w:webHidden/>
+                  </w:rPr>
+                  <w:fldChar w:fldCharType="separate"/>
+                </w:r>
+                <w:r>
+                  <w:rPr>
+                    <w:noProof/>
+                    <w:webHidden/>
+                  </w:rPr>
+                  <w:t>2</w:t>
+                </w:r>
+                <w:r>
+                  <w:rPr>
+                    <w:noProof/>
+                    <w:webHidden/>
+                  </w:rPr>
+                  <w:fldChar w:fldCharType="end"/>
+                </w:r>
+              </w:hyperlink>
+            </w:p>
+            <w:p>
+              <w:pPr>
+                <w:pStyle w:val="TDC1"/>
+                <w:tabs>
+                  <w:tab w:val="right" w:leader="dot" w:pos="8494"/>
+                </w:tabs>
+                <w:rPr>
+                  <w:rFonts w:asciiTheme="minorHAnsi" w:eastAsiaTheme="minorEastAsia" w:hAnsiTheme="minorHAnsi"/>
+                  <w:noProof/>
+                  <w:sz w:val="22"/>
+                  <w:lang w:val="ca-ES" w:eastAsia="ca-ES"/>
+                </w:rPr>
+              </w:pPr>
+              <w:hyperlink w:anchor="_Toc483498927" w:history="1">
+                <w:r>
+                  <w:rPr>
+                    <w:rStyle w:val="Hipervnculo"/>
+                    <w:rFonts w:ascii="Arial" w:hAnsi="Arial" w:cs="Arial"/>
+                    <w:noProof/>
+                  </w:rPr>
+                  <w:t>Tipografia del logo:</w:t>
+                </w:r>
+                <w:r>
+                  <w:rPr>
+                    <w:noProof/>
+                    <w:webHidden/>
+                  </w:rPr>
+                  <w:tab/>
+                </w:r>
+                <w:r>
+                  <w:rPr>
+                    <w:noProof/>
+                    <w:webHidden/>
+                  </w:rPr>
+                  <w:fldChar w:fldCharType="begin"/>
+                </w:r>
+                <w:r>
+                  <w:rPr>
+                    <w:noProof/>
+                    <w:webHidden/>
+                  </w:rPr>
+                  <w:instrText xml:space="preserve"> PAGEREF _Toc483498927 \h </w:instrText>
+                </w:r>
+                <w:r>
+                  <w:rPr>
+                    <w:noProof/>
+                    <w:webHidden/>
+                  </w:rPr>
+                </w:r>
+                <w:r>
+                  <w:rPr>
+                    <w:noProof/>
+                    <w:webHidden/>
+                  </w:rPr>
+                  <w:fldChar w:fldCharType="separate"/>
+                </w:r>
+                <w:r>
+                  <w:rPr>
+                    <w:noProof/>
+                    <w:webHidden/>
+                  </w:rPr>
+                  <w:t>2</w:t>
+                </w:r>
+                <w:r>
+                  <w:rPr>
+                    <w:noProof/>
+                    <w:webHidden/>
+                  </w:rPr>
+                  <w:fldChar w:fldCharType="end"/>
+                </w:r>
+              </w:hyperlink>
+            </w:p>
+            <w:p>
+              <w:pPr>
+                <w:pStyle w:val="TDC1"/>
+                <w:tabs>
+                  <w:tab w:val="right" w:leader="dot" w:pos="8494"/>
+                </w:tabs>
+                <w:rPr>
+                  <w:rFonts w:asciiTheme="minorHAnsi" w:eastAsiaTheme="minorEastAsia" w:hAnsiTheme="minorHAnsi"/>
+                  <w:noProof/>
+                  <w:sz w:val="22"/>
+                  <w:lang w:val="ca-ES" w:eastAsia="ca-ES"/>
+                </w:rPr>
+              </w:pPr>
+              <w:hyperlink w:anchor="_Toc483498928" w:history="1">
+                <w:r>
+                  <w:rPr>
+                    <w:rStyle w:val="Hipervnculo"/>
+                    <w:rFonts w:ascii="Arial" w:hAnsi="Arial" w:cs="Arial"/>
                     <w:noProof/>
                   </w:rPr>
                   <w:t>Nuestra Web</w:t>
@@ -567,7 +984,7 @@
                     <w:noProof/>
                     <w:webHidden/>
                   </w:rPr>
-                  <w:instrText xml:space="preserve"> PAGEREF _Toc481679934 \h </w:instrText>
+                  <w:instrText xml:space="preserve"> PAGEREF _Toc483498928 \h </w:instrText>
                 </w:r>
                 <w:r>
                   <w:rPr>
@@ -587,7 +1004,7 @@
                     <w:noProof/>
                     <w:webHidden/>
                   </w:rPr>
-                  <w:t>2</w:t>
+                  <w:t>3</w:t>
                 </w:r>
                 <w:r>
                   <w:rPr>
@@ -605,10 +1022,13 @@
                   <w:tab w:val="right" w:leader="dot" w:pos="8494"/>
                 </w:tabs>
                 <w:rPr>
+                  <w:rFonts w:asciiTheme="minorHAnsi" w:eastAsiaTheme="minorEastAsia" w:hAnsiTheme="minorHAnsi"/>
                   <w:noProof/>
+                  <w:sz w:val="22"/>
+                  <w:lang w:val="ca-ES" w:eastAsia="ca-ES"/>
                 </w:rPr>
               </w:pPr>
-              <w:hyperlink w:anchor="_Toc481679935" w:history="1">
+              <w:hyperlink w:anchor="_Toc483498929" w:history="1">
                 <w:r>
                   <w:rPr>
                     <w:rStyle w:val="Hipervnculo"/>
@@ -635,7 +1055,7 @@
                     <w:noProof/>
                     <w:webHidden/>
                   </w:rPr>
-                  <w:instrText xml:space="preserve"> PAGEREF _Toc481679935 \h </w:instrText>
+                  <w:instrText xml:space="preserve"> PAGEREF _Toc483498929 \h </w:instrText>
                 </w:r>
                 <w:r>
                   <w:rPr>
@@ -655,7 +1075,7 @@
                     <w:noProof/>
                     <w:webHidden/>
                   </w:rPr>
-                  <w:t>2</w:t>
+                  <w:t>3</w:t>
                 </w:r>
                 <w:r>
                   <w:rPr>
@@ -673,10 +1093,13 @@
                   <w:tab w:val="right" w:leader="dot" w:pos="8494"/>
                 </w:tabs>
                 <w:rPr>
+                  <w:rFonts w:asciiTheme="minorHAnsi" w:eastAsiaTheme="minorEastAsia" w:hAnsiTheme="minorHAnsi"/>
                   <w:noProof/>
+                  <w:sz w:val="22"/>
+                  <w:lang w:val="ca-ES" w:eastAsia="ca-ES"/>
                 </w:rPr>
               </w:pPr>
-              <w:hyperlink w:anchor="_Toc481679936" w:history="1">
+              <w:hyperlink w:anchor="_Toc483498930" w:history="1">
                 <w:r>
                   <w:rPr>
                     <w:rStyle w:val="Hipervnculo"/>
@@ -703,7 +1126,7 @@
                     <w:noProof/>
                     <w:webHidden/>
                   </w:rPr>
-                  <w:instrText xml:space="preserve"> PAGEREF _Toc481679936 \h </w:instrText>
+                  <w:instrText xml:space="preserve"> PAGEREF _Toc483498930 \h </w:instrText>
                 </w:r>
                 <w:r>
                   <w:rPr>
@@ -723,7 +1146,7 @@
                     <w:noProof/>
                     <w:webHidden/>
                   </w:rPr>
-                  <w:t>2</w:t>
+                  <w:t>3</w:t>
                 </w:r>
                 <w:r>
                   <w:rPr>
@@ -741,10 +1164,13 @@
                   <w:tab w:val="right" w:leader="dot" w:pos="8494"/>
                 </w:tabs>
                 <w:rPr>
+                  <w:rFonts w:asciiTheme="minorHAnsi" w:eastAsiaTheme="minorEastAsia" w:hAnsiTheme="minorHAnsi"/>
                   <w:noProof/>
+                  <w:sz w:val="22"/>
+                  <w:lang w:val="ca-ES" w:eastAsia="ca-ES"/>
                 </w:rPr>
               </w:pPr>
-              <w:hyperlink w:anchor="_Toc481679937" w:history="1">
+              <w:hyperlink w:anchor="_Toc483498931" w:history="1">
                 <w:r>
                   <w:rPr>
                     <w:rStyle w:val="Hipervnculo"/>
@@ -771,7 +1197,7 @@
                     <w:noProof/>
                     <w:webHidden/>
                   </w:rPr>
-                  <w:instrText xml:space="preserve"> PAGEREF _Toc481679937 \h </w:instrText>
+                  <w:instrText xml:space="preserve"> PAGEREF _Toc483498931 \h </w:instrText>
                 </w:r>
                 <w:r>
                   <w:rPr>
@@ -791,7 +1217,7 @@
                     <w:noProof/>
                     <w:webHidden/>
                   </w:rPr>
-                  <w:t>2</w:t>
+                  <w:t>4</w:t>
                 </w:r>
                 <w:r>
                   <w:rPr>
@@ -809,10 +1235,13 @@
                   <w:tab w:val="right" w:leader="dot" w:pos="8494"/>
                 </w:tabs>
                 <w:rPr>
+                  <w:rFonts w:asciiTheme="minorHAnsi" w:eastAsiaTheme="minorEastAsia" w:hAnsiTheme="minorHAnsi"/>
                   <w:noProof/>
+                  <w:sz w:val="22"/>
+                  <w:lang w:val="ca-ES" w:eastAsia="ca-ES"/>
                 </w:rPr>
               </w:pPr>
-              <w:hyperlink w:anchor="_Toc481679938" w:history="1">
+              <w:hyperlink w:anchor="_Toc483498932" w:history="1">
                 <w:r>
                   <w:rPr>
                     <w:rStyle w:val="Hipervnculo"/>
@@ -839,7 +1268,7 @@
                     <w:noProof/>
                     <w:webHidden/>
                   </w:rPr>
-                  <w:instrText xml:space="preserve"> PAGEREF _Toc481679938 \h </w:instrText>
+                  <w:instrText xml:space="preserve"> PAGEREF _Toc483498932 \h </w:instrText>
                 </w:r>
                 <w:r>
                   <w:rPr>
@@ -859,7 +1288,7 @@
                     <w:noProof/>
                     <w:webHidden/>
                   </w:rPr>
-                  <w:t>2</w:t>
+                  <w:t>4</w:t>
                 </w:r>
                 <w:r>
                   <w:rPr>
@@ -872,279 +1301,13 @@
             </w:p>
             <w:p>
               <w:pPr>
-                <w:pStyle w:val="TDC1"/>
-                <w:tabs>
-                  <w:tab w:val="right" w:leader="dot" w:pos="8494"/>
-                </w:tabs>
                 <w:rPr>
-                  <w:noProof/>
+                  <w:rFonts w:ascii="Arial" w:hAnsi="Arial" w:cs="Arial"/>
                 </w:rPr>
               </w:pPr>
-              <w:hyperlink w:anchor="_Toc481679939" w:history="1">
-                <w:r>
-                  <w:rPr>
-                    <w:rStyle w:val="Hipervnculo"/>
-                    <w:noProof/>
-                  </w:rPr>
-                  <w:t>Redes Sociales</w:t>
-                </w:r>
-                <w:r>
-                  <w:rPr>
-                    <w:noProof/>
-                    <w:webHidden/>
-                  </w:rPr>
-                  <w:tab/>
-                </w:r>
-                <w:r>
-                  <w:rPr>
-                    <w:noProof/>
-                    <w:webHidden/>
-                  </w:rPr>
-                  <w:fldChar w:fldCharType="begin"/>
-                </w:r>
-                <w:r>
-                  <w:rPr>
-                    <w:noProof/>
-                    <w:webHidden/>
-                  </w:rPr>
-                  <w:instrText xml:space="preserve"> PAGEREF _Toc481679939 \h </w:instrText>
-                </w:r>
-                <w:r>
-                  <w:rPr>
-                    <w:noProof/>
-                    <w:webHidden/>
-                  </w:rPr>
-                </w:r>
-                <w:r>
-                  <w:rPr>
-                    <w:noProof/>
-                    <w:webHidden/>
-                  </w:rPr>
-                  <w:fldChar w:fldCharType="separate"/>
-                </w:r>
-                <w:r>
-                  <w:rPr>
-                    <w:noProof/>
-                    <w:webHidden/>
-                  </w:rPr>
-                  <w:t>3</w:t>
-                </w:r>
-                <w:r>
-                  <w:rPr>
-                    <w:noProof/>
-                    <w:webHidden/>
-                  </w:rPr>
-                  <w:fldChar w:fldCharType="end"/>
-                </w:r>
-              </w:hyperlink>
-            </w:p>
-            <w:p>
-              <w:pPr>
-                <w:pStyle w:val="TDC2"/>
-                <w:tabs>
-                  <w:tab w:val="right" w:leader="dot" w:pos="8494"/>
-                </w:tabs>
-                <w:rPr>
-                  <w:noProof/>
-                </w:rPr>
-              </w:pPr>
-              <w:hyperlink w:anchor="_Toc481679940" w:history="1">
-                <w:r>
-                  <w:rPr>
-                    <w:rStyle w:val="Hipervnculo"/>
-                    <w:noProof/>
-                  </w:rPr>
-                  <w:t>Imagen de fondo:</w:t>
-                </w:r>
-                <w:r>
-                  <w:rPr>
-                    <w:noProof/>
-                    <w:webHidden/>
-                  </w:rPr>
-                  <w:tab/>
-                </w:r>
-                <w:r>
-                  <w:rPr>
-                    <w:noProof/>
-                    <w:webHidden/>
-                  </w:rPr>
-                  <w:fldChar w:fldCharType="begin"/>
-                </w:r>
-                <w:r>
-                  <w:rPr>
-                    <w:noProof/>
-                    <w:webHidden/>
-                  </w:rPr>
-                  <w:instrText xml:space="preserve"> PAGEREF _Toc481679940 \h </w:instrText>
-                </w:r>
-                <w:r>
-                  <w:rPr>
-                    <w:noProof/>
-                    <w:webHidden/>
-                  </w:rPr>
-                </w:r>
-                <w:r>
-                  <w:rPr>
-                    <w:noProof/>
-                    <w:webHidden/>
-                  </w:rPr>
-                  <w:fldChar w:fldCharType="separate"/>
-                </w:r>
-                <w:r>
-                  <w:rPr>
-                    <w:noProof/>
-                    <w:webHidden/>
-                  </w:rPr>
-                  <w:t>3</w:t>
-                </w:r>
-                <w:r>
-                  <w:rPr>
-                    <w:noProof/>
-                    <w:webHidden/>
-                  </w:rPr>
-                  <w:fldChar w:fldCharType="end"/>
-                </w:r>
-              </w:hyperlink>
-            </w:p>
-            <w:p>
-              <w:pPr>
-                <w:pStyle w:val="TDC2"/>
-                <w:tabs>
-                  <w:tab w:val="right" w:leader="dot" w:pos="8494"/>
-                </w:tabs>
-                <w:rPr>
-                  <w:noProof/>
-                </w:rPr>
-              </w:pPr>
-              <w:hyperlink w:anchor="_Toc481679941" w:history="1">
-                <w:r>
-                  <w:rPr>
-                    <w:rStyle w:val="Hipervnculo"/>
-                    <w:noProof/>
-                  </w:rPr>
-                  <w:t>Email de contacto:</w:t>
-                </w:r>
-                <w:r>
-                  <w:rPr>
-                    <w:noProof/>
-                    <w:webHidden/>
-                  </w:rPr>
-                  <w:tab/>
-                </w:r>
-                <w:r>
-                  <w:rPr>
-                    <w:noProof/>
-                    <w:webHidden/>
-                  </w:rPr>
-                  <w:fldChar w:fldCharType="begin"/>
-                </w:r>
-                <w:r>
-                  <w:rPr>
-                    <w:noProof/>
-                    <w:webHidden/>
-                  </w:rPr>
-                  <w:instrText xml:space="preserve"> PAGEREF _Toc481679941 \h </w:instrText>
-                </w:r>
-                <w:r>
-                  <w:rPr>
-                    <w:noProof/>
-                    <w:webHidden/>
-                  </w:rPr>
-                </w:r>
-                <w:r>
-                  <w:rPr>
-                    <w:noProof/>
-                    <w:webHidden/>
-                  </w:rPr>
-                  <w:fldChar w:fldCharType="separate"/>
-                </w:r>
-                <w:r>
-                  <w:rPr>
-                    <w:noProof/>
-                    <w:webHidden/>
-                  </w:rPr>
-                  <w:t>3</w:t>
-                </w:r>
-                <w:r>
-                  <w:rPr>
-                    <w:noProof/>
-                    <w:webHidden/>
-                  </w:rPr>
-                  <w:fldChar w:fldCharType="end"/>
-                </w:r>
-              </w:hyperlink>
-            </w:p>
-            <w:p>
-              <w:pPr>
-                <w:pStyle w:val="TDC2"/>
-                <w:tabs>
-                  <w:tab w:val="right" w:leader="dot" w:pos="8494"/>
-                </w:tabs>
-                <w:rPr>
-                  <w:noProof/>
-                </w:rPr>
-              </w:pPr>
-              <w:hyperlink w:anchor="_Toc481679942" w:history="1">
-                <w:r>
-                  <w:rPr>
-                    <w:rStyle w:val="Hipervnculo"/>
-                    <w:noProof/>
-                  </w:rPr>
-                  <w:t>Respuestas:</w:t>
-                </w:r>
-                <w:r>
-                  <w:rPr>
-                    <w:noProof/>
-                    <w:webHidden/>
-                  </w:rPr>
-                  <w:tab/>
-                </w:r>
-                <w:r>
-                  <w:rPr>
-                    <w:noProof/>
-                    <w:webHidden/>
-                  </w:rPr>
-                  <w:fldChar w:fldCharType="begin"/>
-                </w:r>
-                <w:r>
-                  <w:rPr>
-                    <w:noProof/>
-                    <w:webHidden/>
-                  </w:rPr>
-                  <w:instrText xml:space="preserve"> PAGEREF _Toc481679942 \h </w:instrText>
-                </w:r>
-                <w:r>
-                  <w:rPr>
-                    <w:noProof/>
-                    <w:webHidden/>
-                  </w:rPr>
-                </w:r>
-                <w:r>
-                  <w:rPr>
-                    <w:noProof/>
-                    <w:webHidden/>
-                  </w:rPr>
-                  <w:fldChar w:fldCharType="separate"/>
-                </w:r>
-                <w:r>
-                  <w:rPr>
-                    <w:noProof/>
-                    <w:webHidden/>
-                  </w:rPr>
-                  <w:t>3</w:t>
-                </w:r>
-                <w:r>
-                  <w:rPr>
-                    <w:noProof/>
-                    <w:webHidden/>
-                  </w:rPr>
-                  <w:fldChar w:fldCharType="end"/>
-                </w:r>
-              </w:hyperlink>
-            </w:p>
-            <w:p>
               <w:r>
                 <w:rPr>
+                  <w:rFonts w:ascii="Arial" w:hAnsi="Arial" w:cs="Arial"/>
                   <w:b/>
                   <w:bCs/>
                 </w:rPr>
@@ -1154,63 +1317,184 @@
           </w:sdtContent>
         </w:sdt>
         <w:p>
-          <w:r>
+          <w:pPr>
+            <w:rPr>
+              <w:rFonts w:ascii="Arial" w:hAnsi="Arial" w:cs="Arial"/>
+            </w:rPr>
+          </w:pPr>
+          <w:r>
+            <w:rPr>
+              <w:rFonts w:ascii="Arial" w:hAnsi="Arial" w:cs="Arial"/>
+            </w:rPr>
             <w:br w:type="page"/>
           </w:r>
         </w:p>
         <w:p>
           <w:pPr>
             <w:pStyle w:val="Ttulo1"/>
-          </w:pPr>
-          <w:bookmarkStart w:id="1" w:name="_Toc481679932"/>
-          <w:r>
+            <w:rPr>
+              <w:rFonts w:ascii="Arial" w:hAnsi="Arial" w:cs="Arial"/>
+            </w:rPr>
+          </w:pPr>
+          <w:bookmarkStart w:id="2" w:name="_Toc483498924"/>
+          <w:r>
+            <w:rPr>
+              <w:rFonts w:ascii="Arial" w:hAnsi="Arial" w:cs="Arial"/>
+            </w:rPr>
             <w:lastRenderedPageBreak/>
             <w:t>Quienes somos. Nuestra filosofía.</w:t>
           </w:r>
-          <w:bookmarkEnd w:id="1"/>
-        </w:p>
-        <w:p/>
-        <w:p>
-          <w:pPr>
-            <w:rPr>
+          <w:bookmarkEnd w:id="2"/>
+        </w:p>
+        <w:p>
+          <w:pPr>
+            <w:rPr>
+              <w:rFonts w:ascii="Arial" w:hAnsi="Arial" w:cs="Arial"/>
+            </w:rPr>
+          </w:pPr>
+        </w:p>
+        <w:p>
+          <w:pPr>
+            <w:rPr>
+              <w:rFonts w:ascii="Arial" w:hAnsi="Arial" w:cs="Arial"/>
               <w:u w:val="single"/>
             </w:rPr>
           </w:pPr>
           <w:r>
-            <w:t>Life2Fit, nace a partir….</w:t>
-          </w:r>
-        </w:p>
-        <w:p/>
+            <w:rPr>
+              <w:rFonts w:ascii="Arial" w:hAnsi="Arial" w:cs="Arial"/>
+            </w:rPr>
+            <w:t xml:space="preserve">Life2Fit nace como una propuesta de trabajo de crédito de </w:t>
+          </w:r>
+          <w:proofErr w:type="gramStart"/>
+          <w:r>
+            <w:rPr>
+              <w:rFonts w:ascii="Arial" w:hAnsi="Arial" w:cs="Arial"/>
+            </w:rPr>
+            <w:t>síntesis  de</w:t>
+          </w:r>
+          <w:proofErr w:type="gramEnd"/>
+          <w:r>
+            <w:rPr>
+              <w:rFonts w:ascii="Arial" w:hAnsi="Arial" w:cs="Arial"/>
+            </w:rPr>
+            <w:t xml:space="preserve"> los alumnos Miguel </w:t>
+          </w:r>
+          <w:proofErr w:type="spellStart"/>
+          <w:r>
+            <w:rPr>
+              <w:rFonts w:ascii="Arial" w:hAnsi="Arial" w:cs="Arial"/>
+            </w:rPr>
+            <w:t>Lopez</w:t>
+          </w:r>
+          <w:proofErr w:type="spellEnd"/>
+          <w:r>
+            <w:rPr>
+              <w:rFonts w:ascii="Arial" w:hAnsi="Arial" w:cs="Arial"/>
+            </w:rPr>
+            <w:t xml:space="preserve">, Eric </w:t>
+          </w:r>
+          <w:proofErr w:type="spellStart"/>
+          <w:r>
+            <w:rPr>
+              <w:rFonts w:ascii="Arial" w:hAnsi="Arial" w:cs="Arial"/>
+            </w:rPr>
+            <w:t>Petit</w:t>
+          </w:r>
+          <w:proofErr w:type="spellEnd"/>
+          <w:r>
+            <w:rPr>
+              <w:rFonts w:ascii="Arial" w:hAnsi="Arial" w:cs="Arial"/>
+            </w:rPr>
+            <w:t xml:space="preserve"> y Marc </w:t>
+          </w:r>
+          <w:proofErr w:type="spellStart"/>
+          <w:r>
+            <w:rPr>
+              <w:rFonts w:ascii="Arial" w:hAnsi="Arial" w:cs="Arial"/>
+            </w:rPr>
+            <w:t>Petit</w:t>
+          </w:r>
+          <w:proofErr w:type="spellEnd"/>
+          <w:r>
+            <w:rPr>
+              <w:rFonts w:ascii="Arial" w:hAnsi="Arial" w:cs="Arial"/>
+            </w:rPr>
+            <w:t xml:space="preserve"> </w:t>
+          </w:r>
+          <w:bookmarkStart w:id="3" w:name="_GoBack"/>
+          <w:bookmarkEnd w:id="3"/>
+        </w:p>
+        <w:p>
+          <w:pPr>
+            <w:rPr>
+              <w:rFonts w:ascii="Arial" w:hAnsi="Arial" w:cs="Arial"/>
+            </w:rPr>
+          </w:pPr>
+        </w:p>
         <w:p>
           <w:pPr>
             <w:pStyle w:val="Ttulo1"/>
-          </w:pPr>
-          <w:bookmarkStart w:id="2" w:name="_Toc481679933"/>
-          <w:r>
+            <w:rPr>
+              <w:rFonts w:ascii="Arial" w:hAnsi="Arial" w:cs="Arial"/>
+            </w:rPr>
+          </w:pPr>
+          <w:bookmarkStart w:id="4" w:name="_Toc483498925"/>
+          <w:r>
+            <w:rPr>
+              <w:rFonts w:ascii="Arial" w:hAnsi="Arial" w:cs="Arial"/>
+            </w:rPr>
             <w:t>Nuestro logo y su significado</w:t>
           </w:r>
-          <w:bookmarkEnd w:id="2"/>
-        </w:p>
-        <w:p/>
-        <w:p>
-          <w:r>
+          <w:bookmarkEnd w:id="4"/>
+        </w:p>
+        <w:p>
+          <w:pPr>
+            <w:rPr>
+              <w:rFonts w:ascii="Arial" w:hAnsi="Arial" w:cs="Arial"/>
+            </w:rPr>
+          </w:pPr>
+        </w:p>
+        <w:p>
+          <w:pPr>
+            <w:rPr>
+              <w:rFonts w:ascii="Arial" w:hAnsi="Arial" w:cs="Arial"/>
+            </w:rPr>
+          </w:pPr>
+          <w:r>
+            <w:rPr>
+              <w:rFonts w:ascii="Arial" w:hAnsi="Arial" w:cs="Arial"/>
+            </w:rPr>
             <w:t xml:space="preserve">Queríamos tener un logo que se entiésese rápido su significado por eso nos decimos en poner una mancuerna y un tenedor en forma de cruz. Cada color tiene su significado. </w:t>
           </w:r>
         </w:p>
         <w:p>
-          <w:r>
-            <w:rPr>
+          <w:pPr>
+            <w:rPr>
+              <w:rFonts w:ascii="Arial" w:hAnsi="Arial" w:cs="Arial"/>
+            </w:rPr>
+          </w:pPr>
+        </w:p>
+        <w:p>
+          <w:pPr>
+            <w:rPr>
+              <w:rFonts w:ascii="Arial" w:hAnsi="Arial" w:cs="Arial"/>
+            </w:rPr>
+          </w:pPr>
+          <w:r>
+            <w:rPr>
+              <w:rFonts w:ascii="Arial" w:hAnsi="Arial" w:cs="Arial"/>
               <w:noProof/>
-              <w:lang w:eastAsia="es-ES"/>
+              <w:lang w:val="ca-ES" w:eastAsia="ca-ES"/>
             </w:rPr>
             <w:drawing>
-              <wp:anchor distT="0" distB="0" distL="114300" distR="114300" simplePos="0" relativeHeight="251661312" behindDoc="0" locked="0" layoutInCell="1" allowOverlap="1" wp14:anchorId="1B0CE188" wp14:editId="5834E2D1">
+              <wp:anchor distT="0" distB="0" distL="114300" distR="114300" simplePos="0" relativeHeight="251661312" behindDoc="0" locked="0" layoutInCell="1" allowOverlap="1" wp14:anchorId="3F8B41EE" wp14:editId="5C6D25CB">
                 <wp:simplePos x="0" y="0"/>
                 <wp:positionH relativeFrom="margin">
-                  <wp:posOffset>3326359</wp:posOffset>
+                  <wp:align>right</wp:align>
                 </wp:positionH>
                 <wp:positionV relativeFrom="paragraph">
-                  <wp:posOffset>8255</wp:posOffset>
+                  <wp:posOffset>15875</wp:posOffset>
                 </wp:positionV>
                 <wp:extent cx="1322070" cy="1271905"/>
                 <wp:effectExtent l="0" t="0" r="0" b="4445"/>
@@ -1259,29 +1543,78 @@
               </wp:anchor>
             </w:drawing>
           </w:r>
-        </w:p>
-        <w:p/>
-        <w:p>
-          <w:r>
-            <w:t>Azul, está pensado para el uso de la aplicación.</w:t>
-          </w:r>
-        </w:p>
-        <w:p/>
-        <w:p/>
-        <w:p>
-          <w:r>
-            <w:rPr>
+          <w:r>
+            <w:rPr>
+              <w:rFonts w:ascii="Arial" w:hAnsi="Arial" w:cs="Arial"/>
+            </w:rPr>
+            <w:t>El logo a</w:t>
+          </w:r>
+          <w:r>
+            <w:rPr>
+              <w:rFonts w:ascii="Arial" w:hAnsi="Arial" w:cs="Arial"/>
+            </w:rPr>
+            <w:t>zul,</w:t>
+          </w:r>
+          <w:r>
+            <w:rPr>
+              <w:rFonts w:ascii="Arial" w:hAnsi="Arial" w:cs="Arial"/>
+            </w:rPr>
+            <w:t xml:space="preserve"> es nuestro logo base y original.</w:t>
+          </w:r>
+          <w:r>
+            <w:rPr>
+              <w:rFonts w:ascii="Arial" w:hAnsi="Arial" w:cs="Arial"/>
+            </w:rPr>
+            <w:t xml:space="preserve"> </w:t>
+          </w:r>
+          <w:r>
+            <w:rPr>
+              <w:rFonts w:ascii="Arial" w:hAnsi="Arial" w:cs="Arial"/>
+            </w:rPr>
+            <w:t>Representa el contenido principal de nuestra aplicación, la “</w:t>
+          </w:r>
+          <w:proofErr w:type="spellStart"/>
+          <w:r>
+            <w:rPr>
+              <w:rFonts w:ascii="Arial" w:hAnsi="Arial" w:cs="Arial"/>
+            </w:rPr>
+            <w:t>main</w:t>
+          </w:r>
+          <w:proofErr w:type="spellEnd"/>
+          <w:r>
+            <w:rPr>
+              <w:rFonts w:ascii="Arial" w:hAnsi="Arial" w:cs="Arial"/>
+            </w:rPr>
+            <w:t xml:space="preserve"> page”, en donde el usuario decide a donde quiere dirigirse o si quiere acceder a su perfil para consultarlo o modificarlo.</w:t>
+          </w:r>
+        </w:p>
+        <w:p>
+          <w:pPr>
+            <w:rPr>
+              <w:rFonts w:ascii="Arial" w:hAnsi="Arial" w:cs="Arial"/>
+            </w:rPr>
+          </w:pPr>
+        </w:p>
+        <w:p>
+          <w:pPr>
+            <w:rPr>
+              <w:rFonts w:ascii="Arial" w:hAnsi="Arial" w:cs="Arial"/>
+            </w:rPr>
+          </w:pPr>
+          <w:r>
+            <w:rPr>
+              <w:rFonts w:ascii="Arial" w:hAnsi="Arial" w:cs="Arial"/>
               <w:noProof/>
-              <w:lang w:eastAsia="es-ES"/>
+              <w:lang w:val="ca-ES" w:eastAsia="ca-ES"/>
             </w:rPr>
             <w:drawing>
-              <wp:anchor distT="0" distB="0" distL="114300" distR="114300" simplePos="0" relativeHeight="251662336" behindDoc="0" locked="0" layoutInCell="1" allowOverlap="1" wp14:anchorId="29E15FF4" wp14:editId="462AD61A">
+              <wp:anchor distT="0" distB="0" distL="114300" distR="114300" simplePos="0" relativeHeight="251662336" behindDoc="0" locked="0" layoutInCell="1" allowOverlap="1" wp14:anchorId="624FD0E2" wp14:editId="2B0D5CC6">
                 <wp:simplePos x="0" y="0"/>
                 <wp:positionH relativeFrom="margin">
-                  <wp:posOffset>3282139</wp:posOffset>
+                  <wp:align>left</wp:align>
                 </wp:positionH>
                 <wp:positionV relativeFrom="paragraph">
-                  <wp:posOffset>8255</wp:posOffset>
+                  <wp:posOffset>6350</wp:posOffset>
                 </wp:positionV>
                 <wp:extent cx="1374775" cy="1322705"/>
                 <wp:effectExtent l="0" t="0" r="0" b="0"/>
@@ -1330,29 +1663,71 @@
               </wp:anchor>
             </w:drawing>
           </w:r>
-        </w:p>
-        <w:p/>
-        <w:p>
-          <w:r>
-            <w:t>Rojo, está pensado para el uso de las mancuernas.</w:t>
-          </w:r>
-        </w:p>
-        <w:p/>
-        <w:p/>
-        <w:p>
-          <w:r>
-            <w:rPr>
+          <w:r>
+            <w:rPr>
+              <w:rFonts w:ascii="Arial" w:hAnsi="Arial" w:cs="Arial"/>
+            </w:rPr>
+            <w:t>El logo de color r</w:t>
+          </w:r>
+          <w:r>
+            <w:rPr>
+              <w:rFonts w:ascii="Arial" w:hAnsi="Arial" w:cs="Arial"/>
+            </w:rPr>
+            <w:t>ojo, está pensad</w:t>
+          </w:r>
+          <w:r>
+            <w:rPr>
+              <w:rFonts w:ascii="Arial" w:hAnsi="Arial" w:cs="Arial"/>
+            </w:rPr>
+            <w:t xml:space="preserve">o para llamar la atención y motivarlas a la </w:t>
+          </w:r>
+          <w:r>
+            <w:rPr>
+              <w:rFonts w:ascii="Arial" w:hAnsi="Arial" w:cs="Arial"/>
+            </w:rPr>
+            <w:t>acción,</w:t>
+          </w:r>
+          <w:r>
+            <w:rPr>
+              <w:rFonts w:ascii="Arial" w:hAnsi="Arial" w:cs="Arial"/>
+            </w:rPr>
+            <w:t xml:space="preserve"> por lo tanto, lo hemos elegido para representar las rutinas y ejercicios que los usuarios harán.</w:t>
+          </w:r>
+        </w:p>
+        <w:p>
+          <w:pPr>
+            <w:rPr>
+              <w:rFonts w:ascii="Arial" w:hAnsi="Arial" w:cs="Arial"/>
+            </w:rPr>
+          </w:pPr>
+        </w:p>
+        <w:p>
+          <w:pPr>
+            <w:rPr>
+              <w:rFonts w:ascii="Arial" w:hAnsi="Arial" w:cs="Arial"/>
+            </w:rPr>
+          </w:pPr>
+        </w:p>
+        <w:p>
+          <w:pPr>
+            <w:rPr>
+              <w:rFonts w:ascii="Arial" w:hAnsi="Arial" w:cs="Arial"/>
+            </w:rPr>
+          </w:pPr>
+          <w:r>
+            <w:rPr>
+              <w:rFonts w:ascii="Arial" w:hAnsi="Arial" w:cs="Arial"/>
               <w:noProof/>
-              <w:lang w:eastAsia="es-ES"/>
+              <w:lang w:val="ca-ES" w:eastAsia="ca-ES"/>
             </w:rPr>
             <w:drawing>
-              <wp:anchor distT="0" distB="0" distL="114300" distR="114300" simplePos="0" relativeHeight="251663360" behindDoc="0" locked="0" layoutInCell="1" allowOverlap="1" wp14:anchorId="3AC4A76D" wp14:editId="2557E4C7">
+              <wp:anchor distT="0" distB="0" distL="114300" distR="114300" simplePos="0" relativeHeight="251663360" behindDoc="0" locked="0" layoutInCell="1" allowOverlap="1" wp14:anchorId="3AACD645" wp14:editId="13A4F3B4">
                 <wp:simplePos x="0" y="0"/>
                 <wp:positionH relativeFrom="margin">
-                  <wp:posOffset>3276979</wp:posOffset>
+                  <wp:posOffset>3971290</wp:posOffset>
                 </wp:positionH>
                 <wp:positionV relativeFrom="paragraph">
-                  <wp:posOffset>8890</wp:posOffset>
+                  <wp:posOffset>17780</wp:posOffset>
                 </wp:positionV>
                 <wp:extent cx="1400175" cy="1349375"/>
                 <wp:effectExtent l="0" t="0" r="9525" b="3175"/>
@@ -1401,132 +1776,1313 @@
               </wp:anchor>
             </w:drawing>
           </w:r>
-        </w:p>
-        <w:p/>
-        <w:p>
-          <w:r>
-            <w:t>Verde, está pensado para el uso de las dietas.</w:t>
-          </w:r>
-        </w:p>
-        <w:p>
-          <w:r>
+          <w:r>
+            <w:rPr>
+              <w:rFonts w:ascii="Arial" w:hAnsi="Arial" w:cs="Arial"/>
+            </w:rPr>
+            <w:t>El logo v</w:t>
+          </w:r>
+          <w:r>
+            <w:rPr>
+              <w:rFonts w:ascii="Arial" w:hAnsi="Arial" w:cs="Arial"/>
+            </w:rPr>
+            <w:t xml:space="preserve">erde, está pensado para </w:t>
+          </w:r>
+          <w:r>
+            <w:rPr>
+              <w:rFonts w:ascii="Arial" w:hAnsi="Arial" w:cs="Arial"/>
+            </w:rPr>
+            <w:t xml:space="preserve">la parte </w:t>
+          </w:r>
+          <w:r>
+            <w:rPr>
+              <w:rFonts w:ascii="Arial" w:hAnsi="Arial" w:cs="Arial"/>
+            </w:rPr>
+            <w:t>dietas y representa en</w:t>
+          </w:r>
+          <w:r>
+            <w:rPr>
+              <w:rFonts w:ascii="Arial" w:hAnsi="Arial" w:cs="Arial"/>
+            </w:rPr>
+            <w:t xml:space="preserve"> llevar una vida saludable</w:t>
+          </w:r>
+          <w:r>
+            <w:rPr>
+              <w:rFonts w:ascii="Arial" w:hAnsi="Arial" w:cs="Arial"/>
+            </w:rPr>
+            <w:t>, en equilibrio con la naturaleza y de buenos hábitos.</w:t>
+          </w:r>
+        </w:p>
+        <w:p>
+          <w:pPr>
+            <w:rPr>
+              <w:rFonts w:ascii="Arial" w:hAnsi="Arial" w:cs="Arial"/>
+            </w:rPr>
+          </w:pPr>
+        </w:p>
+        <w:p>
+          <w:pPr>
+            <w:rPr>
+              <w:rFonts w:ascii="Arial" w:hAnsi="Arial" w:cs="Arial"/>
+            </w:rPr>
+          </w:pPr>
+          <w:r>
+            <w:rPr>
+              <w:rFonts w:ascii="Arial" w:hAnsi="Arial" w:cs="Arial"/>
+            </w:rPr>
             <w:br w:type="page"/>
           </w:r>
         </w:p>
         <w:p>
           <w:pPr>
             <w:pStyle w:val="Ttulo1"/>
-          </w:pPr>
-          <w:bookmarkStart w:id="3" w:name="_Toc481679934"/>
-          <w:r>
+            <w:rPr>
+              <w:rFonts w:ascii="Arial" w:hAnsi="Arial" w:cs="Arial"/>
+            </w:rPr>
+          </w:pPr>
+          <w:bookmarkStart w:id="5" w:name="_Toc483498926"/>
+          <w:r>
+            <w:rPr>
+              <w:rFonts w:ascii="Arial" w:hAnsi="Arial" w:cs="Arial"/>
+            </w:rPr>
+            <w:lastRenderedPageBreak/>
+            <w:t>Colores de los logos:</w:t>
+          </w:r>
+          <w:bookmarkEnd w:id="5"/>
+          <w:r>
+            <w:rPr>
+              <w:rFonts w:ascii="Arial" w:hAnsi="Arial" w:cs="Arial"/>
+            </w:rPr>
+            <w:t xml:space="preserve"> </w:t>
+          </w:r>
+        </w:p>
+        <w:p>
+          <w:pPr>
+            <w:rPr>
+              <w:rFonts w:ascii="Arial" w:hAnsi="Arial" w:cs="Arial"/>
+            </w:rPr>
+          </w:pPr>
+        </w:p>
+        <w:p>
+          <w:pPr>
+            <w:rPr>
+              <w:rFonts w:ascii="Arial" w:hAnsi="Arial" w:cs="Arial"/>
+            </w:rPr>
+          </w:pPr>
+          <w:r>
+            <w:rPr>
+              <w:rFonts w:ascii="Arial" w:hAnsi="Arial" w:cs="Arial"/>
+              <w:noProof/>
+              <w:lang w:val="ca-ES" w:eastAsia="ca-ES"/>
+            </w:rPr>
+            <w:drawing>
+              <wp:anchor distT="0" distB="0" distL="114300" distR="114300" simplePos="0" relativeHeight="251665408" behindDoc="0" locked="0" layoutInCell="1" allowOverlap="1" wp14:anchorId="3A2603AD" wp14:editId="5F67E208">
+                <wp:simplePos x="0" y="0"/>
+                <wp:positionH relativeFrom="margin">
+                  <wp:align>right</wp:align>
+                </wp:positionH>
+                <wp:positionV relativeFrom="paragraph">
+                  <wp:posOffset>12065</wp:posOffset>
+                </wp:positionV>
+                <wp:extent cx="1301610" cy="1252800"/>
+                <wp:effectExtent l="0" t="0" r="0" b="5080"/>
+                <wp:wrapSquare wrapText="bothSides"/>
+                <wp:docPr id="16" name="Imagen 16"/>
+                <wp:cNvGraphicFramePr>
+                  <a:graphicFrameLocks xmlns:a="http://schemas.openxmlformats.org/drawingml/2006/main" noChangeAspect="1"/>
+                </wp:cNvGraphicFramePr>
+                <a:graphic xmlns:a="http://schemas.openxmlformats.org/drawingml/2006/main">
+                  <a:graphicData uri="http://schemas.openxmlformats.org/drawingml/2006/picture">
+                    <pic:pic xmlns:pic="http://schemas.openxmlformats.org/drawingml/2006/picture">
+                      <pic:nvPicPr>
+                        <pic:cNvPr id="5" name="logoAzul.png"/>
+                        <pic:cNvPicPr/>
+                      </pic:nvPicPr>
+                      <pic:blipFill rotWithShape="1">
+                        <a:blip r:embed="rId11" cstate="print">
+                          <a:extLst>
+                            <a:ext uri="{28A0092B-C50C-407E-A947-70E740481C1C}">
+                              <a14:useLocalDpi xmlns:a14="http://schemas.microsoft.com/office/drawing/2010/main" val="0"/>
+                            </a:ext>
+                          </a:extLst>
+                        </a:blip>
+                        <a:srcRect l="-1390" t="558" r="-1390" b="558"/>
+                        <a:stretch/>
+                      </pic:blipFill>
+                      <pic:spPr>
+                        <a:xfrm>
+                          <a:off x="0" y="0"/>
+                          <a:ext cx="1301610" cy="1252800"/>
+                        </a:xfrm>
+                        <a:prstGeom prst="rect">
+                          <a:avLst/>
+                        </a:prstGeom>
+                      </pic:spPr>
+                    </pic:pic>
+                  </a:graphicData>
+                </a:graphic>
+                <wp14:sizeRelH relativeFrom="margin">
+                  <wp14:pctWidth>0</wp14:pctWidth>
+                </wp14:sizeRelH>
+                <wp14:sizeRelV relativeFrom="margin">
+                  <wp14:pctHeight>0</wp14:pctHeight>
+                </wp14:sizeRelV>
+              </wp:anchor>
+            </w:drawing>
+          </w:r>
+          <w:r>
+            <w:rPr>
+              <w:rFonts w:ascii="Arial" w:hAnsi="Arial" w:cs="Arial"/>
+              <w:noProof/>
+              <w:lang w:val="ca-ES" w:eastAsia="ca-ES"/>
+            </w:rPr>
+            <w:drawing>
+              <wp:anchor distT="0" distB="0" distL="114300" distR="114300" simplePos="0" relativeHeight="251667456" behindDoc="0" locked="0" layoutInCell="1" allowOverlap="1" wp14:anchorId="2F57331C" wp14:editId="3F5089B8">
+                <wp:simplePos x="0" y="0"/>
+                <wp:positionH relativeFrom="margin">
+                  <wp:posOffset>1985866</wp:posOffset>
+                </wp:positionH>
+                <wp:positionV relativeFrom="paragraph">
+                  <wp:posOffset>12065</wp:posOffset>
+                </wp:positionV>
+                <wp:extent cx="1252220" cy="1252220"/>
+                <wp:effectExtent l="0" t="0" r="5080" b="5080"/>
+                <wp:wrapSquare wrapText="bothSides"/>
+                <wp:docPr id="14" name="Imagen 14"/>
+                <wp:cNvGraphicFramePr>
+                  <a:graphicFrameLocks xmlns:a="http://schemas.openxmlformats.org/drawingml/2006/main" noChangeAspect="1"/>
+                </wp:cNvGraphicFramePr>
+                <a:graphic xmlns:a="http://schemas.openxmlformats.org/drawingml/2006/main">
+                  <a:graphicData uri="http://schemas.openxmlformats.org/drawingml/2006/picture">
+                    <pic:pic xmlns:pic="http://schemas.openxmlformats.org/drawingml/2006/picture">
+                      <pic:nvPicPr>
+                        <pic:cNvPr id="14" name="#2561B4 .png"/>
+                        <pic:cNvPicPr/>
+                      </pic:nvPicPr>
+                      <pic:blipFill>
+                        <a:blip r:embed="rId14">
+                          <a:extLst>
+                            <a:ext uri="{28A0092B-C50C-407E-A947-70E740481C1C}">
+                              <a14:useLocalDpi xmlns:a14="http://schemas.microsoft.com/office/drawing/2010/main" val="0"/>
+                            </a:ext>
+                          </a:extLst>
+                        </a:blip>
+                        <a:stretch>
+                          <a:fillRect/>
+                        </a:stretch>
+                      </pic:blipFill>
+                      <pic:spPr>
+                        <a:xfrm>
+                          <a:off x="0" y="0"/>
+                          <a:ext cx="1252220" cy="1252220"/>
+                        </a:xfrm>
+                        <a:prstGeom prst="rect">
+                          <a:avLst/>
+                        </a:prstGeom>
+                      </pic:spPr>
+                    </pic:pic>
+                  </a:graphicData>
+                </a:graphic>
+                <wp14:sizeRelH relativeFrom="page">
+                  <wp14:pctWidth>0</wp14:pctWidth>
+                </wp14:sizeRelH>
+                <wp14:sizeRelV relativeFrom="page">
+                  <wp14:pctHeight>0</wp14:pctHeight>
+                </wp14:sizeRelV>
+              </wp:anchor>
+            </w:drawing>
+          </w:r>
+          <w:r>
+            <w:rPr>
+              <w:rFonts w:ascii="Arial" w:hAnsi="Arial" w:cs="Arial"/>
+              <w:noProof/>
+              <w:lang w:val="ca-ES" w:eastAsia="ca-ES"/>
+            </w:rPr>
+            <w:drawing>
+              <wp:anchor distT="0" distB="0" distL="114300" distR="114300" simplePos="0" relativeHeight="251668480" behindDoc="0" locked="0" layoutInCell="1" allowOverlap="1" wp14:anchorId="0FC03BCD" wp14:editId="5CC2E6C9">
+                <wp:simplePos x="0" y="0"/>
+                <wp:positionH relativeFrom="margin">
+                  <wp:align>left</wp:align>
+                </wp:positionH>
+                <wp:positionV relativeFrom="paragraph">
+                  <wp:posOffset>12065</wp:posOffset>
+                </wp:positionV>
+                <wp:extent cx="1252220" cy="1252220"/>
+                <wp:effectExtent l="0" t="0" r="5080" b="5080"/>
+                <wp:wrapSquare wrapText="bothSides"/>
+                <wp:docPr id="15" name="Imagen 15"/>
+                <wp:cNvGraphicFramePr>
+                  <a:graphicFrameLocks xmlns:a="http://schemas.openxmlformats.org/drawingml/2006/main" noChangeAspect="1"/>
+                </wp:cNvGraphicFramePr>
+                <a:graphic xmlns:a="http://schemas.openxmlformats.org/drawingml/2006/main">
+                  <a:graphicData uri="http://schemas.openxmlformats.org/drawingml/2006/picture">
+                    <pic:pic xmlns:pic="http://schemas.openxmlformats.org/drawingml/2006/picture">
+                      <pic:nvPicPr>
+                        <pic:cNvPr id="15" name="90AED9.png"/>
+                        <pic:cNvPicPr/>
+                      </pic:nvPicPr>
+                      <pic:blipFill>
+                        <a:blip r:embed="rId15">
+                          <a:extLst>
+                            <a:ext uri="{28A0092B-C50C-407E-A947-70E740481C1C}">
+                              <a14:useLocalDpi xmlns:a14="http://schemas.microsoft.com/office/drawing/2010/main" val="0"/>
+                            </a:ext>
+                          </a:extLst>
+                        </a:blip>
+                        <a:stretch>
+                          <a:fillRect/>
+                        </a:stretch>
+                      </pic:blipFill>
+                      <pic:spPr>
+                        <a:xfrm>
+                          <a:off x="0" y="0"/>
+                          <a:ext cx="1252220" cy="1252220"/>
+                        </a:xfrm>
+                        <a:prstGeom prst="rect">
+                          <a:avLst/>
+                        </a:prstGeom>
+                      </pic:spPr>
+                    </pic:pic>
+                  </a:graphicData>
+                </a:graphic>
+                <wp14:sizeRelH relativeFrom="page">
+                  <wp14:pctWidth>0</wp14:pctWidth>
+                </wp14:sizeRelH>
+                <wp14:sizeRelV relativeFrom="page">
+                  <wp14:pctHeight>0</wp14:pctHeight>
+                </wp14:sizeRelV>
+              </wp:anchor>
+            </w:drawing>
+          </w:r>
+          <w:r>
+            <w:rPr>
+              <w:rFonts w:ascii="Arial" w:hAnsi="Arial" w:cs="Arial"/>
+            </w:rPr>
+            <w:t xml:space="preserve"> </w:t>
+          </w:r>
+          <w:r>
+            <w:rPr>
+              <w:rFonts w:ascii="Arial" w:hAnsi="Arial" w:cs="Arial"/>
+            </w:rPr>
+            <w:t xml:space="preserve">   </w:t>
+          </w:r>
+        </w:p>
+        <w:p>
+          <w:pPr>
+            <w:rPr>
+              <w:rFonts w:ascii="Arial" w:hAnsi="Arial" w:cs="Arial"/>
+            </w:rPr>
+          </w:pPr>
+        </w:p>
+        <w:p>
+          <w:pPr>
+            <w:rPr>
+              <w:rFonts w:ascii="Arial" w:hAnsi="Arial" w:cs="Arial"/>
+            </w:rPr>
+          </w:pPr>
+        </w:p>
+        <w:p>
+          <w:pPr>
+            <w:rPr>
+              <w:rFonts w:ascii="Arial" w:hAnsi="Arial" w:cs="Arial"/>
+            </w:rPr>
+          </w:pPr>
+        </w:p>
+        <w:p>
+          <w:pPr>
+            <w:rPr>
+              <w:rFonts w:ascii="Arial" w:hAnsi="Arial" w:cs="Arial"/>
+            </w:rPr>
+          </w:pPr>
+        </w:p>
+        <w:p>
+          <w:pPr>
+            <w:rPr>
+              <w:rFonts w:ascii="Arial" w:hAnsi="Arial" w:cs="Arial"/>
+            </w:rPr>
+          </w:pPr>
+          <w:r>
+            <w:rPr>
+              <w:rFonts w:ascii="Arial" w:hAnsi="Arial" w:cs="Arial"/>
+              <w:noProof/>
+              <w:lang w:val="ca-ES" w:eastAsia="ca-ES"/>
+            </w:rPr>
+            <w:drawing>
+              <wp:anchor distT="0" distB="0" distL="114300" distR="114300" simplePos="0" relativeHeight="251675648" behindDoc="0" locked="0" layoutInCell="1" allowOverlap="1" wp14:anchorId="3C1C9984" wp14:editId="303A3765">
+                <wp:simplePos x="0" y="0"/>
+                <wp:positionH relativeFrom="margin">
+                  <wp:posOffset>4100195</wp:posOffset>
+                </wp:positionH>
+                <wp:positionV relativeFrom="paragraph">
+                  <wp:posOffset>1588549</wp:posOffset>
+                </wp:positionV>
+                <wp:extent cx="1299964" cy="1252800"/>
+                <wp:effectExtent l="0" t="0" r="0" b="5080"/>
+                <wp:wrapSquare wrapText="bothSides"/>
+                <wp:docPr id="24" name="Imagen 24"/>
+                <wp:cNvGraphicFramePr>
+                  <a:graphicFrameLocks xmlns:a="http://schemas.openxmlformats.org/drawingml/2006/main" noChangeAspect="1"/>
+                </wp:cNvGraphicFramePr>
+                <a:graphic xmlns:a="http://schemas.openxmlformats.org/drawingml/2006/main">
+                  <a:graphicData uri="http://schemas.openxmlformats.org/drawingml/2006/picture">
+                    <pic:pic xmlns:pic="http://schemas.openxmlformats.org/drawingml/2006/picture">
+                      <pic:nvPicPr>
+                        <pic:cNvPr id="8" name="logoVerde.png"/>
+                        <pic:cNvPicPr/>
+                      </pic:nvPicPr>
+                      <pic:blipFill>
+                        <a:blip r:embed="rId13" cstate="print">
+                          <a:extLst>
+                            <a:ext uri="{28A0092B-C50C-407E-A947-70E740481C1C}">
+                              <a14:useLocalDpi xmlns:a14="http://schemas.microsoft.com/office/drawing/2010/main" val="0"/>
+                            </a:ext>
+                          </a:extLst>
+                        </a:blip>
+                        <a:stretch>
+                          <a:fillRect/>
+                        </a:stretch>
+                      </pic:blipFill>
+                      <pic:spPr>
+                        <a:xfrm>
+                          <a:off x="0" y="0"/>
+                          <a:ext cx="1299964" cy="1252800"/>
+                        </a:xfrm>
+                        <a:prstGeom prst="rect">
+                          <a:avLst/>
+                        </a:prstGeom>
+                      </pic:spPr>
+                    </pic:pic>
+                  </a:graphicData>
+                </a:graphic>
+                <wp14:sizeRelH relativeFrom="margin">
+                  <wp14:pctWidth>0</wp14:pctWidth>
+                </wp14:sizeRelH>
+                <wp14:sizeRelV relativeFrom="margin">
+                  <wp14:pctHeight>0</wp14:pctHeight>
+                </wp14:sizeRelV>
+              </wp:anchor>
+            </w:drawing>
+          </w:r>
+          <w:r>
+            <w:rPr>
+              <w:rFonts w:ascii="Arial" w:hAnsi="Arial" w:cs="Arial"/>
+              <w:noProof/>
+              <w:lang w:val="ca-ES" w:eastAsia="ca-ES"/>
+            </w:rPr>
+            <w:drawing>
+              <wp:anchor distT="0" distB="0" distL="114300" distR="114300" simplePos="0" relativeHeight="251673600" behindDoc="0" locked="0" layoutInCell="1" allowOverlap="1" wp14:anchorId="446BDA62" wp14:editId="78A5C062">
+                <wp:simplePos x="0" y="0"/>
+                <wp:positionH relativeFrom="margin">
+                  <wp:align>center</wp:align>
+                </wp:positionH>
+                <wp:positionV relativeFrom="paragraph">
+                  <wp:posOffset>1588466</wp:posOffset>
+                </wp:positionV>
+                <wp:extent cx="1252800" cy="1252800"/>
+                <wp:effectExtent l="0" t="0" r="5080" b="5080"/>
+                <wp:wrapSquare wrapText="bothSides"/>
+                <wp:docPr id="23" name="Imagen 23"/>
+                <wp:cNvGraphicFramePr>
+                  <a:graphicFrameLocks xmlns:a="http://schemas.openxmlformats.org/drawingml/2006/main" noChangeAspect="1"/>
+                </wp:cNvGraphicFramePr>
+                <a:graphic xmlns:a="http://schemas.openxmlformats.org/drawingml/2006/main">
+                  <a:graphicData uri="http://schemas.openxmlformats.org/drawingml/2006/picture">
+                    <pic:pic xmlns:pic="http://schemas.openxmlformats.org/drawingml/2006/picture">
+                      <pic:nvPicPr>
+                        <pic:cNvPr id="23" name="048334.png"/>
+                        <pic:cNvPicPr/>
+                      </pic:nvPicPr>
+                      <pic:blipFill>
+                        <a:blip r:embed="rId16">
+                          <a:extLst>
+                            <a:ext uri="{28A0092B-C50C-407E-A947-70E740481C1C}">
+                              <a14:useLocalDpi xmlns:a14="http://schemas.microsoft.com/office/drawing/2010/main" val="0"/>
+                            </a:ext>
+                          </a:extLst>
+                        </a:blip>
+                        <a:stretch>
+                          <a:fillRect/>
+                        </a:stretch>
+                      </pic:blipFill>
+                      <pic:spPr>
+                        <a:xfrm>
+                          <a:off x="0" y="0"/>
+                          <a:ext cx="1252800" cy="1252800"/>
+                        </a:xfrm>
+                        <a:prstGeom prst="rect">
+                          <a:avLst/>
+                        </a:prstGeom>
+                      </pic:spPr>
+                    </pic:pic>
+                  </a:graphicData>
+                </a:graphic>
+                <wp14:sizeRelH relativeFrom="page">
+                  <wp14:pctWidth>0</wp14:pctWidth>
+                </wp14:sizeRelH>
+                <wp14:sizeRelV relativeFrom="page">
+                  <wp14:pctHeight>0</wp14:pctHeight>
+                </wp14:sizeRelV>
+              </wp:anchor>
+            </w:drawing>
+          </w:r>
+          <w:r>
+            <w:rPr>
+              <w:rFonts w:ascii="Arial" w:hAnsi="Arial" w:cs="Arial"/>
+              <w:noProof/>
+              <w:lang w:val="ca-ES" w:eastAsia="ca-ES"/>
+            </w:rPr>
+            <w:drawing>
+              <wp:anchor distT="0" distB="0" distL="114300" distR="114300" simplePos="0" relativeHeight="251672576" behindDoc="0" locked="0" layoutInCell="1" allowOverlap="1" wp14:anchorId="09D26731" wp14:editId="67CD7261">
+                <wp:simplePos x="0" y="0"/>
+                <wp:positionH relativeFrom="margin">
+                  <wp:align>left</wp:align>
+                </wp:positionH>
+                <wp:positionV relativeFrom="paragraph">
+                  <wp:posOffset>1593049</wp:posOffset>
+                </wp:positionV>
+                <wp:extent cx="1252800" cy="1252800"/>
+                <wp:effectExtent l="0" t="0" r="5080" b="5080"/>
+                <wp:wrapSquare wrapText="bothSides"/>
+                <wp:docPr id="22" name="Imagen 22"/>
+                <wp:cNvGraphicFramePr>
+                  <a:graphicFrameLocks xmlns:a="http://schemas.openxmlformats.org/drawingml/2006/main" noChangeAspect="1"/>
+                </wp:cNvGraphicFramePr>
+                <a:graphic xmlns:a="http://schemas.openxmlformats.org/drawingml/2006/main">
+                  <a:graphicData uri="http://schemas.openxmlformats.org/drawingml/2006/picture">
+                    <pic:pic xmlns:pic="http://schemas.openxmlformats.org/drawingml/2006/picture">
+                      <pic:nvPicPr>
+                        <pic:cNvPr id="22" name="7EC097.png"/>
+                        <pic:cNvPicPr/>
+                      </pic:nvPicPr>
+                      <pic:blipFill>
+                        <a:blip r:embed="rId17">
+                          <a:extLst>
+                            <a:ext uri="{28A0092B-C50C-407E-A947-70E740481C1C}">
+                              <a14:useLocalDpi xmlns:a14="http://schemas.microsoft.com/office/drawing/2010/main" val="0"/>
+                            </a:ext>
+                          </a:extLst>
+                        </a:blip>
+                        <a:stretch>
+                          <a:fillRect/>
+                        </a:stretch>
+                      </pic:blipFill>
+                      <pic:spPr>
+                        <a:xfrm>
+                          <a:off x="0" y="0"/>
+                          <a:ext cx="1252800" cy="1252800"/>
+                        </a:xfrm>
+                        <a:prstGeom prst="rect">
+                          <a:avLst/>
+                        </a:prstGeom>
+                      </pic:spPr>
+                    </pic:pic>
+                  </a:graphicData>
+                </a:graphic>
+                <wp14:sizeRelH relativeFrom="page">
+                  <wp14:pctWidth>0</wp14:pctWidth>
+                </wp14:sizeRelH>
+                <wp14:sizeRelV relativeFrom="page">
+                  <wp14:pctHeight>0</wp14:pctHeight>
+                </wp14:sizeRelV>
+              </wp:anchor>
+            </w:drawing>
+          </w:r>
+          <w:r>
+            <w:rPr>
+              <w:rFonts w:ascii="Arial" w:hAnsi="Arial" w:cs="Arial"/>
+              <w:noProof/>
+              <w:lang w:val="ca-ES" w:eastAsia="ca-ES"/>
+            </w:rPr>
+            <w:drawing>
+              <wp:anchor distT="0" distB="0" distL="114300" distR="114300" simplePos="0" relativeHeight="251669504" behindDoc="0" locked="0" layoutInCell="1" allowOverlap="1" wp14:anchorId="4FA9DA30" wp14:editId="4224534E">
+                <wp:simplePos x="0" y="0"/>
+                <wp:positionH relativeFrom="margin">
+                  <wp:align>left</wp:align>
+                </wp:positionH>
+                <wp:positionV relativeFrom="paragraph">
+                  <wp:posOffset>8255</wp:posOffset>
+                </wp:positionV>
+                <wp:extent cx="1300960" cy="1252800"/>
+                <wp:effectExtent l="0" t="0" r="0" b="5080"/>
+                <wp:wrapSquare wrapText="bothSides"/>
+                <wp:docPr id="18" name="Imagen 18"/>
+                <wp:cNvGraphicFramePr>
+                  <a:graphicFrameLocks xmlns:a="http://schemas.openxmlformats.org/drawingml/2006/main" noChangeAspect="1"/>
+                </wp:cNvGraphicFramePr>
+                <a:graphic xmlns:a="http://schemas.openxmlformats.org/drawingml/2006/main">
+                  <a:graphicData uri="http://schemas.openxmlformats.org/drawingml/2006/picture">
+                    <pic:pic xmlns:pic="http://schemas.openxmlformats.org/drawingml/2006/picture">
+                      <pic:nvPicPr>
+                        <pic:cNvPr id="18" name="F78181.png"/>
+                        <pic:cNvPicPr/>
+                      </pic:nvPicPr>
+                      <pic:blipFill>
+                        <a:blip r:embed="rId18">
+                          <a:extLst>
+                            <a:ext uri="{28A0092B-C50C-407E-A947-70E740481C1C}">
+                              <a14:useLocalDpi xmlns:a14="http://schemas.microsoft.com/office/drawing/2010/main" val="0"/>
+                            </a:ext>
+                          </a:extLst>
+                        </a:blip>
+                        <a:stretch>
+                          <a:fillRect/>
+                        </a:stretch>
+                      </pic:blipFill>
+                      <pic:spPr>
+                        <a:xfrm>
+                          <a:off x="0" y="0"/>
+                          <a:ext cx="1300960" cy="1252800"/>
+                        </a:xfrm>
+                        <a:prstGeom prst="rect">
+                          <a:avLst/>
+                        </a:prstGeom>
+                      </pic:spPr>
+                    </pic:pic>
+                  </a:graphicData>
+                </a:graphic>
+                <wp14:sizeRelH relativeFrom="page">
+                  <wp14:pctWidth>0</wp14:pctWidth>
+                </wp14:sizeRelH>
+                <wp14:sizeRelV relativeFrom="page">
+                  <wp14:pctHeight>0</wp14:pctHeight>
+                </wp14:sizeRelV>
+              </wp:anchor>
+            </w:drawing>
+          </w:r>
+          <w:r>
+            <w:rPr>
+              <w:rFonts w:ascii="Arial" w:hAnsi="Arial" w:cs="Arial"/>
+              <w:noProof/>
+              <w:lang w:val="ca-ES" w:eastAsia="ca-ES"/>
+            </w:rPr>
+            <w:drawing>
+              <wp:anchor distT="0" distB="0" distL="114300" distR="114300" simplePos="0" relativeHeight="251666432" behindDoc="0" locked="0" layoutInCell="1" allowOverlap="1" wp14:anchorId="069CB872" wp14:editId="455CB07A">
+                <wp:simplePos x="0" y="0"/>
+                <wp:positionH relativeFrom="margin">
+                  <wp:posOffset>2028549</wp:posOffset>
+                </wp:positionH>
+                <wp:positionV relativeFrom="paragraph">
+                  <wp:posOffset>6985</wp:posOffset>
+                </wp:positionV>
+                <wp:extent cx="1252220" cy="1252220"/>
+                <wp:effectExtent l="0" t="0" r="5080" b="5080"/>
+                <wp:wrapSquare wrapText="bothSides"/>
+                <wp:docPr id="17" name="Imagen 17"/>
+                <wp:cNvGraphicFramePr>
+                  <a:graphicFrameLocks xmlns:a="http://schemas.openxmlformats.org/drawingml/2006/main" noChangeAspect="1"/>
+                </wp:cNvGraphicFramePr>
+                <a:graphic xmlns:a="http://schemas.openxmlformats.org/drawingml/2006/main">
+                  <a:graphicData uri="http://schemas.openxmlformats.org/drawingml/2006/picture">
+                    <pic:pic xmlns:pic="http://schemas.openxmlformats.org/drawingml/2006/picture">
+                      <pic:nvPicPr>
+                        <pic:cNvPr id="17" name="F00808.png"/>
+                        <pic:cNvPicPr/>
+                      </pic:nvPicPr>
+                      <pic:blipFill>
+                        <a:blip r:embed="rId19">
+                          <a:extLst>
+                            <a:ext uri="{28A0092B-C50C-407E-A947-70E740481C1C}">
+                              <a14:useLocalDpi xmlns:a14="http://schemas.microsoft.com/office/drawing/2010/main" val="0"/>
+                            </a:ext>
+                          </a:extLst>
+                        </a:blip>
+                        <a:stretch>
+                          <a:fillRect/>
+                        </a:stretch>
+                      </pic:blipFill>
+                      <pic:spPr>
+                        <a:xfrm>
+                          <a:off x="0" y="0"/>
+                          <a:ext cx="1252220" cy="1252220"/>
+                        </a:xfrm>
+                        <a:prstGeom prst="rect">
+                          <a:avLst/>
+                        </a:prstGeom>
+                      </pic:spPr>
+                    </pic:pic>
+                  </a:graphicData>
+                </a:graphic>
+                <wp14:sizeRelH relativeFrom="page">
+                  <wp14:pctWidth>0</wp14:pctWidth>
+                </wp14:sizeRelH>
+                <wp14:sizeRelV relativeFrom="page">
+                  <wp14:pctHeight>0</wp14:pctHeight>
+                </wp14:sizeRelV>
+              </wp:anchor>
+            </w:drawing>
+          </w:r>
+          <w:r>
+            <w:rPr>
+              <w:rFonts w:ascii="Arial" w:hAnsi="Arial" w:cs="Arial"/>
+              <w:noProof/>
+              <w:lang w:val="ca-ES" w:eastAsia="ca-ES"/>
+            </w:rPr>
+            <w:drawing>
+              <wp:anchor distT="0" distB="0" distL="114300" distR="114300" simplePos="0" relativeHeight="251671552" behindDoc="0" locked="0" layoutInCell="1" allowOverlap="1" wp14:anchorId="0FEB019A" wp14:editId="45A93D26">
+                <wp:simplePos x="0" y="0"/>
+                <wp:positionH relativeFrom="margin">
+                  <wp:align>right</wp:align>
+                </wp:positionH>
+                <wp:positionV relativeFrom="paragraph">
+                  <wp:posOffset>8255</wp:posOffset>
+                </wp:positionV>
+                <wp:extent cx="1302053" cy="1252800"/>
+                <wp:effectExtent l="0" t="0" r="0" b="5080"/>
+                <wp:wrapSquare wrapText="bothSides"/>
+                <wp:docPr id="20" name="Imagen 20"/>
+                <wp:cNvGraphicFramePr>
+                  <a:graphicFrameLocks xmlns:a="http://schemas.openxmlformats.org/drawingml/2006/main" noChangeAspect="1"/>
+                </wp:cNvGraphicFramePr>
+                <a:graphic xmlns:a="http://schemas.openxmlformats.org/drawingml/2006/main">
+                  <a:graphicData uri="http://schemas.openxmlformats.org/drawingml/2006/picture">
+                    <pic:pic xmlns:pic="http://schemas.openxmlformats.org/drawingml/2006/picture">
+                      <pic:nvPicPr>
+                        <pic:cNvPr id="7" name="logoRojo.png"/>
+                        <pic:cNvPicPr/>
+                      </pic:nvPicPr>
+                      <pic:blipFill>
+                        <a:blip r:embed="rId12" cstate="print">
+                          <a:extLst>
+                            <a:ext uri="{28A0092B-C50C-407E-A947-70E740481C1C}">
+                              <a14:useLocalDpi xmlns:a14="http://schemas.microsoft.com/office/drawing/2010/main" val="0"/>
+                            </a:ext>
+                          </a:extLst>
+                        </a:blip>
+                        <a:stretch>
+                          <a:fillRect/>
+                        </a:stretch>
+                      </pic:blipFill>
+                      <pic:spPr>
+                        <a:xfrm>
+                          <a:off x="0" y="0"/>
+                          <a:ext cx="1302053" cy="1252800"/>
+                        </a:xfrm>
+                        <a:prstGeom prst="rect">
+                          <a:avLst/>
+                        </a:prstGeom>
+                      </pic:spPr>
+                    </pic:pic>
+                  </a:graphicData>
+                </a:graphic>
+                <wp14:sizeRelH relativeFrom="margin">
+                  <wp14:pctWidth>0</wp14:pctWidth>
+                </wp14:sizeRelH>
+                <wp14:sizeRelV relativeFrom="margin">
+                  <wp14:pctHeight>0</wp14:pctHeight>
+                </wp14:sizeRelV>
+              </wp:anchor>
+            </w:drawing>
+          </w:r>
+        </w:p>
+        <w:p>
+          <w:pPr>
+            <w:rPr>
+              <w:rFonts w:ascii="Arial" w:hAnsi="Arial" w:cs="Arial"/>
+            </w:rPr>
+          </w:pPr>
+        </w:p>
+        <w:p>
+          <w:pPr>
+            <w:rPr>
+              <w:rFonts w:ascii="Arial" w:hAnsi="Arial" w:cs="Arial"/>
+            </w:rPr>
+          </w:pPr>
+        </w:p>
+        <w:p>
+          <w:pPr>
+            <w:rPr>
+              <w:rFonts w:ascii="Arial" w:hAnsi="Arial" w:cs="Arial"/>
+            </w:rPr>
+          </w:pPr>
+        </w:p>
+        <w:p>
+          <w:pPr>
+            <w:rPr>
+              <w:rFonts w:ascii="Arial" w:hAnsi="Arial" w:cs="Arial"/>
+            </w:rPr>
+          </w:pPr>
+        </w:p>
+        <w:p>
+          <w:pPr>
+            <w:rPr>
+              <w:rFonts w:ascii="Arial" w:hAnsi="Arial" w:cs="Arial"/>
+            </w:rPr>
+          </w:pPr>
+        </w:p>
+        <w:p>
+          <w:pPr>
+            <w:rPr>
+              <w:rFonts w:ascii="Arial" w:hAnsi="Arial" w:cs="Arial"/>
+            </w:rPr>
+          </w:pPr>
+        </w:p>
+        <w:p>
+          <w:pPr>
+            <w:rPr>
+              <w:rFonts w:ascii="Arial" w:hAnsi="Arial" w:cs="Arial"/>
+            </w:rPr>
+          </w:pPr>
+        </w:p>
+        <w:p>
+          <w:pPr>
+            <w:rPr>
+              <w:rFonts w:ascii="Arial" w:hAnsi="Arial" w:cs="Arial"/>
+            </w:rPr>
+          </w:pPr>
+        </w:p>
+        <w:p>
+          <w:pPr>
+            <w:rPr>
+              <w:rFonts w:ascii="Arial" w:hAnsi="Arial" w:cs="Arial"/>
+            </w:rPr>
+          </w:pPr>
+        </w:p>
+        <w:p>
+          <w:pPr>
+            <w:pStyle w:val="Ttulo1"/>
+            <w:rPr>
+              <w:rFonts w:ascii="Arial" w:hAnsi="Arial" w:cs="Arial"/>
+            </w:rPr>
+          </w:pPr>
+          <w:bookmarkStart w:id="6" w:name="_Toc477886877"/>
+          <w:bookmarkStart w:id="7" w:name="_Toc483498927"/>
+          <w:proofErr w:type="spellStart"/>
+          <w:r>
+            <w:rPr>
+              <w:rFonts w:ascii="Arial" w:hAnsi="Arial" w:cs="Arial"/>
+            </w:rPr>
+            <w:t>Tipografia</w:t>
+          </w:r>
+          <w:proofErr w:type="spellEnd"/>
+          <w:r>
+            <w:rPr>
+              <w:rFonts w:ascii="Arial" w:hAnsi="Arial" w:cs="Arial"/>
+            </w:rPr>
+            <w:t xml:space="preserve"> del logo:</w:t>
+          </w:r>
+          <w:bookmarkEnd w:id="6"/>
+          <w:bookmarkEnd w:id="7"/>
+        </w:p>
+        <w:p>
+          <w:pPr>
+            <w:rPr>
+              <w:rFonts w:ascii="Arial" w:hAnsi="Arial" w:cs="Arial"/>
+            </w:rPr>
+          </w:pPr>
+        </w:p>
+        <w:p>
+          <w:pPr>
+            <w:rPr>
+              <w:rFonts w:ascii="Arial" w:hAnsi="Arial" w:cs="Arial"/>
+            </w:rPr>
+          </w:pPr>
+          <w:r>
+            <w:rPr>
+              <w:rFonts w:ascii="Arial" w:hAnsi="Arial" w:cs="Arial"/>
+            </w:rPr>
+            <w:t xml:space="preserve">La tipografía empleada para nuestros logos es: </w:t>
+          </w:r>
+        </w:p>
+        <w:p>
+          <w:pPr>
+            <w:rPr>
+              <w:rFonts w:ascii="Edo SZ" w:hAnsi="Edo SZ" w:cs="Arial"/>
+              <w:b/>
+              <w:bCs/>
+              <w:color w:val="000000"/>
+              <w:spacing w:val="26"/>
+              <w:sz w:val="51"/>
+              <w:szCs w:val="51"/>
+              <w:shd w:val="clear" w:color="auto" w:fill="FFFFFF"/>
+            </w:rPr>
+          </w:pPr>
+          <w:r>
+            <w:rPr>
+              <w:rFonts w:ascii="Edo SZ" w:hAnsi="Edo SZ" w:cs="Arial"/>
+              <w:b/>
+              <w:bCs/>
+              <w:color w:val="000000"/>
+              <w:spacing w:val="26"/>
+              <w:sz w:val="51"/>
+              <w:szCs w:val="51"/>
+              <w:shd w:val="clear" w:color="auto" w:fill="FFFFFF"/>
+            </w:rPr>
+            <w:t>Edo SZ Font</w:t>
+          </w:r>
+          <w:r>
+            <w:rPr>
+              <w:rFonts w:ascii="Edo SZ" w:hAnsi="Edo SZ" w:cs="Arial"/>
+              <w:b/>
+              <w:bCs/>
+              <w:color w:val="000000"/>
+              <w:spacing w:val="26"/>
+              <w:sz w:val="51"/>
+              <w:szCs w:val="51"/>
+              <w:shd w:val="clear" w:color="auto" w:fill="FFFFFF"/>
+            </w:rPr>
+            <w:t>.</w:t>
+          </w:r>
+        </w:p>
+        <w:p>
+          <w:pPr>
+            <w:rPr>
+              <w:rFonts w:ascii="Arial" w:hAnsi="Arial" w:cs="Arial"/>
+            </w:rPr>
+          </w:pPr>
+          <w:r>
+            <w:rPr>
+              <w:rFonts w:ascii="Arial" w:hAnsi="Arial" w:cs="Arial"/>
+            </w:rPr>
+            <w:t>Tanto el logo como su fuente no podrán ser cambiadas ni alteradas y no se podrán usar fuera de los contextos detallados anteriormente.</w:t>
+          </w:r>
+        </w:p>
+        <w:p>
+          <w:pPr>
+            <w:rPr>
+              <w:rFonts w:ascii="Arial" w:hAnsi="Arial" w:cs="Arial"/>
+            </w:rPr>
+          </w:pPr>
+          <w:r>
+            <w:rPr>
+              <w:rFonts w:ascii="Arial" w:hAnsi="Arial" w:cs="Arial"/>
+            </w:rPr>
+            <w:br w:type="page"/>
+          </w:r>
+        </w:p>
+        <w:p>
+          <w:pPr>
+            <w:pStyle w:val="Ttulo1"/>
+            <w:rPr>
+              <w:rFonts w:ascii="Arial" w:hAnsi="Arial" w:cs="Arial"/>
+            </w:rPr>
+          </w:pPr>
+          <w:bookmarkStart w:id="8" w:name="_Toc483498928"/>
+          <w:r>
+            <w:rPr>
+              <w:rFonts w:ascii="Arial" w:hAnsi="Arial" w:cs="Arial"/>
+            </w:rPr>
             <w:lastRenderedPageBreak/>
             <w:t>Nuestra Web</w:t>
           </w:r>
-          <w:bookmarkEnd w:id="3"/>
+          <w:bookmarkEnd w:id="8"/>
         </w:p>
         <w:p>
           <w:pPr>
             <w:tabs>
               <w:tab w:val="left" w:pos="5947"/>
             </w:tabs>
+            <w:rPr>
+              <w:rFonts w:ascii="Arial" w:hAnsi="Arial" w:cs="Arial"/>
+            </w:rPr>
           </w:pPr>
         </w:p>
         <w:p>
           <w:pPr>
             <w:pStyle w:val="Ttulo2"/>
           </w:pPr>
-          <w:bookmarkStart w:id="4" w:name="_Toc481679935"/>
+          <w:bookmarkStart w:id="9" w:name="_Toc483498929"/>
           <w:r>
             <w:t>Historia:</w:t>
           </w:r>
-          <w:bookmarkEnd w:id="4"/>
+          <w:bookmarkEnd w:id="9"/>
+        </w:p>
+        <w:p>
+          <w:pPr>
+            <w:rPr>
+              <w:rFonts w:ascii="Arial" w:hAnsi="Arial" w:cs="Arial"/>
+            </w:rPr>
+          </w:pPr>
+        </w:p>
+        <w:p>
+          <w:pPr>
+            <w:rPr>
+              <w:rFonts w:ascii="Arial" w:hAnsi="Arial" w:cs="Arial"/>
+            </w:rPr>
+          </w:pPr>
+          <w:r>
+            <w:rPr>
+              <w:rFonts w:ascii="Arial" w:hAnsi="Arial" w:cs="Arial"/>
+            </w:rPr>
+            <w:t xml:space="preserve">La idea de realizar nuestra página surge a partir de utilizar el papel para apuntar nuestra rutina en el gimnasio y tener que apuntar las repeticiones, pesos, etc., a mano. Para poder realizar esta página web pensamos que su mayor uso seria en dispositivos móviles, por eso hemos elegido el </w:t>
+          </w:r>
+          <w:proofErr w:type="spellStart"/>
+          <w:r>
+            <w:rPr>
+              <w:rFonts w:ascii="Arial" w:hAnsi="Arial" w:cs="Arial"/>
+              <w:i/>
+            </w:rPr>
+            <w:t>framework</w:t>
+          </w:r>
+          <w:proofErr w:type="spellEnd"/>
+          <w:r>
+            <w:rPr>
+              <w:rFonts w:ascii="Arial" w:hAnsi="Arial" w:cs="Arial"/>
+            </w:rPr>
+            <w:t xml:space="preserve"> </w:t>
+          </w:r>
+          <w:proofErr w:type="spellStart"/>
+          <w:r>
+            <w:rPr>
+              <w:rFonts w:ascii="Arial" w:hAnsi="Arial" w:cs="Arial"/>
+              <w:i/>
+            </w:rPr>
+            <w:t>Boostrap</w:t>
+          </w:r>
+          <w:proofErr w:type="spellEnd"/>
+          <w:r>
+            <w:rPr>
+              <w:rFonts w:ascii="Arial" w:hAnsi="Arial" w:cs="Arial"/>
+            </w:rPr>
+            <w:t xml:space="preserve">. </w:t>
+          </w:r>
+        </w:p>
+        <w:p>
+          <w:pPr>
+            <w:rPr>
+              <w:rFonts w:ascii="Arial" w:hAnsi="Arial" w:cs="Arial"/>
+            </w:rPr>
+          </w:pPr>
+          <w:r>
+            <w:rPr>
+              <w:rFonts w:ascii="Arial" w:hAnsi="Arial" w:cs="Arial"/>
+            </w:rPr>
+            <w:t xml:space="preserve">Dado que la página web está diseñada para dispositivos móviles, hemos enfocado el diseño en ello, no utilizar imágenes muy grandes y sobre todo que </w:t>
+          </w:r>
+          <w:r>
+            <w:rPr>
+              <w:rFonts w:ascii="Arial" w:hAnsi="Arial" w:cs="Arial"/>
+            </w:rPr>
+            <w:t>cuantos menos elementos</w:t>
+          </w:r>
+          <w:r>
+            <w:rPr>
+              <w:rFonts w:ascii="Arial" w:hAnsi="Arial" w:cs="Arial"/>
+            </w:rPr>
+            <w:t xml:space="preserve"> tenga la </w:t>
+          </w:r>
+          <w:r>
+            <w:rPr>
+              <w:rFonts w:ascii="Arial" w:hAnsi="Arial" w:cs="Arial"/>
+            </w:rPr>
+            <w:t>página</w:t>
+          </w:r>
+          <w:r>
+            <w:rPr>
+              <w:rFonts w:ascii="Arial" w:hAnsi="Arial" w:cs="Arial"/>
+            </w:rPr>
+            <w:t xml:space="preserve"> </w:t>
+          </w:r>
+          <w:r>
+            <w:rPr>
+              <w:rFonts w:ascii="Arial" w:hAnsi="Arial" w:cs="Arial"/>
+            </w:rPr>
+            <w:t>más</w:t>
+          </w:r>
+          <w:r>
+            <w:rPr>
+              <w:rFonts w:ascii="Arial" w:hAnsi="Arial" w:cs="Arial"/>
+            </w:rPr>
+            <w:t xml:space="preserve"> fácil será de intuir. </w:t>
+          </w:r>
+        </w:p>
+        <w:p>
+          <w:pPr>
+            <w:rPr>
+              <w:rFonts w:ascii="Arial" w:hAnsi="Arial" w:cs="Arial"/>
+            </w:rPr>
+          </w:pPr>
+        </w:p>
+        <w:p>
+          <w:pPr>
+            <w:pStyle w:val="Ttulo2"/>
+          </w:pPr>
+          <w:bookmarkStart w:id="10" w:name="_Toc483498930"/>
+          <w:r>
+            <w:t>Colores</w:t>
+          </w:r>
+          <w:r>
+            <w:t>:</w:t>
+          </w:r>
+          <w:bookmarkEnd w:id="10"/>
         </w:p>
         <w:p/>
         <w:p>
-          <w:r>
-            <w:t xml:space="preserve">La idea de realizar nuestra página surge a partir de utilizar el papel para apuntar nuestra rutina en el gimnasio y tener que apuntar las repeticiones, pesos, etc., a mano. Para poder realizar esta página web pensamos que su mayor uso seria en dispositivos móviles, por eso hemos elegido el </w:t>
+          <w:pPr>
+            <w:rPr>
+              <w:rFonts w:ascii="Arial" w:hAnsi="Arial" w:cs="Arial"/>
+            </w:rPr>
+          </w:pPr>
+          <w:r>
+            <w:rPr>
+              <w:rFonts w:ascii="Arial" w:hAnsi="Arial" w:cs="Arial"/>
+            </w:rPr>
+            <w:t>Los colores de L2F son los mismos usados en los logos, ya que cada apartado tiene su propio color-logo combinado con un fondo blanco para mejorar la visibilidad de todos los elementos.</w:t>
+          </w:r>
+          <w:r>
+            <w:rPr>
+              <w:rFonts w:ascii="Arial" w:hAnsi="Arial" w:cs="Arial"/>
+            </w:rPr>
+            <w:t xml:space="preserve"> </w:t>
+          </w:r>
+          <w:r>
+            <w:rPr>
+              <w:rFonts w:ascii="Arial" w:hAnsi="Arial" w:cs="Arial"/>
+            </w:rPr>
+            <w:t xml:space="preserve">Los elementos dinámicos con eventos </w:t>
           </w:r>
           <w:proofErr w:type="spellStart"/>
           <w:r>
-            <w:t>framework</w:t>
+            <w:rPr>
+              <w:rFonts w:ascii="Arial" w:hAnsi="Arial" w:cs="Arial"/>
+              <w:i/>
+            </w:rPr>
+            <w:t>hover</w:t>
           </w:r>
           <w:proofErr w:type="spellEnd"/>
           <w:r>
-            <w:t xml:space="preserve"> </w:t>
+            <w:rPr>
+              <w:rFonts w:ascii="Arial" w:hAnsi="Arial" w:cs="Arial"/>
+            </w:rPr>
+            <w:t xml:space="preserve"> y </w:t>
           </w:r>
           <w:proofErr w:type="spellStart"/>
           <w:r>
-            <w:t>Boostrap</w:t>
+            <w:rPr>
+              <w:rFonts w:ascii="Arial" w:hAnsi="Arial" w:cs="Arial"/>
+              <w:i/>
+            </w:rPr>
+            <w:t>click</w:t>
           </w:r>
           <w:proofErr w:type="spellEnd"/>
           <w:r>
-            <w:t xml:space="preserve">. </w:t>
-          </w:r>
-        </w:p>
-        <w:p>
-          <w:r>
-            <w:t xml:space="preserve">Dado que la página web está diseñada para dispositivos móviles, hemos enfocado el diseño en ello, </w:t>
-          </w:r>
-          <w:bookmarkStart w:id="5" w:name="_GoBack"/>
-          <w:bookmarkEnd w:id="5"/>
-          <w:r>
-            <w:t xml:space="preserve">no utilizar imágenes muy grandes y sobre todo que </w:t>
-          </w:r>
-          <w:r>
-            <w:t>cuantos menos elementos</w:t>
-          </w:r>
-          <w:r>
-            <w:t xml:space="preserve"> tenga la </w:t>
-          </w:r>
-          <w:r>
-            <w:t>página</w:t>
-          </w:r>
-          <w:r>
-            <w:t xml:space="preserve"> </w:t>
-          </w:r>
-          <w:r>
-            <w:t>más</w:t>
-          </w:r>
-          <w:r>
-            <w:t xml:space="preserve"> fácil será de intuir. </w:t>
-          </w:r>
+            <w:rPr>
+              <w:rFonts w:ascii="Arial" w:hAnsi="Arial" w:cs="Arial"/>
+            </w:rPr>
+            <w:t xml:space="preserve"> modificaran sus colores a un tono más oscuro.</w:t>
+          </w:r>
+        </w:p>
+        <w:p>
+          <w:pPr>
+            <w:rPr>
+              <w:rFonts w:ascii="Arial" w:hAnsi="Arial" w:cs="Arial"/>
+            </w:rPr>
+          </w:pPr>
+          <w:r>
+            <w:rPr>
+              <w:rFonts w:ascii="Arial" w:hAnsi="Arial" w:cs="Arial"/>
+            </w:rPr>
+            <w:t xml:space="preserve">Los colores utilizados en todo el sitio web son los siguientes: </w:t>
+          </w:r>
+        </w:p>
+        <w:p>
+          <w:pPr>
+            <w:rPr>
+              <w:rFonts w:ascii="Arial" w:hAnsi="Arial" w:cs="Arial"/>
+            </w:rPr>
+          </w:pPr>
+        </w:p>
+        <w:p>
+          <w:pPr>
+            <w:rPr>
+              <w:rFonts w:ascii="Arial" w:hAnsi="Arial" w:cs="Arial"/>
+            </w:rPr>
+          </w:pPr>
+          <w:r>
+            <w:rPr>
+              <w:rFonts w:ascii="Arial" w:hAnsi="Arial" w:cs="Arial"/>
+              <w:noProof/>
+              <w:lang w:val="ca-ES" w:eastAsia="ca-ES"/>
+            </w:rPr>
+            <w:drawing>
+              <wp:anchor distT="0" distB="0" distL="114300" distR="114300" simplePos="0" relativeHeight="251677696" behindDoc="0" locked="0" layoutInCell="1" allowOverlap="1" wp14:anchorId="089BAA3B" wp14:editId="56DE6197">
+                <wp:simplePos x="0" y="0"/>
+                <wp:positionH relativeFrom="margin">
+                  <wp:align>left</wp:align>
+                </wp:positionH>
+                <wp:positionV relativeFrom="paragraph">
+                  <wp:posOffset>96520</wp:posOffset>
+                </wp:positionV>
+                <wp:extent cx="1967865" cy="2092325"/>
+                <wp:effectExtent l="0" t="0" r="0" b="3175"/>
+                <wp:wrapSquare wrapText="bothSides"/>
+                <wp:docPr id="26" name="Imagen 26"/>
+                <wp:cNvGraphicFramePr>
+                  <a:graphicFrameLocks xmlns:a="http://schemas.openxmlformats.org/drawingml/2006/main" noChangeAspect="1"/>
+                </wp:cNvGraphicFramePr>
+                <a:graphic xmlns:a="http://schemas.openxmlformats.org/drawingml/2006/main">
+                  <a:graphicData uri="http://schemas.openxmlformats.org/drawingml/2006/picture">
+                    <pic:pic xmlns:pic="http://schemas.openxmlformats.org/drawingml/2006/picture">
+                      <pic:nvPicPr>
+                        <pic:cNvPr id="26" name="colores.png"/>
+                        <pic:cNvPicPr/>
+                      </pic:nvPicPr>
+                      <pic:blipFill>
+                        <a:blip r:embed="rId20">
+                          <a:extLst>
+                            <a:ext uri="{28A0092B-C50C-407E-A947-70E740481C1C}">
+                              <a14:useLocalDpi xmlns:a14="http://schemas.microsoft.com/office/drawing/2010/main" val="0"/>
+                            </a:ext>
+                          </a:extLst>
+                        </a:blip>
+                        <a:stretch>
+                          <a:fillRect/>
+                        </a:stretch>
+                      </pic:blipFill>
+                      <pic:spPr>
+                        <a:xfrm>
+                          <a:off x="0" y="0"/>
+                          <a:ext cx="1967865" cy="2092325"/>
+                        </a:xfrm>
+                        <a:prstGeom prst="rect">
+                          <a:avLst/>
+                        </a:prstGeom>
+                      </pic:spPr>
+                    </pic:pic>
+                  </a:graphicData>
+                </a:graphic>
+                <wp14:sizeRelH relativeFrom="page">
+                  <wp14:pctWidth>0</wp14:pctWidth>
+                </wp14:sizeRelH>
+                <wp14:sizeRelV relativeFrom="page">
+                  <wp14:pctHeight>0</wp14:pctHeight>
+                </wp14:sizeRelV>
+              </wp:anchor>
+            </w:drawing>
+          </w:r>
+        </w:p>
+        <w:p>
+          <w:pPr>
+            <w:rPr>
+              <w:rFonts w:ascii="Arial" w:hAnsi="Arial" w:cs="Arial"/>
+            </w:rPr>
+          </w:pPr>
+        </w:p>
+        <w:p>
+          <w:pPr>
+            <w:rPr>
+              <w:rFonts w:ascii="Arial" w:hAnsi="Arial" w:cs="Arial"/>
+            </w:rPr>
+          </w:pPr>
+          <w:r>
+            <w:rPr>
+              <w:rFonts w:ascii="Arial" w:hAnsi="Arial" w:cs="Arial"/>
+              <w:noProof/>
+              <w:lang w:val="ca-ES" w:eastAsia="ca-ES"/>
+            </w:rPr>
+            <w:drawing>
+              <wp:anchor distT="0" distB="0" distL="114300" distR="114300" simplePos="0" relativeHeight="251678720" behindDoc="0" locked="0" layoutInCell="1" allowOverlap="1" wp14:anchorId="2C52B4A0" wp14:editId="7BE81EA3">
+                <wp:simplePos x="0" y="0"/>
+                <wp:positionH relativeFrom="margin">
+                  <wp:posOffset>3210339</wp:posOffset>
+                </wp:positionH>
+                <wp:positionV relativeFrom="paragraph">
+                  <wp:posOffset>209108</wp:posOffset>
+                </wp:positionV>
+                <wp:extent cx="1391285" cy="632460"/>
+                <wp:effectExtent l="0" t="0" r="0" b="0"/>
+                <wp:wrapSquare wrapText="bothSides"/>
+                <wp:docPr id="28" name="Imagen 28"/>
+                <wp:cNvGraphicFramePr>
+                  <a:graphicFrameLocks xmlns:a="http://schemas.openxmlformats.org/drawingml/2006/main" noChangeAspect="1"/>
+                </wp:cNvGraphicFramePr>
+                <a:graphic xmlns:a="http://schemas.openxmlformats.org/drawingml/2006/main">
+                  <a:graphicData uri="http://schemas.openxmlformats.org/drawingml/2006/picture">
+                    <pic:pic xmlns:pic="http://schemas.openxmlformats.org/drawingml/2006/picture">
+                      <pic:nvPicPr>
+                        <pic:cNvPr id="28" name="blanconegro.png"/>
+                        <pic:cNvPicPr/>
+                      </pic:nvPicPr>
+                      <pic:blipFill>
+                        <a:blip r:embed="rId21">
+                          <a:extLst>
+                            <a:ext uri="{28A0092B-C50C-407E-A947-70E740481C1C}">
+                              <a14:useLocalDpi xmlns:a14="http://schemas.microsoft.com/office/drawing/2010/main" val="0"/>
+                            </a:ext>
+                          </a:extLst>
+                        </a:blip>
+                        <a:stretch>
+                          <a:fillRect/>
+                        </a:stretch>
+                      </pic:blipFill>
+                      <pic:spPr>
+                        <a:xfrm>
+                          <a:off x="0" y="0"/>
+                          <a:ext cx="1391285" cy="632460"/>
+                        </a:xfrm>
+                        <a:prstGeom prst="rect">
+                          <a:avLst/>
+                        </a:prstGeom>
+                      </pic:spPr>
+                    </pic:pic>
+                  </a:graphicData>
+                </a:graphic>
+                <wp14:sizeRelH relativeFrom="page">
+                  <wp14:pctWidth>0</wp14:pctWidth>
+                </wp14:sizeRelH>
+                <wp14:sizeRelV relativeFrom="page">
+                  <wp14:pctHeight>0</wp14:pctHeight>
+                </wp14:sizeRelV>
+              </wp:anchor>
+            </w:drawing>
+          </w:r>
+        </w:p>
+        <w:p>
+          <w:pPr>
+            <w:rPr>
+              <w:rFonts w:ascii="Arial" w:hAnsi="Arial" w:cs="Arial"/>
+            </w:rPr>
+          </w:pPr>
+          <w:r>
+            <w:rPr>
+              <w:rFonts w:ascii="Arial" w:hAnsi="Arial" w:cs="Arial"/>
+            </w:rPr>
+            <w:br w:type="page"/>
+          </w:r>
+        </w:p>
+        <w:p>
+          <w:pPr>
+            <w:rPr>
+              <w:rFonts w:ascii="Arial" w:hAnsi="Arial" w:cs="Arial"/>
+            </w:rPr>
+          </w:pPr>
         </w:p>
         <w:p>
           <w:pPr>
             <w:pStyle w:val="Ttulo2"/>
           </w:pPr>
-          <w:bookmarkStart w:id="6" w:name="_Toc481679936"/>
-          <w:r>
-            <w:t>Colores</w:t>
-          </w:r>
-          <w:r>
-            <w:t>:</w:t>
-          </w:r>
-          <w:bookmarkEnd w:id="6"/>
-        </w:p>
-        <w:p>
-          <w:r>
-            <w:t>Los colores tienen que ver los logos que tenemos.  Principalmente tenemos tres colores por cada temática, un color fuerte, un color medio y un color claro. Todo esto mesclado con un color blanco hace que sea fácil su visibilidad.</w:t>
-          </w:r>
-        </w:p>
-        <w:p>
-          <w:pPr>
-            <w:pStyle w:val="Ttulo2"/>
-          </w:pPr>
-          <w:bookmarkStart w:id="7" w:name="_Toc481679937"/>
+          <w:bookmarkStart w:id="11" w:name="_Toc483498931"/>
           <w:r>
             <w:t>Tipografías</w:t>
           </w:r>
-          <w:bookmarkEnd w:id="7"/>
-        </w:p>
+          <w:bookmarkEnd w:id="11"/>
+        </w:p>
+        <w:p/>
         <w:p>
           <w:pPr>
             <w:tabs>
               <w:tab w:val="left" w:pos="5947"/>
             </w:tabs>
-          </w:pPr>
-          <w:r>
-            <w:t xml:space="preserve">Utilizamos dos principalmente: </w:t>
+            <w:rPr>
+              <w:rFonts w:ascii="Arial" w:hAnsi="Arial" w:cs="Arial"/>
+            </w:rPr>
+          </w:pPr>
+          <w:r>
+            <w:rPr>
+              <w:rFonts w:ascii="Arial" w:hAnsi="Arial" w:cs="Arial"/>
+            </w:rPr>
+            <w:t>Utilizamos dos</w:t>
+          </w:r>
+          <w:r>
+            <w:rPr>
+              <w:rFonts w:ascii="Arial" w:hAnsi="Arial" w:cs="Arial"/>
+            </w:rPr>
+            <w:t xml:space="preserve"> fuentes</w:t>
+          </w:r>
+          <w:r>
+            <w:rPr>
+              <w:rFonts w:ascii="Arial" w:hAnsi="Arial" w:cs="Arial"/>
+            </w:rPr>
+            <w:t xml:space="preserve"> principalmente: </w:t>
           </w:r>
         </w:p>
         <w:p>
@@ -1534,6 +3090,9 @@
             <w:tabs>
               <w:tab w:val="left" w:pos="5947"/>
             </w:tabs>
+            <w:rPr>
+              <w:rFonts w:ascii="Arial" w:hAnsi="Arial" w:cs="Arial"/>
+            </w:rPr>
           </w:pPr>
         </w:p>
         <w:p>
@@ -1541,28 +3100,88 @@
             <w:tabs>
               <w:tab w:val="left" w:pos="5947"/>
             </w:tabs>
-          </w:pPr>
-          <w:r>
+            <w:rPr>
+              <w:rFonts w:ascii="Arial" w:hAnsi="Arial" w:cs="Arial"/>
+            </w:rPr>
+          </w:pPr>
+          <w:r>
+            <w:rPr>
+              <w:rFonts w:ascii="Arial" w:hAnsi="Arial" w:cs="Arial"/>
+            </w:rPr>
             <w:t xml:space="preserve">Para </w:t>
           </w:r>
           <w:r>
-            <w:t xml:space="preserve">el sitio web utilizamos: </w:t>
+            <w:rPr>
+              <w:rFonts w:ascii="Arial" w:hAnsi="Arial" w:cs="Arial"/>
+            </w:rPr>
+            <w:t xml:space="preserve">todo </w:t>
+          </w:r>
+          <w:r>
+            <w:rPr>
+              <w:rFonts w:ascii="Arial" w:hAnsi="Arial" w:cs="Arial"/>
+            </w:rPr>
+            <w:t>el</w:t>
+          </w:r>
+          <w:r>
+            <w:rPr>
+              <w:rFonts w:ascii="Arial" w:hAnsi="Arial" w:cs="Arial"/>
+            </w:rPr>
+            <w:t xml:space="preserve"> texto del sitio web utilizamos la fuente tipo : </w:t>
           </w:r>
           <w:proofErr w:type="spellStart"/>
           <w:r>
+            <w:rPr>
+              <w:rFonts w:ascii="Arial" w:hAnsi="Arial" w:cs="Arial"/>
+            </w:rPr>
             <w:t>Yanone</w:t>
           </w:r>
           <w:proofErr w:type="spellEnd"/>
           <w:r>
+            <w:rPr>
+              <w:rFonts w:ascii="Arial" w:hAnsi="Arial" w:cs="Arial"/>
+            </w:rPr>
             <w:t xml:space="preserve"> </w:t>
           </w:r>
           <w:proofErr w:type="spellStart"/>
           <w:r>
+            <w:rPr>
+              <w:rFonts w:ascii="Arial" w:hAnsi="Arial" w:cs="Arial"/>
+            </w:rPr>
             <w:t>Kaffe</w:t>
           </w:r>
           <w:proofErr w:type="spellEnd"/>
           <w:r>
-            <w:t>.</w:t>
+            <w:rPr>
+              <w:rFonts w:ascii="Arial" w:hAnsi="Arial" w:cs="Arial"/>
+            </w:rPr>
+            <w:t xml:space="preserve"> </w:t>
+          </w:r>
+          <w:r>
+            <w:rPr>
+              <w:rFonts w:ascii="Arial" w:hAnsi="Arial" w:cs="Arial"/>
+            </w:rPr>
+            <w:sym w:font="Wingdings" w:char="F0E0"/>
+          </w:r>
+          <w:r>
+            <w:rPr>
+              <w:rFonts w:ascii="Arial" w:hAnsi="Arial" w:cs="Arial"/>
+            </w:rPr>
+            <w:t xml:space="preserve">  </w:t>
+          </w:r>
+          <w:hyperlink r:id="rId22" w:history="1">
+            <w:r>
+              <w:rPr>
+                <w:rStyle w:val="Hipervnculo"/>
+                <w:rFonts w:ascii="Arial" w:hAnsi="Arial" w:cs="Arial"/>
+              </w:rPr>
+              <w:t>https://fonts.google.com/specimen/Yanone+Kaffeesatz</w:t>
+            </w:r>
+          </w:hyperlink>
+          <w:r>
+            <w:rPr>
+              <w:rFonts w:ascii="Arial" w:hAnsi="Arial" w:cs="Arial"/>
+            </w:rPr>
+            <w:t xml:space="preserve"> </w:t>
           </w:r>
         </w:p>
         <w:p>
@@ -1570,53 +3189,43 @@
             <w:tabs>
               <w:tab w:val="left" w:pos="5947"/>
             </w:tabs>
-          </w:pPr>
-          <w:r>
-            <w:t>Para los documentos:</w:t>
-          </w:r>
+            <w:rPr>
+              <w:rFonts w:ascii="Arial" w:hAnsi="Arial" w:cs="Arial"/>
+            </w:rPr>
+          </w:pPr>
         </w:p>
         <w:p>
           <w:pPr>
             <w:tabs>
               <w:tab w:val="left" w:pos="5947"/>
             </w:tabs>
-          </w:pPr>
-          <w:r>
-            <w:rPr>
-              <w:u w:val="single"/>
-            </w:rPr>
-            <w:t>-</w:t>
-          </w:r>
-          <w:r>
-            <w:rPr>
-              <w:u w:val="single"/>
-            </w:rPr>
-            <w:t xml:space="preserve"> </w:t>
-          </w:r>
-          <w:r>
-            <w:rPr>
-              <w:u w:val="single"/>
-            </w:rPr>
-            <w:t>Cuerpo:</w:t>
-          </w:r>
-          <w:r>
-            <w:t xml:space="preserve"> </w:t>
-          </w:r>
-          <w:proofErr w:type="spellStart"/>
-          <w:r>
-            <w:t>Yanone</w:t>
-          </w:r>
-          <w:proofErr w:type="spellEnd"/>
-          <w:r>
-            <w:t xml:space="preserve"> </w:t>
-          </w:r>
-          <w:proofErr w:type="spellStart"/>
-          <w:r>
-            <w:t>Kaffe</w:t>
-          </w:r>
-          <w:proofErr w:type="spellEnd"/>
-          <w:r>
-            <w:t>.</w:t>
+            <w:rPr>
+              <w:rFonts w:ascii="Arial" w:hAnsi="Arial" w:cs="Arial"/>
+            </w:rPr>
+          </w:pPr>
+          <w:r>
+            <w:rPr>
+              <w:rFonts w:ascii="Arial" w:hAnsi="Arial" w:cs="Arial"/>
+            </w:rPr>
+            <w:t xml:space="preserve">Para </w:t>
+          </w:r>
+          <w:r>
+            <w:rPr>
+              <w:rFonts w:ascii="Arial" w:hAnsi="Arial" w:cs="Arial"/>
+            </w:rPr>
+            <w:t>la redacción de esta documentación ha sido empleadas la</w:t>
+          </w:r>
+          <w:r>
+            <w:rPr>
+              <w:rFonts w:ascii="Arial" w:hAnsi="Arial" w:cs="Arial"/>
+            </w:rPr>
+            <w:t>s</w:t>
+          </w:r>
+          <w:r>
+            <w:rPr>
+              <w:rFonts w:ascii="Arial" w:hAnsi="Arial" w:cs="Arial"/>
+            </w:rPr>
+            <w:t xml:space="preserve"> siguientes fuentes:</w:t>
           </w:r>
         </w:p>
         <w:p>
@@ -1624,135 +3233,172 @@
             <w:tabs>
               <w:tab w:val="left" w:pos="5947"/>
             </w:tabs>
-          </w:pPr>
-          <w:r>
-            <w:rPr>
-              <w:u w:val="single"/>
+            <w:rPr>
+              <w:rFonts w:ascii="Arial" w:hAnsi="Arial" w:cs="Arial"/>
+            </w:rPr>
+          </w:pPr>
+          <w:r>
+            <w:rPr>
+              <w:rFonts w:ascii="Arial" w:hAnsi="Arial" w:cs="Arial"/>
             </w:rPr>
             <w:t>-</w:t>
           </w:r>
           <w:r>
             <w:rPr>
-              <w:u w:val="single"/>
-            </w:rPr>
-            <w:t xml:space="preserve"> </w:t>
-          </w:r>
-          <w:r>
-            <w:rPr>
-              <w:u w:val="single"/>
-            </w:rPr>
-            <w:t>Títulos:</w:t>
-          </w:r>
-          <w:r>
-            <w:t xml:space="preserve"> </w:t>
-          </w:r>
-          <w:proofErr w:type="spellStart"/>
-          <w:r>
-            <w:t>Shrikhand</w:t>
-          </w:r>
-          <w:proofErr w:type="spellEnd"/>
+              <w:rFonts w:ascii="Arial" w:hAnsi="Arial" w:cs="Arial"/>
+            </w:rPr>
+            <w:t xml:space="preserve"> Para el todo el texto</w:t>
+          </w:r>
+          <w:r>
+            <w:rPr>
+              <w:rFonts w:ascii="Arial" w:hAnsi="Arial" w:cs="Arial"/>
+            </w:rPr>
+            <w:t xml:space="preserve">: </w:t>
+          </w:r>
+          <w:r>
+            <w:rPr>
+              <w:rFonts w:ascii="Arial" w:hAnsi="Arial" w:cs="Arial"/>
+            </w:rPr>
+            <w:t>Arial</w:t>
+          </w:r>
+          <w:r>
+            <w:rPr>
+              <w:rFonts w:ascii="Arial" w:hAnsi="Arial" w:cs="Arial"/>
+            </w:rPr>
+            <w:t>.</w:t>
+          </w:r>
         </w:p>
         <w:p>
           <w:pPr>
             <w:tabs>
               <w:tab w:val="left" w:pos="5947"/>
             </w:tabs>
-          </w:pPr>
-        </w:p>
-        <w:p>
-          <w:pPr>
-            <w:pStyle w:val="Ttulo2"/>
-          </w:pPr>
-          <w:bookmarkStart w:id="8" w:name="_Toc481679938"/>
-          <w:r>
-            <w:t>Imágenes Generales</w:t>
-          </w:r>
-          <w:bookmarkEnd w:id="8"/>
+            <w:rPr>
+              <w:rFonts w:ascii="Arial" w:hAnsi="Arial" w:cs="Arial"/>
+            </w:rPr>
+          </w:pPr>
+          <w:r>
+            <w:rPr>
+              <w:rFonts w:ascii="Arial" w:hAnsi="Arial" w:cs="Arial"/>
+            </w:rPr>
+            <w:t xml:space="preserve">- </w:t>
+          </w:r>
+          <w:r>
+            <w:rPr>
+              <w:rFonts w:ascii="Arial" w:hAnsi="Arial" w:cs="Arial"/>
+            </w:rPr>
+            <w:t xml:space="preserve">Para los </w:t>
+          </w:r>
+          <w:r>
+            <w:rPr>
+              <w:rFonts w:ascii="Arial" w:hAnsi="Arial" w:cs="Arial"/>
+            </w:rPr>
+            <w:t xml:space="preserve">Títulos: </w:t>
+          </w:r>
+          <w:proofErr w:type="spellStart"/>
+          <w:r>
+            <w:rPr>
+              <w:rFonts w:ascii="Arial" w:hAnsi="Arial" w:cs="Arial"/>
+            </w:rPr>
+            <w:t>Shrikhand</w:t>
+          </w:r>
+          <w:proofErr w:type="spellEnd"/>
+          <w:r>
+            <w:rPr>
+              <w:rFonts w:ascii="Arial" w:hAnsi="Arial" w:cs="Arial"/>
+            </w:rPr>
+            <w:sym w:font="Wingdings" w:char="F0E0"/>
+          </w:r>
+          <w:r>
+            <w:rPr>
+              <w:rFonts w:ascii="Arial" w:hAnsi="Arial" w:cs="Arial"/>
+            </w:rPr>
+            <w:t xml:space="preserve"> </w:t>
+          </w:r>
+          <w:hyperlink r:id="rId23" w:history="1">
+            <w:r>
+              <w:rPr>
+                <w:rStyle w:val="Hipervnculo"/>
+                <w:rFonts w:ascii="Arial" w:hAnsi="Arial" w:cs="Arial"/>
+              </w:rPr>
+              <w:t>https://fonts.google.com/specimen/Shrikhand</w:t>
+            </w:r>
+          </w:hyperlink>
+          <w:r>
+            <w:rPr>
+              <w:rFonts w:ascii="Arial" w:hAnsi="Arial" w:cs="Arial"/>
+            </w:rPr>
+            <w:t xml:space="preserve"> </w:t>
+          </w:r>
         </w:p>
         <w:p>
           <w:pPr>
             <w:tabs>
               <w:tab w:val="left" w:pos="5947"/>
             </w:tabs>
-          </w:pPr>
-        </w:p>
-        <w:p>
-          <w:r>
-            <w:t xml:space="preserve">Tendremos una carpeta donde tendremos todos los elementos multimedia que se llamara Media, en esta tendremos diferentes </w:t>
-          </w:r>
-          <w:r>
-            <w:t>carpetas para organizar, no especificamos las carpetas por futuros cambios.</w:t>
-          </w:r>
-          <w:r>
-            <w:br w:type="page"/>
-          </w:r>
-        </w:p>
-        <w:p>
-          <w:pPr>
-            <w:pStyle w:val="Ttulo1"/>
-          </w:pPr>
-          <w:bookmarkStart w:id="9" w:name="_Toc481679939"/>
-          <w:r>
-            <w:lastRenderedPageBreak/>
-            <w:t>Redes Sociales</w:t>
-          </w:r>
-          <w:bookmarkEnd w:id="9"/>
+            <w:rPr>
+              <w:rFonts w:ascii="Arial" w:hAnsi="Arial" w:cs="Arial"/>
+            </w:rPr>
+          </w:pPr>
+        </w:p>
+        <w:p>
+          <w:pPr>
+            <w:pStyle w:val="Ttulo2"/>
+          </w:pPr>
+          <w:bookmarkStart w:id="12" w:name="_Toc483498932"/>
+          <w:r>
+            <w:t>I</w:t>
+          </w:r>
+          <w:r>
+            <w:t>mágenes Generales</w:t>
+          </w:r>
+          <w:bookmarkEnd w:id="12"/>
         </w:p>
         <w:p>
           <w:pPr>
             <w:tabs>
               <w:tab w:val="left" w:pos="5947"/>
             </w:tabs>
-          </w:pPr>
-        </w:p>
-        <w:p>
-          <w:pPr>
-            <w:pStyle w:val="Ttulo2"/>
-          </w:pPr>
-          <w:bookmarkStart w:id="10" w:name="_Toc481679940"/>
-          <w:r>
-            <w:t>Imagen de fondo:</w:t>
-          </w:r>
-          <w:bookmarkEnd w:id="10"/>
-        </w:p>
-        <w:p>
-          <w:pPr>
-            <w:pStyle w:val="Ttulo2"/>
-          </w:pPr>
-          <w:bookmarkStart w:id="11" w:name="_Toc481679941"/>
-          <w:r>
-            <w:t>Email de contacto:</w:t>
-          </w:r>
-          <w:bookmarkEnd w:id="11"/>
-        </w:p>
-        <w:p>
-          <w:pPr>
-            <w:pStyle w:val="Ttulo2"/>
-          </w:pPr>
-          <w:bookmarkStart w:id="12" w:name="_Toc481679942"/>
-          <w:r>
-            <w:t>Respuestas:</w:t>
-          </w:r>
-          <w:bookmarkEnd w:id="12"/>
-        </w:p>
-        <w:p>
-          <w:pPr>
-            <w:tabs>
-              <w:tab w:val="left" w:pos="5947"/>
-            </w:tabs>
-          </w:pPr>
-        </w:p>
-        <w:p>
-          <w:pPr>
-            <w:tabs>
-              <w:tab w:val="left" w:pos="5947"/>
-            </w:tabs>
-          </w:pPr>
-        </w:p>
-        <w:p/>
+            <w:rPr>
+              <w:rFonts w:ascii="Arial" w:hAnsi="Arial" w:cs="Arial"/>
+            </w:rPr>
+          </w:pPr>
+        </w:p>
+        <w:p>
+          <w:pPr>
+            <w:rPr>
+              <w:rFonts w:ascii="Arial" w:hAnsi="Arial" w:cs="Arial"/>
+            </w:rPr>
+          </w:pPr>
+          <w:r>
+            <w:rPr>
+              <w:rFonts w:ascii="Arial" w:hAnsi="Arial" w:cs="Arial"/>
+            </w:rPr>
+            <w:t xml:space="preserve">Tendremos una carpeta donde tendremos todos los elementos multimedia que se llamara Media, en esta tendremos diferentes </w:t>
+          </w:r>
+          <w:r>
+            <w:rPr>
+              <w:rFonts w:ascii="Arial" w:hAnsi="Arial" w:cs="Arial"/>
+            </w:rPr>
+            <w:t>carpetas para organizar, no especificamos las carpetas por futuros cambios.</w:t>
+          </w:r>
+        </w:p>
+        <w:p>
+          <w:pPr>
+            <w:rPr>
+              <w:rFonts w:ascii="Arial" w:hAnsi="Arial" w:cs="Arial"/>
+            </w:rPr>
+          </w:pPr>
+        </w:p>
+        <w:p>
+          <w:pPr>
+            <w:rPr>
+              <w:rFonts w:ascii="Arial" w:hAnsi="Arial" w:cs="Arial"/>
+            </w:rPr>
+          </w:pPr>
+        </w:p>
       </w:sdtContent>
     </w:sdt>
-    <w:p/>
     <w:sectPr>
       <w:pgSz w:w="11906" w:h="16838" w:code="9"/>
       <w:pgMar w:top="1417" w:right="1701" w:bottom="1417" w:left="1701" w:header="0" w:footer="0" w:gutter="0"/>
@@ -1823,10 +3469,10 @@
     <w:r>
       <w:rPr>
         <w:noProof/>
-        <w:lang w:eastAsia="es-ES"/>
+        <w:lang w:val="ca-ES" w:eastAsia="ca-ES"/>
       </w:rPr>
       <w:drawing>
-        <wp:anchor distT="0" distB="0" distL="114300" distR="114300" simplePos="0" relativeHeight="251660288" behindDoc="0" locked="0" layoutInCell="1" allowOverlap="1" wp14:anchorId="5D0DAA70" wp14:editId="70507A07">
+        <wp:anchor distT="0" distB="0" distL="114300" distR="114300" simplePos="0" relativeHeight="251660288" behindDoc="0" locked="0" layoutInCell="1" allowOverlap="1" wp14:anchorId="197205A2" wp14:editId="464ED24C">
           <wp:simplePos x="0" y="0"/>
           <wp:positionH relativeFrom="column">
             <wp:posOffset>5719905</wp:posOffset>
@@ -1837,7 +3483,7 @@
           <wp:extent cx="544749" cy="523930"/>
           <wp:effectExtent l="0" t="0" r="8255" b="0"/>
           <wp:wrapSquare wrapText="bothSides"/>
-          <wp:docPr id="3" name="Imagen 3"/>
+          <wp:docPr id="29" name="Imagen 29"/>
           <wp:cNvGraphicFramePr>
             <a:graphicFrameLocks xmlns:a="http://schemas.openxmlformats.org/drawingml/2006/main" noChangeAspect="1"/>
           </wp:cNvGraphicFramePr>
@@ -1884,10 +3530,10 @@
     <w:r>
       <w:rPr>
         <w:noProof/>
-        <w:lang w:eastAsia="es-ES"/>
+        <w:lang w:val="ca-ES" w:eastAsia="ca-ES"/>
       </w:rPr>
       <w:drawing>
-        <wp:anchor distT="0" distB="0" distL="114300" distR="114300" simplePos="0" relativeHeight="251659264" behindDoc="0" locked="0" layoutInCell="1" allowOverlap="1" wp14:anchorId="5A665B99" wp14:editId="23D4DC91">
+        <wp:anchor distT="0" distB="0" distL="114300" distR="114300" simplePos="0" relativeHeight="251659264" behindDoc="0" locked="0" layoutInCell="1" allowOverlap="1" wp14:anchorId="58E67B29" wp14:editId="1D0FADA9">
           <wp:simplePos x="0" y="0"/>
           <wp:positionH relativeFrom="margin">
             <wp:posOffset>-844104</wp:posOffset>
@@ -1898,7 +3544,7 @@
           <wp:extent cx="2909570" cy="552450"/>
           <wp:effectExtent l="0" t="0" r="0" b="0"/>
           <wp:wrapSquare wrapText="bothSides"/>
-          <wp:docPr id="4" name="0 Imagen"/>
+          <wp:docPr id="30" name="0 Imagen"/>
           <wp:cNvGraphicFramePr>
             <a:graphicFrameLocks xmlns:a="http://schemas.openxmlformats.org/drawingml/2006/main" noChangeAspect="1"/>
           </wp:cNvGraphicFramePr>
@@ -2836,7 +4482,7 @@
 </file>
 
 <file path=customXml/itemProps1.xml><?xml version="1.0" encoding="utf-8"?>
-<ds:datastoreItem xmlns:ds="http://schemas.openxmlformats.org/officeDocument/2006/customXml" ds:itemID="{FDD07A8F-5EA5-4B08-A2E9-436BB10C31E0}">
+<ds:datastoreItem xmlns:ds="http://schemas.openxmlformats.org/officeDocument/2006/customXml" ds:itemID="{05640693-301E-4561-94D2-F9B1A1262CB0}">
   <ds:schemaRefs>
     <ds:schemaRef ds:uri="http://schemas.openxmlformats.org/officeDocument/2006/bibliography"/>
   </ds:schemaRefs>

</xml_diff>